<commit_message>
Added no rendering ego vehicle
</commit_message>
<xml_diff>
--- a/Docs/PRACA_INZ.docx
+++ b/Docs/PRACA_INZ.docx
@@ -3525,6 +3525,11 @@
       <w:bookmarkEnd w:id="4"/>
     </w:p>
     <w:p>
+      <w:r>
+        <w:t>Wysłać papier</w:t>
+      </w:r>
+    </w:p>
+    <w:p>
       <w:pPr>
         <w:pStyle w:val="Nagwek1"/>
       </w:pPr>
@@ -3661,7 +3666,11 @@
         <w:t xml:space="preserve"> lub przyśpieszania i hamowania. </w:t>
       </w:r>
       <w:r>
-        <w:t>Na tym poziomie nie można jeszcze mówić o systemach bezpieczeństwa. Oczekuje się, że kierowca utrzymuje pełną koncentrację w trakcie jazdy.</w:t>
+        <w:t xml:space="preserve">Na tym poziomie nie można jeszcze mówić o systemach bezpieczeństwa. Oczekuje się, że kierowca utrzymuje pełną </w:t>
+      </w:r>
+      <w:r>
+        <w:lastRenderedPageBreak/>
+        <w:t>koncentrację w trakcie jazdy.</w:t>
       </w:r>
       <w:r>
         <w:t xml:space="preserve"> Adaptacyjny tempomat zaliczany jest do tego poziomu autonomiczności.</w:t>
@@ -3673,7 +3682,6 @@
         <w:jc w:val="both"/>
       </w:pPr>
       <w:r>
-        <w:lastRenderedPageBreak/>
         <w:t xml:space="preserve">Poziom 2 – </w:t>
       </w:r>
       <w:r>
@@ -5184,7 +5192,7 @@
             <v:path o:extrusionok="f" gradientshapeok="t" o:connecttype="rect"/>
             <o:lock v:ext="edit" aspectratio="t"/>
           </v:shapetype>
-          <v:shape id="_x0000_i1025" type="#_x0000_t75" style="width:324.3pt;height:147.15pt">
+          <v:shape id="_x0000_i1025" type="#_x0000_t75" style="width:324.3pt;height:146.9pt">
             <v:imagedata r:id="rId16" o:title="Carla_communication_diagram" croptop="4603f" cropbottom="3767f"/>
           </v:shape>
         </w:pict>
@@ -6123,10 +6131,7 @@
       </w:r>
       <w:proofErr w:type="spellEnd"/>
       <w:r>
-        <w:t xml:space="preserve"> </w:t>
-      </w:r>
-      <w:r>
-        <w:t>Przykładowe detekcje radarowe zwizualizowane białymi punktami na obrazie</w:t>
+        <w:t xml:space="preserve"> Przykładowe detekcje radarowe zwizualizowane białymi punktami na obrazie</w:t>
       </w:r>
     </w:p>
     <w:p>
@@ -6678,57 +6683,112 @@
         </w:numPr>
         <w:rPr>
           <w:rFonts w:eastAsia="Calibri"/>
-        </w:rPr>
-      </w:pPr>
-      <w:r>
+          <w:lang w:val="en-US"/>
+        </w:rPr>
+      </w:pPr>
+      <w:r>
+        <w:rPr>
+          <w:lang w:val="en-US"/>
+        </w:rPr>
         <w:t xml:space="preserve">J. </w:t>
       </w:r>
       <w:proofErr w:type="spellStart"/>
       <w:r>
+        <w:rPr>
+          <w:lang w:val="en-US"/>
+        </w:rPr>
         <w:t>Ondruša</w:t>
       </w:r>
       <w:proofErr w:type="spellEnd"/>
       <w:r>
+        <w:rPr>
+          <w:lang w:val="en-US"/>
+        </w:rPr>
         <w:t xml:space="preserve">, , E. </w:t>
       </w:r>
       <w:proofErr w:type="spellStart"/>
       <w:r>
+        <w:rPr>
+          <w:lang w:val="en-US"/>
+        </w:rPr>
         <w:t>Kollab</w:t>
       </w:r>
       <w:proofErr w:type="spellEnd"/>
       <w:r>
+        <w:rPr>
+          <w:lang w:val="en-US"/>
+        </w:rPr>
         <w:t xml:space="preserve"> , P. </w:t>
       </w:r>
       <w:proofErr w:type="spellStart"/>
       <w:r>
+        <w:rPr>
+          <w:lang w:val="en-US"/>
+        </w:rPr>
         <w:t>Vertaľb</w:t>
       </w:r>
       <w:proofErr w:type="spellEnd"/>
       <w:r>
+        <w:rPr>
+          <w:lang w:val="en-US"/>
+        </w:rPr>
         <w:t xml:space="preserve"> and Ž. </w:t>
       </w:r>
       <w:proofErr w:type="spellStart"/>
       <w:r>
+        <w:rPr>
+          <w:lang w:val="en-US"/>
+        </w:rPr>
         <w:t>Šarić</w:t>
       </w:r>
       <w:proofErr w:type="spellEnd"/>
       <w:r>
         <w:rPr>
           <w:rFonts w:eastAsia="Calibri"/>
-        </w:rPr>
-        <w:t xml:space="preserve"> </w:t>
-      </w:r>
-      <w:r>
-        <w:rPr>
-          <w:rFonts w:eastAsia="Calibri"/>
-        </w:rPr>
-        <w:t>„</w:t>
-      </w:r>
-      <w:r>
-        <w:t>How Do Autonomous Cars Work?</w:t>
-      </w:r>
-      <w:r>
-        <w:t>”</w:t>
+          <w:lang w:val="en-US"/>
+        </w:rPr>
+        <w:t xml:space="preserve"> „</w:t>
+      </w:r>
+      <w:r>
+        <w:rPr>
+          <w:lang w:val="en-US"/>
+        </w:rPr>
+        <w:t>How Do Autonomous Cars Work?”</w:t>
+      </w:r>
+    </w:p>
+    <w:p>
+      <w:pPr>
+        <w:rPr>
+          <w:lang w:val="en-US"/>
+        </w:rPr>
+      </w:pPr>
+    </w:p>
+    <w:p>
+      <w:pPr>
+        <w:rPr>
+          <w:rFonts w:eastAsia="Calibri"/>
+          <w:lang w:val="en-US"/>
+        </w:rPr>
+      </w:pPr>
+      <w:proofErr w:type="spellStart"/>
+      <w:r>
+        <w:rPr>
+          <w:lang w:val="en-US"/>
+        </w:rPr>
+        <w:t>Matrerials</w:t>
+      </w:r>
+      <w:proofErr w:type="spellEnd"/>
+      <w:r>
+        <w:rPr>
+          <w:lang w:val="en-US"/>
+        </w:rPr>
+        <w:t xml:space="preserve">: </w:t>
+      </w:r>
+      <w:r>
+        <w:rPr>
+          <w:lang w:val="en-US"/>
+        </w:rPr>
+        <w:t>https://github.com/carla-simulator/traffic-generation-editor#openscenario-support-list</w:t>
       </w:r>
     </w:p>
     <w:sectPr>
@@ -7691,7 +7751,7 @@
       <w:lvlText w:val="%1.%2.%3"/>
       <w:lvlJc w:val="left"/>
       <w:pPr>
-        <w:ind w:left="720" w:hanging="720"/>
+        <w:ind w:left="2422" w:hanging="720"/>
       </w:pPr>
     </w:lvl>
     <w:lvl w:ilvl="3">
@@ -8395,6 +8455,7 @@
         <w:ilvl w:val="2"/>
         <w:numId w:val="2"/>
       </w:numPr>
+      <w:ind w:left="720"/>
       <w:outlineLvl w:val="2"/>
     </w:pPr>
     <w:rPr>
@@ -9372,12 +9433,9 @@
 </file>
 
 <file path=customXml/item2.xml><?xml version="1.0" encoding="utf-8"?>
-<?mso-contentType ?>
-<FormTemplates xmlns="http://schemas.microsoft.com/sharepoint/v3/contenttype/forms">
-  <Display>DocumentLibraryForm</Display>
-  <Edit>DocumentLibraryForm</Edit>
-  <New>DocumentLibraryForm</New>
-</FormTemplates>
+<p:properties xmlns:p="http://schemas.microsoft.com/office/2006/metadata/properties" xmlns:xsi="http://www.w3.org/2001/XMLSchema-instance" xmlns:pc="http://schemas.microsoft.com/office/infopath/2007/PartnerControls">
+  <documentManagement/>
+</p:properties>
 </file>
 
 <file path=customXml/item3.xml><?xml version="1.0" encoding="utf-8"?>
@@ -9552,9 +9610,12 @@
 </file>
 
 <file path=customXml/item4.xml><?xml version="1.0" encoding="utf-8"?>
-<p:properties xmlns:p="http://schemas.microsoft.com/office/2006/metadata/properties" xmlns:xsi="http://www.w3.org/2001/XMLSchema-instance" xmlns:pc="http://schemas.microsoft.com/office/infopath/2007/PartnerControls">
-  <documentManagement/>
-</p:properties>
+<?mso-contentType ?>
+<FormTemplates xmlns="http://schemas.microsoft.com/sharepoint/v3/contenttype/forms">
+  <Display>DocumentLibraryForm</Display>
+  <Edit>DocumentLibraryForm</Edit>
+  <New>DocumentLibraryForm</New>
+</FormTemplates>
 </file>
 
 <file path=customXml/itemProps1.xml><?xml version="1.0" encoding="utf-8"?>
@@ -9566,9 +9627,10 @@
 </file>
 
 <file path=customXml/itemProps2.xml><?xml version="1.0" encoding="utf-8"?>
-<ds:datastoreItem xmlns:ds="http://schemas.openxmlformats.org/officeDocument/2006/customXml" ds:itemID="{EB9D7378-F449-405F-A764-BC542E0379F4}">
+<ds:datastoreItem xmlns:ds="http://schemas.openxmlformats.org/officeDocument/2006/customXml" ds:itemID="{4650A2EC-A6B6-4EA8-85D0-9787447A45E7}">
   <ds:schemaRefs>
-    <ds:schemaRef ds:uri="http://schemas.microsoft.com/sharepoint/v3/contenttype/forms"/>
+    <ds:schemaRef ds:uri="http://schemas.microsoft.com/office/2006/metadata/properties"/>
+    <ds:schemaRef ds:uri="http://schemas.microsoft.com/office/infopath/2007/PartnerControls"/>
   </ds:schemaRefs>
 </ds:datastoreItem>
 </file>
@@ -9593,10 +9655,9 @@
 </file>
 
 <file path=customXml/itemProps4.xml><?xml version="1.0" encoding="utf-8"?>
-<ds:datastoreItem xmlns:ds="http://schemas.openxmlformats.org/officeDocument/2006/customXml" ds:itemID="{4650A2EC-A6B6-4EA8-85D0-9787447A45E7}">
+<ds:datastoreItem xmlns:ds="http://schemas.openxmlformats.org/officeDocument/2006/customXml" ds:itemID="{EB9D7378-F449-405F-A764-BC542E0379F4}">
   <ds:schemaRefs>
-    <ds:schemaRef ds:uri="http://schemas.microsoft.com/office/2006/metadata/properties"/>
-    <ds:schemaRef ds:uri="http://schemas.microsoft.com/office/infopath/2007/PartnerControls"/>
+    <ds:schemaRef ds:uri="http://schemas.microsoft.com/sharepoint/v3/contenttype/forms"/>
   </ds:schemaRefs>
 </ds:datastoreItem>
 </file>
</xml_diff>

<commit_message>
added cmd args pid and map, new map
</commit_message>
<xml_diff>
--- a/Docs/PRACA_INZ.docx
+++ b/Docs/PRACA_INZ.docx
@@ -504,7 +504,13 @@
         <w:rPr>
           <w:rFonts w:ascii="Titillium" w:eastAsia="Calibri" w:hAnsi="Titillium"/>
         </w:rPr>
-        <w:t>2021</w:t>
+        <w:t>202</w:t>
+      </w:r>
+      <w:r>
+        <w:rPr>
+          <w:rFonts w:ascii="Titillium" w:eastAsia="Calibri" w:hAnsi="Titillium"/>
+        </w:rPr>
+        <w:t>2</w:t>
       </w:r>
       <w:r>
         <w:rPr>
@@ -554,7 +560,7 @@
       <w:r>
         <w:fldChar w:fldCharType="separate"/>
       </w:r>
-      <w:hyperlink w:anchor="_Toc89335747" w:history="1">
+      <w:hyperlink w:anchor="_Toc90048141" w:history="1">
         <w:r>
           <w:rPr>
             <w:rStyle w:val="Hipercze"/>
@@ -597,7 +603,7 @@
             <w:noProof/>
             <w:webHidden/>
           </w:rPr>
-          <w:instrText xml:space="preserve"> PAGEREF _Toc89335747 \h </w:instrText>
+          <w:instrText xml:space="preserve"> PAGEREF _Toc90048141 \h </w:instrText>
         </w:r>
         <w:r>
           <w:rPr>
@@ -642,7 +648,7 @@
           <w:lang w:eastAsia="pl-PL"/>
         </w:rPr>
       </w:pPr>
-      <w:hyperlink w:anchor="_Toc89335748" w:history="1">
+      <w:hyperlink w:anchor="_Toc90048142" w:history="1">
         <w:r>
           <w:rPr>
             <w:rStyle w:val="Hipercze"/>
@@ -685,7 +691,7 @@
             <w:noProof/>
             <w:webHidden/>
           </w:rPr>
-          <w:instrText xml:space="preserve"> PAGEREF _Toc89335748 \h </w:instrText>
+          <w:instrText xml:space="preserve"> PAGEREF _Toc90048142 \h </w:instrText>
         </w:r>
         <w:r>
           <w:rPr>
@@ -730,7 +736,7 @@
           <w:lang w:eastAsia="pl-PL"/>
         </w:rPr>
       </w:pPr>
-      <w:hyperlink w:anchor="_Toc89335749" w:history="1">
+      <w:hyperlink w:anchor="_Toc90048143" w:history="1">
         <w:r>
           <w:rPr>
             <w:rStyle w:val="Hipercze"/>
@@ -773,7 +779,7 @@
             <w:noProof/>
             <w:webHidden/>
           </w:rPr>
-          <w:instrText xml:space="preserve"> PAGEREF _Toc89335749 \h </w:instrText>
+          <w:instrText xml:space="preserve"> PAGEREF _Toc90048143 \h </w:instrText>
         </w:r>
         <w:r>
           <w:rPr>
@@ -818,7 +824,7 @@
           <w:lang w:eastAsia="pl-PL"/>
         </w:rPr>
       </w:pPr>
-      <w:hyperlink w:anchor="_Toc89335750" w:history="1">
+      <w:hyperlink w:anchor="_Toc90048144" w:history="1">
         <w:r>
           <w:rPr>
             <w:rStyle w:val="Hipercze"/>
@@ -861,7 +867,7 @@
             <w:noProof/>
             <w:webHidden/>
           </w:rPr>
-          <w:instrText xml:space="preserve"> PAGEREF _Toc89335750 \h </w:instrText>
+          <w:instrText xml:space="preserve"> PAGEREF _Toc90048144 \h </w:instrText>
         </w:r>
         <w:r>
           <w:rPr>
@@ -902,7 +908,7 @@
           <w:lang w:eastAsia="pl-PL"/>
         </w:rPr>
       </w:pPr>
-      <w:hyperlink w:anchor="_Toc89335751" w:history="1">
+      <w:hyperlink w:anchor="_Toc90048145" w:history="1">
         <w:r>
           <w:rPr>
             <w:rStyle w:val="Hipercze"/>
@@ -945,7 +951,7 @@
             <w:noProof/>
             <w:webHidden/>
           </w:rPr>
-          <w:instrText xml:space="preserve"> PAGEREF _Toc89335751 \h </w:instrText>
+          <w:instrText xml:space="preserve"> PAGEREF _Toc90048145 \h </w:instrText>
         </w:r>
         <w:r>
           <w:rPr>
@@ -986,7 +992,7 @@
           <w:lang w:eastAsia="pl-PL"/>
         </w:rPr>
       </w:pPr>
-      <w:hyperlink w:anchor="_Toc89335752" w:history="1">
+      <w:hyperlink w:anchor="_Toc90048146" w:history="1">
         <w:r>
           <w:rPr>
             <w:rStyle w:val="Hipercze"/>
@@ -1029,7 +1035,7 @@
             <w:noProof/>
             <w:webHidden/>
           </w:rPr>
-          <w:instrText xml:space="preserve"> PAGEREF _Toc89335752 \h </w:instrText>
+          <w:instrText xml:space="preserve"> PAGEREF _Toc90048146 \h </w:instrText>
         </w:r>
         <w:r>
           <w:rPr>
@@ -1074,7 +1080,7 @@
           <w:lang w:eastAsia="pl-PL"/>
         </w:rPr>
       </w:pPr>
-      <w:hyperlink w:anchor="_Toc89335753" w:history="1">
+      <w:hyperlink w:anchor="_Toc90048147" w:history="1">
         <w:r>
           <w:rPr>
             <w:rStyle w:val="Hipercze"/>
@@ -1117,7 +1123,7 @@
             <w:noProof/>
             <w:webHidden/>
           </w:rPr>
-          <w:instrText xml:space="preserve"> PAGEREF _Toc89335753 \h </w:instrText>
+          <w:instrText xml:space="preserve"> PAGEREF _Toc90048147 \h </w:instrText>
         </w:r>
         <w:r>
           <w:rPr>
@@ -1162,7 +1168,7 @@
           <w:lang w:eastAsia="pl-PL"/>
         </w:rPr>
       </w:pPr>
-      <w:hyperlink w:anchor="_Toc89335754" w:history="1">
+      <w:hyperlink w:anchor="_Toc90048148" w:history="1">
         <w:r>
           <w:rPr>
             <w:rStyle w:val="Hipercze"/>
@@ -1205,7 +1211,7 @@
             <w:noProof/>
             <w:webHidden/>
           </w:rPr>
-          <w:instrText xml:space="preserve"> PAGEREF _Toc89335754 \h </w:instrText>
+          <w:instrText xml:space="preserve"> PAGEREF _Toc90048148 \h </w:instrText>
         </w:r>
         <w:r>
           <w:rPr>
@@ -1246,7 +1252,7 @@
           <w:lang w:eastAsia="pl-PL"/>
         </w:rPr>
       </w:pPr>
-      <w:hyperlink w:anchor="_Toc89335755" w:history="1">
+      <w:hyperlink w:anchor="_Toc90048149" w:history="1">
         <w:r>
           <w:rPr>
             <w:rStyle w:val="Hipercze"/>
@@ -1289,7 +1295,7 @@
             <w:noProof/>
             <w:webHidden/>
           </w:rPr>
-          <w:instrText xml:space="preserve"> PAGEREF _Toc89335755 \h </w:instrText>
+          <w:instrText xml:space="preserve"> PAGEREF _Toc90048149 \h </w:instrText>
         </w:r>
         <w:r>
           <w:rPr>
@@ -1334,7 +1340,7 @@
           <w:lang w:eastAsia="pl-PL"/>
         </w:rPr>
       </w:pPr>
-      <w:hyperlink w:anchor="_Toc89335756" w:history="1">
+      <w:hyperlink w:anchor="_Toc90048150" w:history="1">
         <w:r>
           <w:rPr>
             <w:rStyle w:val="Hipercze"/>
@@ -1377,7 +1383,7 @@
             <w:noProof/>
             <w:webHidden/>
           </w:rPr>
-          <w:instrText xml:space="preserve"> PAGEREF _Toc89335756 \h </w:instrText>
+          <w:instrText xml:space="preserve"> PAGEREF _Toc90048150 \h </w:instrText>
         </w:r>
         <w:r>
           <w:rPr>
@@ -1422,7 +1428,7 @@
           <w:lang w:eastAsia="pl-PL"/>
         </w:rPr>
       </w:pPr>
-      <w:hyperlink w:anchor="_Toc89335757" w:history="1">
+      <w:hyperlink w:anchor="_Toc90048151" w:history="1">
         <w:r>
           <w:rPr>
             <w:rStyle w:val="Hipercze"/>
@@ -1467,7 +1473,7 @@
             <w:noProof/>
             <w:webHidden/>
           </w:rPr>
-          <w:instrText xml:space="preserve"> PAGEREF _Toc89335757 \h </w:instrText>
+          <w:instrText xml:space="preserve"> PAGEREF _Toc90048151 \h </w:instrText>
         </w:r>
         <w:r>
           <w:rPr>
@@ -1487,7 +1493,7 @@
             <w:noProof/>
             <w:webHidden/>
           </w:rPr>
-          <w:t>5</w:t>
+          <w:t>6</w:t>
         </w:r>
         <w:r>
           <w:rPr>
@@ -1512,7 +1518,7 @@
           <w:lang w:eastAsia="pl-PL"/>
         </w:rPr>
       </w:pPr>
-      <w:hyperlink w:anchor="_Toc89335758" w:history="1">
+      <w:hyperlink w:anchor="_Toc90048152" w:history="1">
         <w:r>
           <w:rPr>
             <w:rStyle w:val="Hipercze"/>
@@ -1557,7 +1563,7 @@
             <w:noProof/>
             <w:webHidden/>
           </w:rPr>
-          <w:instrText xml:space="preserve"> PAGEREF _Toc89335758 \h </w:instrText>
+          <w:instrText xml:space="preserve"> PAGEREF _Toc90048152 \h </w:instrText>
         </w:r>
         <w:r>
           <w:rPr>
@@ -1598,7 +1604,7 @@
           <w:lang w:eastAsia="pl-PL"/>
         </w:rPr>
       </w:pPr>
-      <w:hyperlink w:anchor="_Toc89335759" w:history="1">
+      <w:hyperlink w:anchor="_Toc90048153" w:history="1">
         <w:r>
           <w:rPr>
             <w:rStyle w:val="Hipercze"/>
@@ -1641,7 +1647,7 @@
             <w:noProof/>
             <w:webHidden/>
           </w:rPr>
-          <w:instrText xml:space="preserve"> PAGEREF _Toc89335759 \h </w:instrText>
+          <w:instrText xml:space="preserve"> PAGEREF _Toc90048153 \h </w:instrText>
         </w:r>
         <w:r>
           <w:rPr>
@@ -1686,7 +1692,7 @@
           <w:lang w:eastAsia="pl-PL"/>
         </w:rPr>
       </w:pPr>
-      <w:hyperlink w:anchor="_Toc89335760" w:history="1">
+      <w:hyperlink w:anchor="_Toc90048154" w:history="1">
         <w:r>
           <w:rPr>
             <w:rStyle w:val="Hipercze"/>
@@ -1729,7 +1735,7 @@
             <w:noProof/>
             <w:webHidden/>
           </w:rPr>
-          <w:instrText xml:space="preserve"> PAGEREF _Toc89335760 \h </w:instrText>
+          <w:instrText xml:space="preserve"> PAGEREF _Toc90048154 \h </w:instrText>
         </w:r>
         <w:r>
           <w:rPr>
@@ -1749,7 +1755,7 @@
             <w:noProof/>
             <w:webHidden/>
           </w:rPr>
-          <w:t>7</w:t>
+          <w:t>8</w:t>
         </w:r>
         <w:r>
           <w:rPr>
@@ -1774,7 +1780,7 @@
           <w:lang w:eastAsia="pl-PL"/>
         </w:rPr>
       </w:pPr>
-      <w:hyperlink w:anchor="_Toc89335761" w:history="1">
+      <w:hyperlink w:anchor="_Toc90048155" w:history="1">
         <w:r>
           <w:rPr>
             <w:rStyle w:val="Hipercze"/>
@@ -1817,7 +1823,7 @@
             <w:noProof/>
             <w:webHidden/>
           </w:rPr>
-          <w:instrText xml:space="preserve"> PAGEREF _Toc89335761 \h </w:instrText>
+          <w:instrText xml:space="preserve"> PAGEREF _Toc90048155 \h </w:instrText>
         </w:r>
         <w:r>
           <w:rPr>
@@ -1837,7 +1843,7 @@
             <w:noProof/>
             <w:webHidden/>
           </w:rPr>
-          <w:t>7</w:t>
+          <w:t>8</w:t>
         </w:r>
         <w:r>
           <w:rPr>
@@ -1862,7 +1868,7 @@
           <w:lang w:eastAsia="pl-PL"/>
         </w:rPr>
       </w:pPr>
-      <w:hyperlink w:anchor="_Toc89335762" w:history="1">
+      <w:hyperlink w:anchor="_Toc90048156" w:history="1">
         <w:r>
           <w:rPr>
             <w:rStyle w:val="Hipercze"/>
@@ -1905,7 +1911,7 @@
             <w:noProof/>
             <w:webHidden/>
           </w:rPr>
-          <w:instrText xml:space="preserve"> PAGEREF _Toc89335762 \h </w:instrText>
+          <w:instrText xml:space="preserve"> PAGEREF _Toc90048156 \h </w:instrText>
         </w:r>
         <w:r>
           <w:rPr>
@@ -1946,7 +1952,7 @@
           <w:lang w:eastAsia="pl-PL"/>
         </w:rPr>
       </w:pPr>
-      <w:hyperlink w:anchor="_Toc89335763" w:history="1">
+      <w:hyperlink w:anchor="_Toc90048157" w:history="1">
         <w:r>
           <w:rPr>
             <w:rStyle w:val="Hipercze"/>
@@ -1989,7 +1995,7 @@
             <w:noProof/>
             <w:webHidden/>
           </w:rPr>
-          <w:instrText xml:space="preserve"> PAGEREF _Toc89335763 \h </w:instrText>
+          <w:instrText xml:space="preserve"> PAGEREF _Toc90048157 \h </w:instrText>
         </w:r>
         <w:r>
           <w:rPr>
@@ -2009,7 +2015,7 @@
             <w:noProof/>
             <w:webHidden/>
           </w:rPr>
-          <w:t>8</w:t>
+          <w:t>9</w:t>
         </w:r>
         <w:r>
           <w:rPr>
@@ -2030,7 +2036,7 @@
           <w:lang w:eastAsia="pl-PL"/>
         </w:rPr>
       </w:pPr>
-      <w:hyperlink w:anchor="_Toc89335764" w:history="1">
+      <w:hyperlink w:anchor="_Toc90048158" w:history="1">
         <w:r>
           <w:rPr>
             <w:rStyle w:val="Hipercze"/>
@@ -2073,7 +2079,7 @@
             <w:noProof/>
             <w:webHidden/>
           </w:rPr>
-          <w:instrText xml:space="preserve"> PAGEREF _Toc89335764 \h </w:instrText>
+          <w:instrText xml:space="preserve"> PAGEREF _Toc90048158 \h </w:instrText>
         </w:r>
         <w:r>
           <w:rPr>
@@ -2106,7 +2112,7 @@
     </w:p>
     <w:p>
       <w:pPr>
-        <w:pStyle w:val="Spistreci1"/>
+        <w:pStyle w:val="Spistreci3"/>
         <w:rPr>
           <w:rFonts w:asciiTheme="minorHAnsi" w:eastAsiaTheme="minorEastAsia" w:hAnsiTheme="minorHAnsi" w:cstheme="minorBidi"/>
           <w:noProof/>
@@ -2114,13 +2120,13 @@
           <w:lang w:eastAsia="pl-PL"/>
         </w:rPr>
       </w:pPr>
-      <w:hyperlink w:anchor="_Toc89335765" w:history="1">
+      <w:hyperlink w:anchor="_Toc90048159" w:history="1">
         <w:r>
           <w:rPr>
             <w:rStyle w:val="Hipercze"/>
             <w:noProof/>
           </w:rPr>
-          <w:t>6</w:t>
+          <w:t>5.3.3</w:t>
         </w:r>
         <w:r>
           <w:rPr>
@@ -2136,6 +2142,90 @@
             <w:rStyle w:val="Hipercze"/>
             <w:noProof/>
           </w:rPr>
+          <w:t>Wtyczka do programu Blender</w:t>
+        </w:r>
+        <w:r>
+          <w:rPr>
+            <w:noProof/>
+            <w:webHidden/>
+          </w:rPr>
+          <w:tab/>
+        </w:r>
+        <w:r>
+          <w:rPr>
+            <w:noProof/>
+            <w:webHidden/>
+          </w:rPr>
+          <w:fldChar w:fldCharType="begin"/>
+        </w:r>
+        <w:r>
+          <w:rPr>
+            <w:noProof/>
+            <w:webHidden/>
+          </w:rPr>
+          <w:instrText xml:space="preserve"> PAGEREF _Toc90048159 \h </w:instrText>
+        </w:r>
+        <w:r>
+          <w:rPr>
+            <w:noProof/>
+            <w:webHidden/>
+          </w:rPr>
+        </w:r>
+        <w:r>
+          <w:rPr>
+            <w:noProof/>
+            <w:webHidden/>
+          </w:rPr>
+          <w:fldChar w:fldCharType="separate"/>
+        </w:r>
+        <w:r>
+          <w:rPr>
+            <w:noProof/>
+            <w:webHidden/>
+          </w:rPr>
+          <w:t>10</w:t>
+        </w:r>
+        <w:r>
+          <w:rPr>
+            <w:noProof/>
+            <w:webHidden/>
+          </w:rPr>
+          <w:fldChar w:fldCharType="end"/>
+        </w:r>
+      </w:hyperlink>
+    </w:p>
+    <w:p>
+      <w:pPr>
+        <w:pStyle w:val="Spistreci1"/>
+        <w:rPr>
+          <w:rFonts w:asciiTheme="minorHAnsi" w:eastAsiaTheme="minorEastAsia" w:hAnsiTheme="minorHAnsi" w:cstheme="minorBidi"/>
+          <w:noProof/>
+          <w:sz w:val="22"/>
+          <w:lang w:eastAsia="pl-PL"/>
+        </w:rPr>
+      </w:pPr>
+      <w:hyperlink w:anchor="_Toc90048160" w:history="1">
+        <w:r>
+          <w:rPr>
+            <w:rStyle w:val="Hipercze"/>
+            <w:noProof/>
+          </w:rPr>
+          <w:t>6</w:t>
+        </w:r>
+        <w:r>
+          <w:rPr>
+            <w:rFonts w:asciiTheme="minorHAnsi" w:eastAsiaTheme="minorEastAsia" w:hAnsiTheme="minorHAnsi" w:cstheme="minorBidi"/>
+            <w:noProof/>
+            <w:sz w:val="22"/>
+            <w:lang w:eastAsia="pl-PL"/>
+          </w:rPr>
+          <w:tab/>
+        </w:r>
+        <w:r>
+          <w:rPr>
+            <w:rStyle w:val="Hipercze"/>
+            <w:noProof/>
+          </w:rPr>
           <w:t>Sensory i czujniki @TODO</w:t>
         </w:r>
         <w:r>
@@ -2157,7 +2247,7 @@
             <w:noProof/>
             <w:webHidden/>
           </w:rPr>
-          <w:instrText xml:space="preserve"> PAGEREF _Toc89335765 \h </w:instrText>
+          <w:instrText xml:space="preserve"> PAGEREF _Toc90048160 \h </w:instrText>
         </w:r>
         <w:r>
           <w:rPr>
@@ -2177,7 +2267,7 @@
             <w:noProof/>
             <w:webHidden/>
           </w:rPr>
-          <w:t>9</w:t>
+          <w:t>11</w:t>
         </w:r>
         <w:r>
           <w:rPr>
@@ -2202,7 +2292,7 @@
           <w:lang w:eastAsia="pl-PL"/>
         </w:rPr>
       </w:pPr>
-      <w:hyperlink w:anchor="_Toc89335766" w:history="1">
+      <w:hyperlink w:anchor="_Toc90048161" w:history="1">
         <w:r>
           <w:rPr>
             <w:rStyle w:val="Hipercze"/>
@@ -2245,7 +2335,7 @@
             <w:noProof/>
             <w:webHidden/>
           </w:rPr>
-          <w:instrText xml:space="preserve"> PAGEREF _Toc89335766 \h </w:instrText>
+          <w:instrText xml:space="preserve"> PAGEREF _Toc90048161 \h </w:instrText>
         </w:r>
         <w:r>
           <w:rPr>
@@ -2265,7 +2355,7 @@
             <w:noProof/>
             <w:webHidden/>
           </w:rPr>
-          <w:t>9</w:t>
+          <w:t>11</w:t>
         </w:r>
         <w:r>
           <w:rPr>
@@ -2290,7 +2380,7 @@
           <w:lang w:eastAsia="pl-PL"/>
         </w:rPr>
       </w:pPr>
-      <w:hyperlink w:anchor="_Toc89335767" w:history="1">
+      <w:hyperlink w:anchor="_Toc90048162" w:history="1">
         <w:r>
           <w:rPr>
             <w:rStyle w:val="Hipercze"/>
@@ -2312,7 +2402,7 @@
             <w:rStyle w:val="Hipercze"/>
             <w:noProof/>
           </w:rPr>
-          <w:t>Symulacyjny model radaru @TODO</w:t>
+          <w:t>Uproszczenia symulacyjne @TODO</w:t>
         </w:r>
         <w:r>
           <w:rPr>
@@ -2333,7 +2423,7 @@
             <w:noProof/>
             <w:webHidden/>
           </w:rPr>
-          <w:instrText xml:space="preserve"> PAGEREF _Toc89335767 \h </w:instrText>
+          <w:instrText xml:space="preserve"> PAGEREF _Toc90048162 \h </w:instrText>
         </w:r>
         <w:r>
           <w:rPr>
@@ -2353,7 +2443,7 @@
             <w:noProof/>
             <w:webHidden/>
           </w:rPr>
-          <w:t>9</w:t>
+          <w:t>11</w:t>
         </w:r>
         <w:r>
           <w:rPr>
@@ -2378,7 +2468,7 @@
           <w:lang w:eastAsia="pl-PL"/>
         </w:rPr>
       </w:pPr>
-      <w:hyperlink w:anchor="_Toc89335768" w:history="1">
+      <w:hyperlink w:anchor="_Toc90048163" w:history="1">
         <w:r>
           <w:rPr>
             <w:rStyle w:val="Hipercze"/>
@@ -2400,7 +2490,7 @@
             <w:rStyle w:val="Hipercze"/>
             <w:noProof/>
           </w:rPr>
-          <w:t>Parametry symulowanego czujnika @TODO</w:t>
+          <w:t>Symulowany radar @TODO</w:t>
         </w:r>
         <w:r>
           <w:rPr>
@@ -2421,7 +2511,7 @@
             <w:noProof/>
             <w:webHidden/>
           </w:rPr>
-          <w:instrText xml:space="preserve"> PAGEREF _Toc89335768 \h </w:instrText>
+          <w:instrText xml:space="preserve"> PAGEREF _Toc90048163 \h </w:instrText>
         </w:r>
         <w:r>
           <w:rPr>
@@ -2441,7 +2531,7 @@
             <w:noProof/>
             <w:webHidden/>
           </w:rPr>
-          <w:t>9</w:t>
+          <w:t>12</w:t>
         </w:r>
         <w:r>
           <w:rPr>
@@ -2466,7 +2556,7 @@
           <w:lang w:eastAsia="pl-PL"/>
         </w:rPr>
       </w:pPr>
-      <w:hyperlink w:anchor="_Toc89335769" w:history="1">
+      <w:hyperlink w:anchor="_Toc90048164" w:history="1">
         <w:r>
           <w:rPr>
             <w:rStyle w:val="Hipercze"/>
@@ -2509,7 +2599,7 @@
             <w:noProof/>
             <w:webHidden/>
           </w:rPr>
-          <w:instrText xml:space="preserve"> PAGEREF _Toc89335769 \h </w:instrText>
+          <w:instrText xml:space="preserve"> PAGEREF _Toc90048164 \h </w:instrText>
         </w:r>
         <w:r>
           <w:rPr>
@@ -2529,7 +2619,7 @@
             <w:noProof/>
             <w:webHidden/>
           </w:rPr>
-          <w:t>9</w:t>
+          <w:t>12</w:t>
         </w:r>
         <w:r>
           <w:rPr>
@@ -2550,7 +2640,7 @@
           <w:lang w:eastAsia="pl-PL"/>
         </w:rPr>
       </w:pPr>
-      <w:hyperlink w:anchor="_Toc89335770" w:history="1">
+      <w:hyperlink w:anchor="_Toc90048165" w:history="1">
         <w:r>
           <w:rPr>
             <w:rStyle w:val="Hipercze"/>
@@ -2593,7 +2683,7 @@
             <w:noProof/>
             <w:webHidden/>
           </w:rPr>
-          <w:instrText xml:space="preserve"> PAGEREF _Toc89335770 \h </w:instrText>
+          <w:instrText xml:space="preserve"> PAGEREF _Toc90048165 \h </w:instrText>
         </w:r>
         <w:r>
           <w:rPr>
@@ -2613,7 +2703,7 @@
             <w:noProof/>
             <w:webHidden/>
           </w:rPr>
-          <w:t>10</w:t>
+          <w:t>12</w:t>
         </w:r>
         <w:r>
           <w:rPr>
@@ -2638,7 +2728,7 @@
           <w:lang w:eastAsia="pl-PL"/>
         </w:rPr>
       </w:pPr>
-      <w:hyperlink w:anchor="_Toc89335771" w:history="1">
+      <w:hyperlink w:anchor="_Toc90048166" w:history="1">
         <w:r>
           <w:rPr>
             <w:rStyle w:val="Hipercze"/>
@@ -2681,7 +2771,7 @@
             <w:noProof/>
             <w:webHidden/>
           </w:rPr>
-          <w:instrText xml:space="preserve"> PAGEREF _Toc89335771 \h </w:instrText>
+          <w:instrText xml:space="preserve"> PAGEREF _Toc90048166 \h </w:instrText>
         </w:r>
         <w:r>
           <w:rPr>
@@ -2701,7 +2791,7 @@
             <w:noProof/>
             <w:webHidden/>
           </w:rPr>
-          <w:t>10</w:t>
+          <w:t>14</w:t>
         </w:r>
         <w:r>
           <w:rPr>
@@ -2726,7 +2816,7 @@
           <w:lang w:eastAsia="pl-PL"/>
         </w:rPr>
       </w:pPr>
-      <w:hyperlink w:anchor="_Toc89335772" w:history="1">
+      <w:hyperlink w:anchor="_Toc90048167" w:history="1">
         <w:r>
           <w:rPr>
             <w:rStyle w:val="Hipercze"/>
@@ -2769,7 +2859,7 @@
             <w:noProof/>
             <w:webHidden/>
           </w:rPr>
-          <w:instrText xml:space="preserve"> PAGEREF _Toc89335772 \h </w:instrText>
+          <w:instrText xml:space="preserve"> PAGEREF _Toc90048167 \h </w:instrText>
         </w:r>
         <w:r>
           <w:rPr>
@@ -2789,7 +2879,7 @@
             <w:noProof/>
             <w:webHidden/>
           </w:rPr>
-          <w:t>10</w:t>
+          <w:t>15</w:t>
         </w:r>
         <w:r>
           <w:rPr>
@@ -2810,7 +2900,7 @@
           <w:lang w:eastAsia="pl-PL"/>
         </w:rPr>
       </w:pPr>
-      <w:hyperlink w:anchor="_Toc89335773" w:history="1">
+      <w:hyperlink w:anchor="_Toc90048168" w:history="1">
         <w:r>
           <w:rPr>
             <w:rStyle w:val="Hipercze"/>
@@ -2832,7 +2922,7 @@
             <w:rStyle w:val="Hipercze"/>
             <w:noProof/>
           </w:rPr>
-          <w:t>Strojenie regulatorów @TODO</w:t>
+          <w:t>Implementacja regulacji w języku Python @TODO</w:t>
         </w:r>
         <w:r>
           <w:rPr>
@@ -2853,7 +2943,7 @@
             <w:noProof/>
             <w:webHidden/>
           </w:rPr>
-          <w:instrText xml:space="preserve"> PAGEREF _Toc89335773 \h </w:instrText>
+          <w:instrText xml:space="preserve"> PAGEREF _Toc90048168 \h </w:instrText>
         </w:r>
         <w:r>
           <w:rPr>
@@ -2873,7 +2963,7 @@
             <w:noProof/>
             <w:webHidden/>
           </w:rPr>
-          <w:t>10</w:t>
+          <w:t>15</w:t>
         </w:r>
         <w:r>
           <w:rPr>
@@ -2886,11 +2976,7 @@
     </w:p>
     <w:p>
       <w:pPr>
-        <w:pStyle w:val="Spistreci2"/>
-        <w:tabs>
-          <w:tab w:val="left" w:pos="880"/>
-          <w:tab w:val="right" w:leader="dot" w:pos="9062"/>
-        </w:tabs>
+        <w:pStyle w:val="Spistreci1"/>
         <w:rPr>
           <w:rFonts w:asciiTheme="minorHAnsi" w:eastAsiaTheme="minorEastAsia" w:hAnsiTheme="minorHAnsi" w:cstheme="minorBidi"/>
           <w:noProof/>
@@ -2898,13 +2984,13 @@
           <w:lang w:eastAsia="pl-PL"/>
         </w:rPr>
       </w:pPr>
-      <w:hyperlink w:anchor="_Toc89335774" w:history="1">
+      <w:hyperlink w:anchor="_Toc90048169" w:history="1">
         <w:r>
           <w:rPr>
             <w:rStyle w:val="Hipercze"/>
             <w:noProof/>
           </w:rPr>
-          <w:t>8.1</w:t>
+          <w:t>9</w:t>
         </w:r>
         <w:r>
           <w:rPr>
@@ -2920,7 +3006,7 @@
             <w:rStyle w:val="Hipercze"/>
             <w:noProof/>
           </w:rPr>
-          <w:t>Charakterystyki symulowanego pojazdu @TODO</w:t>
+          <w:t>Scenariusze testowe i testy regulacji</w:t>
         </w:r>
         <w:r>
           <w:rPr>
@@ -2941,7 +3027,7 @@
             <w:noProof/>
             <w:webHidden/>
           </w:rPr>
-          <w:instrText xml:space="preserve"> PAGEREF _Toc89335774 \h </w:instrText>
+          <w:instrText xml:space="preserve"> PAGEREF _Toc90048169 \h </w:instrText>
         </w:r>
         <w:r>
           <w:rPr>
@@ -2961,7 +3047,7 @@
             <w:noProof/>
             <w:webHidden/>
           </w:rPr>
-          <w:t>10</w:t>
+          <w:t>15</w:t>
         </w:r>
         <w:r>
           <w:rPr>
@@ -2974,11 +3060,7 @@
     </w:p>
     <w:p>
       <w:pPr>
-        <w:pStyle w:val="Spistreci2"/>
-        <w:tabs>
-          <w:tab w:val="left" w:pos="880"/>
-          <w:tab w:val="right" w:leader="dot" w:pos="9062"/>
-        </w:tabs>
+        <w:pStyle w:val="Spistreci1"/>
         <w:rPr>
           <w:rFonts w:asciiTheme="minorHAnsi" w:eastAsiaTheme="minorEastAsia" w:hAnsiTheme="minorHAnsi" w:cstheme="minorBidi"/>
           <w:noProof/>
@@ -2986,13 +3068,13 @@
           <w:lang w:eastAsia="pl-PL"/>
         </w:rPr>
       </w:pPr>
-      <w:hyperlink w:anchor="_Toc89335775" w:history="1">
+      <w:hyperlink w:anchor="_Toc90048170" w:history="1">
         <w:r>
           <w:rPr>
             <w:rStyle w:val="Hipercze"/>
             <w:noProof/>
           </w:rPr>
-          <w:t>8.2</w:t>
+          <w:t>10</w:t>
         </w:r>
         <w:r>
           <w:rPr>
@@ -3008,7 +3090,7 @@
             <w:rStyle w:val="Hipercze"/>
             <w:noProof/>
           </w:rPr>
-          <w:t>Dostrajanie tempomatu @TODO</w:t>
+          <w:t>Bibliografia</w:t>
         </w:r>
         <w:r>
           <w:rPr>
@@ -3029,7 +3111,7 @@
             <w:noProof/>
             <w:webHidden/>
           </w:rPr>
-          <w:instrText xml:space="preserve"> PAGEREF _Toc89335775 \h </w:instrText>
+          <w:instrText xml:space="preserve"> PAGEREF _Toc90048170 \h </w:instrText>
         </w:r>
         <w:r>
           <w:rPr>
@@ -3049,343 +3131,7 @@
             <w:noProof/>
             <w:webHidden/>
           </w:rPr>
-          <w:t>10</w:t>
-        </w:r>
-        <w:r>
-          <w:rPr>
-            <w:noProof/>
-            <w:webHidden/>
-          </w:rPr>
-          <w:fldChar w:fldCharType="end"/>
-        </w:r>
-      </w:hyperlink>
-    </w:p>
-    <w:p>
-      <w:pPr>
-        <w:pStyle w:val="Spistreci3"/>
-        <w:rPr>
-          <w:rFonts w:asciiTheme="minorHAnsi" w:eastAsiaTheme="minorEastAsia" w:hAnsiTheme="minorHAnsi" w:cstheme="minorBidi"/>
-          <w:noProof/>
-          <w:sz w:val="22"/>
-          <w:lang w:eastAsia="pl-PL"/>
-        </w:rPr>
-      </w:pPr>
-      <w:hyperlink w:anchor="_Toc89335776" w:history="1">
-        <w:r>
-          <w:rPr>
-            <w:rStyle w:val="Hipercze"/>
-            <w:noProof/>
-          </w:rPr>
-          <w:t>8.2.1</w:t>
-        </w:r>
-        <w:r>
-          <w:rPr>
-            <w:rFonts w:asciiTheme="minorHAnsi" w:eastAsiaTheme="minorEastAsia" w:hAnsiTheme="minorHAnsi" w:cstheme="minorBidi"/>
-            <w:noProof/>
-            <w:sz w:val="22"/>
-            <w:lang w:eastAsia="pl-PL"/>
-          </w:rPr>
-          <w:tab/>
-        </w:r>
-        <w:r>
-          <w:rPr>
-            <w:rStyle w:val="Hipercze"/>
-            <w:noProof/>
-          </w:rPr>
-          <w:t>Część klasyczna @TODO</w:t>
-        </w:r>
-        <w:r>
-          <w:rPr>
-            <w:noProof/>
-            <w:webHidden/>
-          </w:rPr>
-          <w:tab/>
-        </w:r>
-        <w:r>
-          <w:rPr>
-            <w:noProof/>
-            <w:webHidden/>
-          </w:rPr>
-          <w:fldChar w:fldCharType="begin"/>
-        </w:r>
-        <w:r>
-          <w:rPr>
-            <w:noProof/>
-            <w:webHidden/>
-          </w:rPr>
-          <w:instrText xml:space="preserve"> PAGEREF _Toc89335776 \h </w:instrText>
-        </w:r>
-        <w:r>
-          <w:rPr>
-            <w:noProof/>
-            <w:webHidden/>
-          </w:rPr>
-        </w:r>
-        <w:r>
-          <w:rPr>
-            <w:noProof/>
-            <w:webHidden/>
-          </w:rPr>
-          <w:fldChar w:fldCharType="separate"/>
-        </w:r>
-        <w:r>
-          <w:rPr>
-            <w:noProof/>
-            <w:webHidden/>
-          </w:rPr>
-          <w:t>10</w:t>
-        </w:r>
-        <w:r>
-          <w:rPr>
-            <w:noProof/>
-            <w:webHidden/>
-          </w:rPr>
-          <w:fldChar w:fldCharType="end"/>
-        </w:r>
-      </w:hyperlink>
-    </w:p>
-    <w:p>
-      <w:pPr>
-        <w:pStyle w:val="Spistreci3"/>
-        <w:rPr>
-          <w:rFonts w:asciiTheme="minorHAnsi" w:eastAsiaTheme="minorEastAsia" w:hAnsiTheme="minorHAnsi" w:cstheme="minorBidi"/>
-          <w:noProof/>
-          <w:sz w:val="22"/>
-          <w:lang w:eastAsia="pl-PL"/>
-        </w:rPr>
-      </w:pPr>
-      <w:hyperlink w:anchor="_Toc89335777" w:history="1">
-        <w:r>
-          <w:rPr>
-            <w:rStyle w:val="Hipercze"/>
-            <w:noProof/>
-          </w:rPr>
-          <w:t>8.2.2</w:t>
-        </w:r>
-        <w:r>
-          <w:rPr>
-            <w:rFonts w:asciiTheme="minorHAnsi" w:eastAsiaTheme="minorEastAsia" w:hAnsiTheme="minorHAnsi" w:cstheme="minorBidi"/>
-            <w:noProof/>
-            <w:sz w:val="22"/>
-            <w:lang w:eastAsia="pl-PL"/>
-          </w:rPr>
-          <w:tab/>
-        </w:r>
-        <w:r>
-          <w:rPr>
-            <w:rStyle w:val="Hipercze"/>
-            <w:noProof/>
-          </w:rPr>
-          <w:t>Część adaptacyjna @TODO</w:t>
-        </w:r>
-        <w:r>
-          <w:rPr>
-            <w:noProof/>
-            <w:webHidden/>
-          </w:rPr>
-          <w:tab/>
-        </w:r>
-        <w:r>
-          <w:rPr>
-            <w:noProof/>
-            <w:webHidden/>
-          </w:rPr>
-          <w:fldChar w:fldCharType="begin"/>
-        </w:r>
-        <w:r>
-          <w:rPr>
-            <w:noProof/>
-            <w:webHidden/>
-          </w:rPr>
-          <w:instrText xml:space="preserve"> PAGEREF _Toc89335777 \h </w:instrText>
-        </w:r>
-        <w:r>
-          <w:rPr>
-            <w:noProof/>
-            <w:webHidden/>
-          </w:rPr>
-        </w:r>
-        <w:r>
-          <w:rPr>
-            <w:noProof/>
-            <w:webHidden/>
-          </w:rPr>
-          <w:fldChar w:fldCharType="separate"/>
-        </w:r>
-        <w:r>
-          <w:rPr>
-            <w:noProof/>
-            <w:webHidden/>
-          </w:rPr>
-          <w:t>10</w:t>
-        </w:r>
-        <w:r>
-          <w:rPr>
-            <w:noProof/>
-            <w:webHidden/>
-          </w:rPr>
-          <w:fldChar w:fldCharType="end"/>
-        </w:r>
-      </w:hyperlink>
-    </w:p>
-    <w:p>
-      <w:pPr>
-        <w:pStyle w:val="Spistreci1"/>
-        <w:rPr>
-          <w:rFonts w:asciiTheme="minorHAnsi" w:eastAsiaTheme="minorEastAsia" w:hAnsiTheme="minorHAnsi" w:cstheme="minorBidi"/>
-          <w:noProof/>
-          <w:sz w:val="22"/>
-          <w:lang w:eastAsia="pl-PL"/>
-        </w:rPr>
-      </w:pPr>
-      <w:hyperlink w:anchor="_Toc89335778" w:history="1">
-        <w:r>
-          <w:rPr>
-            <w:rStyle w:val="Hipercze"/>
-            <w:noProof/>
-          </w:rPr>
-          <w:t>9</w:t>
-        </w:r>
-        <w:r>
-          <w:rPr>
-            <w:rFonts w:asciiTheme="minorHAnsi" w:eastAsiaTheme="minorEastAsia" w:hAnsiTheme="minorHAnsi" w:cstheme="minorBidi"/>
-            <w:noProof/>
-            <w:sz w:val="22"/>
-            <w:lang w:eastAsia="pl-PL"/>
-          </w:rPr>
-          <w:tab/>
-        </w:r>
-        <w:r>
-          <w:rPr>
-            <w:rStyle w:val="Hipercze"/>
-            <w:noProof/>
-          </w:rPr>
-          <w:t>Implementacja regulacji w języku Python @TODO</w:t>
-        </w:r>
-        <w:r>
-          <w:rPr>
-            <w:noProof/>
-            <w:webHidden/>
-          </w:rPr>
-          <w:tab/>
-        </w:r>
-        <w:r>
-          <w:rPr>
-            <w:noProof/>
-            <w:webHidden/>
-          </w:rPr>
-          <w:fldChar w:fldCharType="begin"/>
-        </w:r>
-        <w:r>
-          <w:rPr>
-            <w:noProof/>
-            <w:webHidden/>
-          </w:rPr>
-          <w:instrText xml:space="preserve"> PAGEREF _Toc89335778 \h </w:instrText>
-        </w:r>
-        <w:r>
-          <w:rPr>
-            <w:noProof/>
-            <w:webHidden/>
-          </w:rPr>
-        </w:r>
-        <w:r>
-          <w:rPr>
-            <w:noProof/>
-            <w:webHidden/>
-          </w:rPr>
-          <w:fldChar w:fldCharType="separate"/>
-        </w:r>
-        <w:r>
-          <w:rPr>
-            <w:noProof/>
-            <w:webHidden/>
-          </w:rPr>
-          <w:t>10</w:t>
-        </w:r>
-        <w:r>
-          <w:rPr>
-            <w:noProof/>
-            <w:webHidden/>
-          </w:rPr>
-          <w:fldChar w:fldCharType="end"/>
-        </w:r>
-      </w:hyperlink>
-    </w:p>
-    <w:p>
-      <w:pPr>
-        <w:pStyle w:val="Spistreci1"/>
-        <w:rPr>
-          <w:rFonts w:asciiTheme="minorHAnsi" w:eastAsiaTheme="minorEastAsia" w:hAnsiTheme="minorHAnsi" w:cstheme="minorBidi"/>
-          <w:noProof/>
-          <w:sz w:val="22"/>
-          <w:lang w:eastAsia="pl-PL"/>
-        </w:rPr>
-      </w:pPr>
-      <w:hyperlink w:anchor="_Toc89335779" w:history="1">
-        <w:r>
-          <w:rPr>
-            <w:rStyle w:val="Hipercze"/>
-            <w:noProof/>
-          </w:rPr>
-          <w:t>10</w:t>
-        </w:r>
-        <w:r>
-          <w:rPr>
-            <w:rFonts w:asciiTheme="minorHAnsi" w:eastAsiaTheme="minorEastAsia" w:hAnsiTheme="minorHAnsi" w:cstheme="minorBidi"/>
-            <w:noProof/>
-            <w:sz w:val="22"/>
-            <w:lang w:eastAsia="pl-PL"/>
-          </w:rPr>
-          <w:tab/>
-        </w:r>
-        <w:r>
-          <w:rPr>
-            <w:rStyle w:val="Hipercze"/>
-            <w:noProof/>
-          </w:rPr>
-          <w:t>Bibliografia</w:t>
-        </w:r>
-        <w:r>
-          <w:rPr>
-            <w:noProof/>
-            <w:webHidden/>
-          </w:rPr>
-          <w:tab/>
-        </w:r>
-        <w:r>
-          <w:rPr>
-            <w:noProof/>
-            <w:webHidden/>
-          </w:rPr>
-          <w:fldChar w:fldCharType="begin"/>
-        </w:r>
-        <w:r>
-          <w:rPr>
-            <w:noProof/>
-            <w:webHidden/>
-          </w:rPr>
-          <w:instrText xml:space="preserve"> PAGEREF _Toc89335779 \h </w:instrText>
-        </w:r>
-        <w:r>
-          <w:rPr>
-            <w:noProof/>
-            <w:webHidden/>
-          </w:rPr>
-        </w:r>
-        <w:r>
-          <w:rPr>
-            <w:noProof/>
-            <w:webHidden/>
-          </w:rPr>
-          <w:fldChar w:fldCharType="separate"/>
-        </w:r>
-        <w:r>
-          <w:rPr>
-            <w:noProof/>
-            <w:webHidden/>
-          </w:rPr>
-          <w:t>10</w:t>
+          <w:t>15</w:t>
         </w:r>
         <w:r>
           <w:rPr>
@@ -3423,7 +3169,7 @@
       <w:r>
         <w:br w:type="page"/>
       </w:r>
-      <w:bookmarkStart w:id="0" w:name="_Toc89335747"/>
+      <w:bookmarkStart w:id="0" w:name="_Toc90048141"/>
       <w:r>
         <w:lastRenderedPageBreak/>
         <w:t>Wstęp</w:t>
@@ -3438,7 +3184,7 @@
         <w:pStyle w:val="Nagwek2"/>
         <w:jc w:val="both"/>
       </w:pPr>
-      <w:bookmarkStart w:id="1" w:name="_Toc89335748"/>
+      <w:bookmarkStart w:id="1" w:name="_Toc90048142"/>
       <w:r>
         <w:t>Charakterystyka problemu</w:t>
       </w:r>
@@ -3466,7 +3212,7 @@
         <w:pStyle w:val="Nagwek2"/>
         <w:jc w:val="both"/>
       </w:pPr>
-      <w:bookmarkStart w:id="2" w:name="_Toc89335749"/>
+      <w:bookmarkStart w:id="2" w:name="_Toc90048143"/>
       <w:r>
         <w:t xml:space="preserve">Cel </w:t>
       </w:r>
@@ -3494,7 +3240,7 @@
         <w:pStyle w:val="Nagwek2"/>
         <w:jc w:val="both"/>
       </w:pPr>
-      <w:bookmarkStart w:id="3" w:name="_Toc89335750"/>
+      <w:bookmarkStart w:id="3" w:name="_Toc90048144"/>
       <w:r>
         <w:t xml:space="preserve">Zawartość pracy </w:t>
       </w:r>
@@ -3515,7 +3261,7 @@
       <w:pPr>
         <w:pStyle w:val="Nagwek1"/>
       </w:pPr>
-      <w:bookmarkStart w:id="4" w:name="_Toc89335751"/>
+      <w:bookmarkStart w:id="4" w:name="_Toc90048145"/>
       <w:r>
         <w:t>Historia systemów wspomagania</w:t>
       </w:r>
@@ -3526,14 +3272,14 @@
     </w:p>
     <w:p>
       <w:r>
-        <w:t>Wysłać papier</w:t>
+        <w:t>@TODO</w:t>
       </w:r>
     </w:p>
     <w:p>
       <w:pPr>
         <w:pStyle w:val="Nagwek1"/>
       </w:pPr>
-      <w:bookmarkStart w:id="5" w:name="_Toc89335752"/>
+      <w:bookmarkStart w:id="5" w:name="_Toc90048146"/>
       <w:r>
         <w:t>Pojazdy autonomiczne</w:t>
       </w:r>
@@ -3562,7 +3308,7 @@
         <w:pStyle w:val="Nagwek2"/>
         <w:jc w:val="both"/>
       </w:pPr>
-      <w:bookmarkStart w:id="6" w:name="_Toc89335753"/>
+      <w:bookmarkStart w:id="6" w:name="_Toc90048147"/>
       <w:r>
         <w:t>Poziomy autonomiczności według standardu SAE</w:t>
       </w:r>
@@ -3785,7 +3531,13 @@
         <w:jc w:val="both"/>
       </w:pPr>
       <w:r>
-        <w:t>Poziom 5 – pełna automatyzacja – pojazd jest całkowicie autonomiczny we wszystkich warunkach pracy, a kierowca jest zbędny.</w:t>
+        <w:t xml:space="preserve">Poziom 5 – pełna automatyzacja – pojazd jest całkowicie autonomiczny we wszystkich </w:t>
+      </w:r>
+      <w:r>
+        <w:t xml:space="preserve">możliwych </w:t>
+      </w:r>
+      <w:r>
+        <w:t>warunkach pracy</w:t>
       </w:r>
     </w:p>
     <w:p>
@@ -3927,6 +3679,9 @@
         <w:t>3</w:t>
       </w:r>
       <w:r>
+        <w:rPr>
+          <w:noProof/>
+        </w:rPr>
         <w:fldChar w:fldCharType="end"/>
       </w:r>
       <w:r>
@@ -3948,13 +3703,13 @@
         <w:t>1</w:t>
       </w:r>
       <w:r>
+        <w:rPr>
+          <w:noProof/>
+        </w:rPr>
         <w:fldChar w:fldCharType="end"/>
       </w:r>
       <w:r>
-        <w:t xml:space="preserve"> </w:t>
-      </w:r>
-      <w:r>
-        <w:t>Oficjalny opis poziomów autonomiczności standardu SAE</w:t>
+        <w:t xml:space="preserve"> Oficjalny opis poziomów autonomiczności standardu SAE</w:t>
       </w:r>
       <w:r>
         <w:br/>
@@ -3976,7 +3731,7 @@
       <w:pPr>
         <w:pStyle w:val="Nagwek2"/>
       </w:pPr>
-      <w:bookmarkStart w:id="7" w:name="_Toc89335754"/>
+      <w:bookmarkStart w:id="7" w:name="_Toc90048148"/>
       <w:r>
         <w:t>Liderzy rynku</w:t>
       </w:r>
@@ -3990,7 +3745,7 @@
         <w:pStyle w:val="Nagwek1"/>
         <w:jc w:val="both"/>
       </w:pPr>
-      <w:bookmarkStart w:id="8" w:name="_Toc89335755"/>
+      <w:bookmarkStart w:id="8" w:name="_Toc90048149"/>
       <w:r>
         <w:t>Środowisko symulacyjne – CARLA</w:t>
       </w:r>
@@ -4001,7 +3756,7 @@
         <w:pStyle w:val="Nagwek2"/>
         <w:jc w:val="both"/>
       </w:pPr>
-      <w:bookmarkStart w:id="9" w:name="_Toc89335756"/>
+      <w:bookmarkStart w:id="9" w:name="_Toc90048150"/>
       <w:r>
         <w:t>Czym jest CARLA</w:t>
       </w:r>
@@ -4346,7 +4101,7 @@
           <w:noProof/>
         </w:rPr>
       </w:pPr>
-      <w:bookmarkStart w:id="10" w:name="_Toc89335757"/>
+      <w:bookmarkStart w:id="10" w:name="_Toc90048151"/>
       <w:r>
         <w:rPr>
           <w:rFonts w:eastAsia="Calibri"/>
@@ -4869,7 +4624,7 @@
           <w:noProof/>
         </w:rPr>
       </w:pPr>
-      <w:bookmarkStart w:id="11" w:name="_Toc89335758"/>
+      <w:bookmarkStart w:id="11" w:name="_Toc90048152"/>
       <w:r>
         <w:rPr>
           <w:rFonts w:eastAsia="Calibri"/>
@@ -4891,7 +4646,72 @@
         <w:rPr>
           <w:rFonts w:eastAsia="Calibri"/>
         </w:rPr>
-        <w:t xml:space="preserve">Symulator można podzielić na dwie części, serwerową i poszczególnych klientów. </w:t>
+        <w:t>Symulator można podzielić na dwie części, serwerową i poszczególnych klientów</w:t>
+      </w:r>
+      <w:r>
+        <w:rPr>
+          <w:rFonts w:eastAsia="Calibri"/>
+        </w:rPr>
+        <w:t xml:space="preserve"> (</w:t>
+      </w:r>
+      <w:r>
+        <w:rPr>
+          <w:rFonts w:eastAsia="Calibri"/>
+        </w:rPr>
+        <w:fldChar w:fldCharType="begin"/>
+      </w:r>
+      <w:r>
+        <w:rPr>
+          <w:rFonts w:eastAsia="Calibri"/>
+        </w:rPr>
+        <w:instrText xml:space="preserve"> REF _Ref90047862 \h </w:instrText>
+      </w:r>
+      <w:r>
+        <w:rPr>
+          <w:rFonts w:eastAsia="Calibri"/>
+        </w:rPr>
+      </w:r>
+      <w:r>
+        <w:rPr>
+          <w:rFonts w:eastAsia="Calibri"/>
+        </w:rPr>
+        <w:fldChar w:fldCharType="separate"/>
+      </w:r>
+      <w:r>
+        <w:t xml:space="preserve">Rysunek </w:t>
+      </w:r>
+      <w:r>
+        <w:rPr>
+          <w:noProof/>
+        </w:rPr>
+        <w:t>4</w:t>
+      </w:r>
+      <w:r>
+        <w:t>.</w:t>
+      </w:r>
+      <w:r>
+        <w:rPr>
+          <w:noProof/>
+        </w:rPr>
+        <w:t>1</w:t>
+      </w:r>
+      <w:r>
+        <w:rPr>
+          <w:rFonts w:eastAsia="Calibri"/>
+        </w:rPr>
+        <w:fldChar w:fldCharType="end"/>
+      </w:r>
+      <w:r>
+        <w:rPr>
+          <w:rFonts w:eastAsia="Calibri"/>
+        </w:rPr>
+        <w:t>)</w:t>
+      </w:r>
+      <w:r>
+        <w:rPr>
+          <w:rFonts w:eastAsia="Calibri"/>
+        </w:rPr>
+        <w:t xml:space="preserve">. </w:t>
       </w:r>
       <w:r>
         <w:rPr>
@@ -4959,7 +4779,72 @@
         <w:rPr>
           <w:rFonts w:eastAsia="Calibri"/>
         </w:rPr>
-        <w:t xml:space="preserve"> mogą komunikować się z serwerem poprzez wysyłanie komend i meta-komend zawierających informacje np. o sterowaniu lub zmianie parametrów symulacji.</w:t>
+        <w:t xml:space="preserve"> mogą komunikować się z serwerem poprzez wysyłanie komend i meta-komend zawierających informacje np. o sterowaniu lub zmianie parametrów symulacji</w:t>
+      </w:r>
+      <w:r>
+        <w:rPr>
+          <w:rFonts w:eastAsia="Calibri"/>
+        </w:rPr>
+        <w:t xml:space="preserve"> (</w:t>
+      </w:r>
+      <w:r>
+        <w:rPr>
+          <w:rFonts w:eastAsia="Calibri"/>
+        </w:rPr>
+        <w:fldChar w:fldCharType="begin"/>
+      </w:r>
+      <w:r>
+        <w:rPr>
+          <w:rFonts w:eastAsia="Calibri"/>
+        </w:rPr>
+        <w:instrText xml:space="preserve"> REF _Ref90047886 \h </w:instrText>
+      </w:r>
+      <w:r>
+        <w:rPr>
+          <w:rFonts w:eastAsia="Calibri"/>
+        </w:rPr>
+      </w:r>
+      <w:r>
+        <w:rPr>
+          <w:rFonts w:eastAsia="Calibri"/>
+        </w:rPr>
+        <w:fldChar w:fldCharType="separate"/>
+      </w:r>
+      <w:r>
+        <w:t xml:space="preserve">Rysunek </w:t>
+      </w:r>
+      <w:r>
+        <w:rPr>
+          <w:noProof/>
+        </w:rPr>
+        <w:t>4</w:t>
+      </w:r>
+      <w:r>
+        <w:t>.</w:t>
+      </w:r>
+      <w:r>
+        <w:rPr>
+          <w:noProof/>
+        </w:rPr>
+        <w:t>2</w:t>
+      </w:r>
+      <w:r>
+        <w:rPr>
+          <w:rFonts w:eastAsia="Calibri"/>
+        </w:rPr>
+        <w:fldChar w:fldCharType="end"/>
+      </w:r>
+      <w:r>
+        <w:rPr>
+          <w:rFonts w:eastAsia="Calibri"/>
+        </w:rPr>
+        <w:t>)</w:t>
+      </w:r>
+      <w:r>
+        <w:rPr>
+          <w:rFonts w:eastAsia="Calibri"/>
+        </w:rPr>
+        <w:t>.</w:t>
       </w:r>
       <w:r>
         <w:rPr>
@@ -4989,14 +4874,14 @@
         <w:rPr>
           <w:rFonts w:eastAsia="Calibri"/>
         </w:rPr>
-        <w:t xml:space="preserve">eć komputerową. Umożliwia to uruchomienie serwera na </w:t>
+        <w:t xml:space="preserve">eć komputerową. Umożliwia </w:t>
       </w:r>
       <w:r>
         <w:rPr>
           <w:rFonts w:eastAsia="Calibri"/>
         </w:rPr>
         <w:lastRenderedPageBreak/>
-        <w:t>jednostce o dużej mocy obliczeniowej, która udostępnia klientom wysokiej</w:t>
+        <w:t>to uruchomienie serwera na jednostce o dużej mocy obliczeniowej, która udostępnia klientom wysokiej</w:t>
       </w:r>
       <w:r>
         <w:rPr>
@@ -5129,6 +5014,8 @@
           <w:rStyle w:val="Hipercze"/>
         </w:rPr>
       </w:pPr>
+      <w:bookmarkStart w:id="12" w:name="_Ref90047840"/>
+      <w:bookmarkStart w:id="13" w:name="_Ref90047862"/>
       <w:r>
         <w:t xml:space="preserve">Rysunek </w:t>
       </w:r>
@@ -5148,6 +5035,9 @@
         <w:t>4</w:t>
       </w:r>
       <w:r>
+        <w:rPr>
+          <w:noProof/>
+        </w:rPr>
         <w:fldChar w:fldCharType="end"/>
       </w:r>
       <w:r>
@@ -5169,13 +5059,14 @@
         <w:t>1</w:t>
       </w:r>
       <w:r>
+        <w:rPr>
+          <w:noProof/>
+        </w:rPr>
         <w:fldChar w:fldCharType="end"/>
       </w:r>
-      <w:r>
-        <w:t xml:space="preserve"> </w:t>
-      </w:r>
-      <w:r>
-        <w:t>Ogólny schemat architektury symulatora</w:t>
+      <w:bookmarkEnd w:id="13"/>
+      <w:r>
+        <w:t xml:space="preserve"> Ogólny schemat architektury symulatora</w:t>
       </w:r>
       <w:r>
         <w:br/>
@@ -5189,6 +5080,7 @@
           <w:t>https://carla.readthedocs.io/en/0.9.12/start_introduction/</w:t>
         </w:r>
       </w:hyperlink>
+      <w:bookmarkEnd w:id="12"/>
     </w:p>
     <w:p>
       <w:pPr>
@@ -5226,7 +5118,7 @@
             <v:path o:extrusionok="f" gradientshapeok="t" o:connecttype="rect"/>
             <o:lock v:ext="edit" aspectratio="t"/>
           </v:shapetype>
-          <v:shape id="_x0000_i1025" type="#_x0000_t75" style="width:324.5pt;height:147pt">
+          <v:shape id="_x0000_i1025" type="#_x0000_t75" style="width:324.95pt;height:147.15pt">
             <v:imagedata r:id="rId16" o:title="Carla_communication_diagram" croptop="4603f" cropbottom="3767f"/>
           </v:shape>
         </w:pict>
@@ -5240,6 +5132,7 @@
           <w:rFonts w:eastAsia="Calibri"/>
         </w:rPr>
       </w:pPr>
+      <w:bookmarkStart w:id="14" w:name="_Ref90047886"/>
       <w:r>
         <w:t xml:space="preserve">Rysunek </w:t>
       </w:r>
@@ -5259,6 +5152,9 @@
         <w:t>4</w:t>
       </w:r>
       <w:r>
+        <w:rPr>
+          <w:noProof/>
+        </w:rPr>
         <w:fldChar w:fldCharType="end"/>
       </w:r>
       <w:r>
@@ -5280,13 +5176,14 @@
         <w:t>2</w:t>
       </w:r>
       <w:r>
+        <w:rPr>
+          <w:noProof/>
+        </w:rPr>
         <w:fldChar w:fldCharType="end"/>
       </w:r>
-      <w:r>
-        <w:t xml:space="preserve"> </w:t>
-      </w:r>
-      <w:r>
-        <w:t>Schemat komunikacji w obrębie maszyny lokalnej</w:t>
+      <w:bookmarkEnd w:id="14"/>
+      <w:r>
+        <w:t xml:space="preserve"> Schemat komunikacji w obrębie maszyny lokalnej</w:t>
       </w:r>
     </w:p>
     <w:p>
@@ -5299,6 +5196,7 @@
     </w:p>
     <w:p>
       <w:pPr>
+        <w:ind w:firstLine="432"/>
         <w:jc w:val="both"/>
         <w:rPr>
           <w:rFonts w:eastAsia="Calibri"/>
@@ -5346,14 +5244,14 @@
         <w:pStyle w:val="Nagwek1"/>
         <w:jc w:val="both"/>
       </w:pPr>
-      <w:bookmarkStart w:id="12" w:name="_Toc89335759"/>
+      <w:bookmarkStart w:id="15" w:name="_Toc90048153"/>
       <w:r>
         <w:t>Tworzenie środowisk testowyc</w:t>
       </w:r>
       <w:r>
         <w:t>h</w:t>
       </w:r>
-      <w:bookmarkEnd w:id="12"/>
+      <w:bookmarkEnd w:id="15"/>
     </w:p>
     <w:p>
       <w:pPr>
@@ -5403,11 +5301,11 @@
         <w:pStyle w:val="Nagwek2"/>
         <w:jc w:val="both"/>
       </w:pPr>
-      <w:bookmarkStart w:id="13" w:name="_Toc89335760"/>
+      <w:bookmarkStart w:id="16" w:name="_Toc90048154"/>
       <w:r>
         <w:t>Standard OpenDRIVE</w:t>
       </w:r>
-      <w:bookmarkEnd w:id="13"/>
+      <w:bookmarkEnd w:id="16"/>
     </w:p>
     <w:p>
       <w:pPr>
@@ -5476,14 +5374,14 @@
       <w:pPr>
         <w:pStyle w:val="Nagwek2"/>
       </w:pPr>
-      <w:bookmarkStart w:id="14" w:name="_Toc89335761"/>
+      <w:bookmarkStart w:id="17" w:name="_Toc90048155"/>
       <w:r>
         <w:t xml:space="preserve">Sposób zapisu pliku </w:t>
       </w:r>
       <w:r>
         <w:t>OpenDRIVE</w:t>
       </w:r>
-      <w:bookmarkEnd w:id="14"/>
+      <w:bookmarkEnd w:id="17"/>
     </w:p>
     <w:p>
       <w:pPr>
@@ -5586,6 +5484,9 @@
         <w:t>5</w:t>
       </w:r>
       <w:r>
+        <w:rPr>
+          <w:noProof/>
+        </w:rPr>
         <w:fldChar w:fldCharType="end"/>
       </w:r>
       <w:r>
@@ -5607,13 +5508,13 @@
         <w:t>1</w:t>
       </w:r>
       <w:r>
+        <w:rPr>
+          <w:noProof/>
+        </w:rPr>
         <w:fldChar w:fldCharType="end"/>
       </w:r>
       <w:r>
-        <w:t xml:space="preserve"> </w:t>
-      </w:r>
-      <w:r>
-        <w:t>Przykładowa droga i fragment pliku .xodr</w:t>
+        <w:t xml:space="preserve"> Przykładowa droga i fragment pliku .xodr</w:t>
       </w:r>
       <w:r>
         <w:br/>
@@ -5646,11 +5547,11 @@
       <w:pPr>
         <w:pStyle w:val="Nagwek2"/>
       </w:pPr>
-      <w:bookmarkStart w:id="15" w:name="_Toc89335762"/>
+      <w:bookmarkStart w:id="18" w:name="_Toc90048156"/>
       <w:r>
         <w:t>Oprogramowanie do edycji sieci OpenDRIVE</w:t>
       </w:r>
-      <w:bookmarkEnd w:id="15"/>
+      <w:bookmarkEnd w:id="18"/>
     </w:p>
     <w:p>
       <w:pPr>
@@ -5740,12 +5641,12 @@
       <w:pPr>
         <w:pStyle w:val="Nagwek3"/>
       </w:pPr>
-      <w:bookmarkStart w:id="16" w:name="_Toc89335763"/>
+      <w:bookmarkStart w:id="19" w:name="_Toc90048157"/>
       <w:r>
         <w:lastRenderedPageBreak/>
         <w:t>MathWorks RoadRunner</w:t>
       </w:r>
-      <w:bookmarkEnd w:id="16"/>
+      <w:bookmarkEnd w:id="19"/>
     </w:p>
     <w:p>
       <w:pPr>
@@ -5868,6 +5769,9 @@
         <w:t>5</w:t>
       </w:r>
       <w:r>
+        <w:rPr>
+          <w:noProof/>
+        </w:rPr>
         <w:fldChar w:fldCharType="end"/>
       </w:r>
       <w:r>
@@ -5889,13 +5793,13 @@
         <w:t>2</w:t>
       </w:r>
       <w:r>
+        <w:rPr>
+          <w:noProof/>
+        </w:rPr>
         <w:fldChar w:fldCharType="end"/>
       </w:r>
       <w:r>
-        <w:t xml:space="preserve"> </w:t>
-      </w:r>
-      <w:r>
-        <w:t>Interfejs edytora RoadRunner</w:t>
+        <w:t xml:space="preserve"> Interfejs edytora RoadRunner</w:t>
       </w:r>
       <w:r>
         <w:br/>
@@ -5916,14 +5820,14 @@
         <w:pStyle w:val="Nagwek3"/>
         <w:jc w:val="both"/>
       </w:pPr>
-      <w:bookmarkStart w:id="17" w:name="_Toc89335764"/>
+      <w:bookmarkStart w:id="20" w:name="_Toc90048158"/>
       <w:r>
         <w:t>OddL</w:t>
       </w:r>
       <w:r>
         <w:t>OT</w:t>
       </w:r>
-      <w:bookmarkEnd w:id="17"/>
+      <w:bookmarkEnd w:id="20"/>
     </w:p>
     <w:p>
       <w:pPr>
@@ -5933,13 +5837,7 @@
         </w:rPr>
       </w:pPr>
       <w:r>
-        <w:t xml:space="preserve">Darmowe oprogramowanie stworzone przez niemiecki instytut HLRS. Ma </w:t>
-      </w:r>
-      <w:r>
-        <w:t xml:space="preserve">bardzo </w:t>
-      </w:r>
-      <w:r>
-        <w:t>szerokie możliwości względem innych nieodpłatnych programów między innymi konwersja map i asysta dla obrazów satelitarnych oraz łatwe tworzenie skrzyżowań na bazie przecięć geometrii dróg.</w:t>
+        <w:t>Darmowe oprogramowanie stworzone przez niemiecki instytut HLRS. Ma bardzo szerokie możliwości względem innych nieodpłatnych programów między innymi konwersja map i asysta dla obrazów satelitarnych oraz łatwe tworzenie skrzyżowań na bazie przecięć geometrii dróg.</w:t>
       </w:r>
     </w:p>
     <w:p>
@@ -6026,6 +5924,9 @@
         <w:t>5</w:t>
       </w:r>
       <w:r>
+        <w:rPr>
+          <w:noProof/>
+        </w:rPr>
         <w:fldChar w:fldCharType="end"/>
       </w:r>
       <w:r>
@@ -6047,13 +5948,13 @@
         <w:t>3</w:t>
       </w:r>
       <w:r>
+        <w:rPr>
+          <w:noProof/>
+        </w:rPr>
         <w:fldChar w:fldCharType="end"/>
       </w:r>
       <w:r>
-        <w:t xml:space="preserve"> </w:t>
-      </w:r>
-      <w:r>
-        <w:t>Interfejs edytora OddLOT</w:t>
+        <w:t xml:space="preserve"> Interfejs edytora OddLOT</w:t>
       </w:r>
       <w:r>
         <w:br/>
@@ -6073,9 +5974,11 @@
       <w:pPr>
         <w:pStyle w:val="Nagwek3"/>
       </w:pPr>
+      <w:bookmarkStart w:id="21" w:name="_Toc90048159"/>
       <w:r>
         <w:t>Wtyczka do programu Blender</w:t>
       </w:r>
+      <w:bookmarkEnd w:id="21"/>
     </w:p>
     <w:p>
       <w:pPr>
@@ -6187,6 +6090,9 @@
         <w:t>5</w:t>
       </w:r>
       <w:r>
+        <w:rPr>
+          <w:noProof/>
+        </w:rPr>
         <w:fldChar w:fldCharType="end"/>
       </w:r>
       <w:r>
@@ -6208,13 +6114,13 @@
         <w:t>4</w:t>
       </w:r>
       <w:r>
+        <w:rPr>
+          <w:noProof/>
+        </w:rPr>
         <w:fldChar w:fldCharType="end"/>
       </w:r>
       <w:r>
-        <w:t xml:space="preserve"> </w:t>
-      </w:r>
-      <w:r>
-        <w:t>Interfejs edytora Blender z wtyczką obsługi OpenDRIVE</w:t>
+        <w:t xml:space="preserve"> Interfejs edytora Blender z wtyczką obsługi OpenDRIVE</w:t>
       </w:r>
       <w:r>
         <w:br/>
@@ -6234,7 +6140,7 @@
         <w:pStyle w:val="Nagwek1"/>
         <w:jc w:val="both"/>
       </w:pPr>
-      <w:bookmarkStart w:id="18" w:name="_Toc89335765"/>
+      <w:bookmarkStart w:id="22" w:name="_Toc90048160"/>
       <w:r>
         <w:lastRenderedPageBreak/>
         <w:t>Sensory i czujniki</w:t>
@@ -6242,7 +6148,7 @@
       <w:r>
         <w:t xml:space="preserve"> @TODO</w:t>
       </w:r>
-      <w:bookmarkEnd w:id="18"/>
+      <w:bookmarkEnd w:id="22"/>
     </w:p>
     <w:p>
       <w:pPr>
@@ -6291,28 +6197,28 @@
         <w:pStyle w:val="Nagwek2"/>
         <w:jc w:val="both"/>
       </w:pPr>
-      <w:bookmarkStart w:id="19" w:name="_Toc89335766"/>
+      <w:bookmarkStart w:id="23" w:name="_Toc90048161"/>
       <w:r>
         <w:t>Działanie radaru</w:t>
       </w:r>
       <w:r>
         <w:t xml:space="preserve"> @TODO</w:t>
       </w:r>
-      <w:bookmarkEnd w:id="19"/>
+      <w:bookmarkEnd w:id="23"/>
     </w:p>
     <w:p>
       <w:pPr>
         <w:pStyle w:val="Nagwek2"/>
         <w:jc w:val="both"/>
       </w:pPr>
-      <w:bookmarkStart w:id="20" w:name="_Toc89335767"/>
+      <w:bookmarkStart w:id="24" w:name="_Toc90048162"/>
       <w:r>
         <w:t>Uproszczenia symulacyjne</w:t>
       </w:r>
       <w:r>
         <w:t xml:space="preserve"> @TODO</w:t>
       </w:r>
-      <w:bookmarkEnd w:id="20"/>
+      <w:bookmarkEnd w:id="24"/>
     </w:p>
     <w:p>
       <w:pPr>
@@ -6429,6 +6335,9 @@
         <w:t>6</w:t>
       </w:r>
       <w:r>
+        <w:rPr>
+          <w:noProof/>
+        </w:rPr>
         <w:fldChar w:fldCharType="end"/>
       </w:r>
       <w:r>
@@ -6450,6 +6359,9 @@
         <w:t>1</w:t>
       </w:r>
       <w:r>
+        <w:rPr>
+          <w:noProof/>
+        </w:rPr>
         <w:fldChar w:fldCharType="end"/>
       </w:r>
       <w:r>
@@ -6463,7 +6375,7 @@
       <w:pPr>
         <w:pStyle w:val="Nagwek2"/>
       </w:pPr>
-      <w:bookmarkStart w:id="21" w:name="_Toc89335768"/>
+      <w:bookmarkStart w:id="25" w:name="_Toc90048163"/>
       <w:r>
         <w:lastRenderedPageBreak/>
         <w:t>Symulowany radar</w:t>
@@ -6471,7 +6383,7 @@
       <w:r>
         <w:t xml:space="preserve"> @TODO</w:t>
       </w:r>
-      <w:bookmarkEnd w:id="21"/>
+      <w:bookmarkEnd w:id="25"/>
     </w:p>
     <w:p>
       <w:pPr>
@@ -6567,21 +6479,27 @@
         <w:t xml:space="preserve"> Umiejscowiono go na krańcu maski pojazdu.</w:t>
       </w:r>
       <w:r>
-        <w:t xml:space="preserve"> Wyjściem aktora radaru jest lista detekcji zawierająca 4 informacje o detekcji: wysokość i azymut podawane w radianach, głębokość (odległość) podawaną w metrach oraz prędkość zbliżania się podawaną w metrach.</w:t>
+        <w:t xml:space="preserve"> Wyjściem aktora radaru jest lista detekcji zawierająca 4 informacje o detekcji: wysokość i azymut podawane w radianach, głębokość (odległość) podawaną w metrach oraz prędkość zbliżania się podawaną w metrach</w:t>
+      </w:r>
+      <w:r>
+        <w:t xml:space="preserve"> na sekundę</w:t>
+      </w:r>
+      <w:r>
+        <w:t>.</w:t>
       </w:r>
     </w:p>
     <w:p>
       <w:pPr>
         <w:pStyle w:val="Nagwek2"/>
       </w:pPr>
-      <w:bookmarkStart w:id="22" w:name="_Toc89335769"/>
+      <w:bookmarkStart w:id="26" w:name="_Toc90048164"/>
       <w:r>
         <w:t>Filtrowanie obiektów tła</w:t>
       </w:r>
       <w:r>
         <w:t xml:space="preserve"> @TODO</w:t>
       </w:r>
-      <w:bookmarkEnd w:id="22"/>
+      <w:bookmarkEnd w:id="26"/>
     </w:p>
     <w:p>
       <w:pPr>
@@ -6620,271 +6538,493 @@
       <w:pPr>
         <w:pStyle w:val="Nagwek1"/>
       </w:pPr>
-      <w:bookmarkStart w:id="23" w:name="_Toc89335770"/>
+      <w:bookmarkStart w:id="27" w:name="_Toc90048165"/>
       <w:r>
         <w:t>Regulatory</w:t>
       </w:r>
       <w:r>
         <w:t xml:space="preserve"> @TODO</w:t>
       </w:r>
-      <w:bookmarkEnd w:id="23"/>
-    </w:p>
+      <w:bookmarkEnd w:id="27"/>
+    </w:p>
+    <w:p>
+      <w:pPr>
+        <w:rPr>
+          <w:rFonts w:eastAsia="Calibri"/>
+        </w:rPr>
+      </w:pPr>
+    </w:p>
+    <w:tbl>
+      <w:tblPr>
+        <w:tblStyle w:val="Tabela-Siatka"/>
+        <w:tblW w:w="0" w:type="auto"/>
+        <w:tblLook w:val="04A0" w:firstRow="1" w:lastRow="0" w:firstColumn="1" w:lastColumn="0" w:noHBand="0" w:noVBand="1"/>
+      </w:tblPr>
+      <w:tblGrid>
+        <w:gridCol w:w="8217"/>
+        <w:gridCol w:w="845"/>
+      </w:tblGrid>
+      <w:tr>
+        <w:tc>
+          <w:tcPr>
+            <w:tcW w:w="8217" w:type="dxa"/>
+            <w:vAlign w:val="center"/>
+          </w:tcPr>
+          <w:p>
+            <w:pPr>
+              <w:keepNext/>
+              <w:jc w:val="center"/>
+            </w:pPr>
+            <m:oMathPara>
+              <m:oMath>
+                <m:r>
+                  <w:rPr>
+                    <w:rFonts w:ascii="Cambria Math" w:hAnsi="Cambria Math"/>
+                  </w:rPr>
+                  <m:t>G</m:t>
+                </m:r>
+                <m:d>
+                  <m:dPr>
+                    <m:ctrlPr>
+                      <w:rPr>
+                        <w:rFonts w:ascii="Cambria Math" w:hAnsi="Cambria Math"/>
+                        <w:i/>
+                      </w:rPr>
+                    </m:ctrlPr>
+                  </m:dPr>
+                  <m:e>
+                    <m:r>
+                      <w:rPr>
+                        <w:rFonts w:ascii="Cambria Math" w:hAnsi="Cambria Math"/>
+                      </w:rPr>
+                      <m:t>s</m:t>
+                    </m:r>
+                  </m:e>
+                </m:d>
+                <m:r>
+                  <w:rPr>
+                    <w:rFonts w:ascii="Cambria Math" w:hAnsi="Cambria Math"/>
+                  </w:rPr>
+                  <m:t>=</m:t>
+                </m:r>
+                <m:f>
+                  <m:fPr>
+                    <m:ctrlPr>
+                      <w:rPr>
+                        <w:rFonts w:ascii="Cambria Math" w:hAnsi="Cambria Math"/>
+                        <w:i/>
+                      </w:rPr>
+                    </m:ctrlPr>
+                  </m:fPr>
+                  <m:num>
+                    <m:r>
+                      <w:rPr>
+                        <w:rFonts w:ascii="Cambria Math" w:hAnsi="Cambria Math"/>
+                      </w:rPr>
+                      <m:t>u</m:t>
+                    </m:r>
+                    <m:d>
+                      <m:dPr>
+                        <m:ctrlPr>
+                          <w:rPr>
+                            <w:rFonts w:ascii="Cambria Math" w:hAnsi="Cambria Math"/>
+                            <w:i/>
+                          </w:rPr>
+                        </m:ctrlPr>
+                      </m:dPr>
+                      <m:e>
+                        <m:r>
+                          <w:rPr>
+                            <w:rFonts w:ascii="Cambria Math" w:hAnsi="Cambria Math"/>
+                          </w:rPr>
+                          <m:t>s</m:t>
+                        </m:r>
+                      </m:e>
+                    </m:d>
+                  </m:num>
+                  <m:den>
+                    <m:r>
+                      <w:rPr>
+                        <w:rFonts w:ascii="Cambria Math" w:hAnsi="Cambria Math"/>
+                      </w:rPr>
+                      <m:t>e</m:t>
+                    </m:r>
+                    <m:d>
+                      <m:dPr>
+                        <m:ctrlPr>
+                          <w:rPr>
+                            <w:rFonts w:ascii="Cambria Math" w:hAnsi="Cambria Math"/>
+                            <w:i/>
+                          </w:rPr>
+                        </m:ctrlPr>
+                      </m:dPr>
+                      <m:e>
+                        <m:r>
+                          <w:rPr>
+                            <w:rFonts w:ascii="Cambria Math" w:hAnsi="Cambria Math"/>
+                          </w:rPr>
+                          <m:t>s</m:t>
+                        </m:r>
+                      </m:e>
+                    </m:d>
+                  </m:den>
+                </m:f>
+                <m:r>
+                  <w:rPr>
+                    <w:rFonts w:ascii="Cambria Math" w:hAnsi="Cambria Math"/>
+                  </w:rPr>
+                  <m:t>=</m:t>
+                </m:r>
+                <m:sSub>
+                  <m:sSubPr>
+                    <m:ctrlPr>
+                      <w:rPr>
+                        <w:rFonts w:ascii="Cambria Math" w:hAnsi="Cambria Math"/>
+                        <w:i/>
+                      </w:rPr>
+                    </m:ctrlPr>
+                  </m:sSubPr>
+                  <m:e>
+                    <m:r>
+                      <w:rPr>
+                        <w:rFonts w:ascii="Cambria Math" w:hAnsi="Cambria Math"/>
+                      </w:rPr>
+                      <m:t>K</m:t>
+                    </m:r>
+                  </m:e>
+                  <m:sub>
+                    <m:r>
+                      <w:rPr>
+                        <w:rFonts w:ascii="Cambria Math" w:hAnsi="Cambria Math"/>
+                      </w:rPr>
+                      <m:t>p</m:t>
+                    </m:r>
+                  </m:sub>
+                </m:sSub>
+                <m:r>
+                  <w:rPr>
+                    <w:rFonts w:ascii="Cambria Math" w:hAnsi="Cambria Math"/>
+                  </w:rPr>
+                  <m:t>+</m:t>
+                </m:r>
+                <m:sSub>
+                  <m:sSubPr>
+                    <m:ctrlPr>
+                      <w:rPr>
+                        <w:rFonts w:ascii="Cambria Math" w:hAnsi="Cambria Math"/>
+                        <w:i/>
+                      </w:rPr>
+                    </m:ctrlPr>
+                  </m:sSubPr>
+                  <m:e>
+                    <m:r>
+                      <w:rPr>
+                        <w:rFonts w:ascii="Cambria Math" w:hAnsi="Cambria Math"/>
+                      </w:rPr>
+                      <m:t>K</m:t>
+                    </m:r>
+                  </m:e>
+                  <m:sub>
+                    <m:r>
+                      <w:rPr>
+                        <w:rFonts w:ascii="Cambria Math" w:hAnsi="Cambria Math"/>
+                      </w:rPr>
+                      <m:t>i</m:t>
+                    </m:r>
+                  </m:sub>
+                </m:sSub>
+                <m:f>
+                  <m:fPr>
+                    <m:ctrlPr>
+                      <w:rPr>
+                        <w:rFonts w:ascii="Cambria Math" w:hAnsi="Cambria Math"/>
+                        <w:i/>
+                      </w:rPr>
+                    </m:ctrlPr>
+                  </m:fPr>
+                  <m:num>
+                    <m:r>
+                      <w:rPr>
+                        <w:rFonts w:ascii="Cambria Math" w:hAnsi="Cambria Math"/>
+                      </w:rPr>
+                      <m:t>1</m:t>
+                    </m:r>
+                  </m:num>
+                  <m:den>
+                    <m:r>
+                      <w:rPr>
+                        <w:rFonts w:ascii="Cambria Math" w:hAnsi="Cambria Math"/>
+                      </w:rPr>
+                      <m:t>s</m:t>
+                    </m:r>
+                  </m:den>
+                </m:f>
+                <m:r>
+                  <w:rPr>
+                    <w:rFonts w:ascii="Cambria Math" w:hAnsi="Cambria Math"/>
+                  </w:rPr>
+                  <m:t>+</m:t>
+                </m:r>
+                <m:sSub>
+                  <m:sSubPr>
+                    <m:ctrlPr>
+                      <w:rPr>
+                        <w:rFonts w:ascii="Cambria Math" w:hAnsi="Cambria Math"/>
+                        <w:i/>
+                      </w:rPr>
+                    </m:ctrlPr>
+                  </m:sSubPr>
+                  <m:e>
+                    <m:r>
+                      <w:rPr>
+                        <w:rFonts w:ascii="Cambria Math" w:hAnsi="Cambria Math"/>
+                      </w:rPr>
+                      <m:t>K</m:t>
+                    </m:r>
+                  </m:e>
+                  <m:sub>
+                    <m:r>
+                      <w:rPr>
+                        <w:rFonts w:ascii="Cambria Math" w:hAnsi="Cambria Math"/>
+                      </w:rPr>
+                      <m:t>d</m:t>
+                    </m:r>
+                  </m:sub>
+                </m:sSub>
+                <m:f>
+                  <m:fPr>
+                    <m:ctrlPr>
+                      <w:rPr>
+                        <w:rFonts w:ascii="Cambria Math" w:hAnsi="Cambria Math"/>
+                        <w:i/>
+                      </w:rPr>
+                    </m:ctrlPr>
+                  </m:fPr>
+                  <m:num>
+                    <m:r>
+                      <w:rPr>
+                        <w:rFonts w:ascii="Cambria Math" w:hAnsi="Cambria Math"/>
+                      </w:rPr>
+                      <m:t>s</m:t>
+                    </m:r>
+                  </m:num>
+                  <m:den>
+                    <m:r>
+                      <w:rPr>
+                        <w:rFonts w:ascii="Cambria Math" w:hAnsi="Cambria Math"/>
+                      </w:rPr>
+                      <m:t>sτ+1</m:t>
+                    </m:r>
+                  </m:den>
+                </m:f>
+                <m:r>
+                  <w:rPr>
+                    <w:rFonts w:ascii="Cambria Math" w:hAnsi="Cambria Math"/>
+                  </w:rPr>
+                  <m:t xml:space="preserve"> </m:t>
+                </m:r>
+              </m:oMath>
+            </m:oMathPara>
+          </w:p>
+        </w:tc>
+        <w:tc>
+          <w:tcPr>
+            <w:tcW w:w="845" w:type="dxa"/>
+            <w:vAlign w:val="center"/>
+          </w:tcPr>
+          <w:p>
+            <w:pPr>
+              <w:keepNext/>
+              <w:jc w:val="center"/>
+            </w:pPr>
+            <w:r>
+              <w:t xml:space="preserve">( </w:t>
+            </w:r>
+            <w:r>
+              <w:t>x</w:t>
+            </w:r>
+            <w:r>
+              <w:t>.</w:t>
+            </w:r>
+            <w:r>
+              <w:t>x</w:t>
+            </w:r>
+            <w:r>
+              <w:t xml:space="preserve"> )</w:t>
+            </w:r>
+          </w:p>
+        </w:tc>
+      </w:tr>
+    </w:tbl>
     <w:p>
       <m:oMathPara>
         <m:oMath>
           <m:r>
-            <w:rPr>
-              <w:rFonts w:ascii="Cambria Math" w:hAnsi="Cambria Math"/>
-            </w:rPr>
-            <m:t>G</m:t>
-          </m:r>
-          <m:d>
-            <m:dPr>
-              <m:ctrlPr>
-                <w:rPr>
-                  <w:rFonts w:ascii="Cambria Math" w:hAnsi="Cambria Math"/>
-                  <w:i/>
-                </w:rPr>
-              </m:ctrlPr>
-            </m:dPr>
-            <m:e>
-              <m:r>
-                <w:rPr>
-                  <w:rFonts w:ascii="Cambria Math" w:hAnsi="Cambria Math"/>
-                </w:rPr>
-                <m:t>s</m:t>
-              </m:r>
-            </m:e>
-          </m:d>
-          <m:r>
-            <w:rPr>
-              <w:rFonts w:ascii="Cambria Math" w:hAnsi="Cambria Math"/>
-            </w:rPr>
-            <m:t>=</m:t>
-          </m:r>
-          <m:f>
-            <m:fPr>
-              <m:ctrlPr>
-                <w:rPr>
-                  <w:rFonts w:ascii="Cambria Math" w:hAnsi="Cambria Math"/>
-                  <w:i/>
-                </w:rPr>
-              </m:ctrlPr>
-            </m:fPr>
-            <m:num>
-              <m:r>
-                <w:rPr>
-                  <w:rFonts w:ascii="Cambria Math" w:hAnsi="Cambria Math"/>
-                </w:rPr>
-                <m:t>u</m:t>
-              </m:r>
-              <m:d>
-                <m:dPr>
-                  <m:ctrlPr>
-                    <w:rPr>
-                      <w:rFonts w:ascii="Cambria Math" w:hAnsi="Cambria Math"/>
-                      <w:i/>
-                    </w:rPr>
-                  </m:ctrlPr>
-                </m:dPr>
-                <m:e>
-                  <m:r>
-                    <w:rPr>
-                      <w:rFonts w:ascii="Cambria Math" w:hAnsi="Cambria Math"/>
-                    </w:rPr>
-                    <m:t>s</m:t>
-                  </m:r>
-                </m:e>
-              </m:d>
-            </m:num>
-            <m:den>
-              <m:r>
-                <w:rPr>
-                  <w:rFonts w:ascii="Cambria Math" w:hAnsi="Cambria Math"/>
-                </w:rPr>
-                <m:t>e</m:t>
-              </m:r>
-              <m:d>
-                <m:dPr>
-                  <m:ctrlPr>
-                    <w:rPr>
-                      <w:rFonts w:ascii="Cambria Math" w:hAnsi="Cambria Math"/>
-                      <w:i/>
-                    </w:rPr>
-                  </m:ctrlPr>
-                </m:dPr>
-                <m:e>
-                  <m:r>
-                    <w:rPr>
-                      <w:rFonts w:ascii="Cambria Math" w:hAnsi="Cambria Math"/>
-                    </w:rPr>
-                    <m:t>s</m:t>
-                  </m:r>
-                </m:e>
-              </m:d>
-            </m:den>
-          </m:f>
-          <m:r>
-            <w:rPr>
-              <w:rFonts w:ascii="Cambria Math" w:hAnsi="Cambria Math"/>
-            </w:rPr>
-            <m:t>=</m:t>
-          </m:r>
-          <m:sSub>
-            <m:sSubPr>
-              <m:ctrlPr>
-                <w:rPr>
-                  <w:rFonts w:ascii="Cambria Math" w:hAnsi="Cambria Math"/>
-                  <w:i/>
-                </w:rPr>
-              </m:ctrlPr>
-            </m:sSubPr>
-            <m:e>
-              <m:r>
-                <w:rPr>
-                  <w:rFonts w:ascii="Cambria Math" w:hAnsi="Cambria Math"/>
-                </w:rPr>
-                <m:t>K</m:t>
-              </m:r>
-            </m:e>
-            <m:sub>
-              <m:r>
-                <w:rPr>
-                  <w:rFonts w:ascii="Cambria Math" w:hAnsi="Cambria Math"/>
-                </w:rPr>
-                <m:t>p</m:t>
-              </m:r>
-            </m:sub>
-          </m:sSub>
-          <m:r>
-            <w:rPr>
-              <w:rFonts w:ascii="Cambria Math" w:hAnsi="Cambria Math"/>
-            </w:rPr>
-            <m:t>+</m:t>
-          </m:r>
-          <m:sSub>
-            <m:sSubPr>
-              <m:ctrlPr>
-                <w:rPr>
-                  <w:rFonts w:ascii="Cambria Math" w:hAnsi="Cambria Math"/>
-                  <w:i/>
-                </w:rPr>
-              </m:ctrlPr>
-            </m:sSubPr>
-            <m:e>
-              <m:r>
-                <w:rPr>
-                  <w:rFonts w:ascii="Cambria Math" w:hAnsi="Cambria Math"/>
-                </w:rPr>
-                <m:t>K</m:t>
-              </m:r>
-            </m:e>
-            <m:sub>
-              <m:r>
-                <w:rPr>
-                  <w:rFonts w:ascii="Cambria Math" w:hAnsi="Cambria Math"/>
-                </w:rPr>
-                <m:t>i</m:t>
-              </m:r>
-            </m:sub>
-          </m:sSub>
-          <m:f>
-            <m:fPr>
-              <m:ctrlPr>
-                <w:rPr>
-                  <w:rFonts w:ascii="Cambria Math" w:hAnsi="Cambria Math"/>
-                  <w:i/>
-                </w:rPr>
-              </m:ctrlPr>
-            </m:fPr>
-            <m:num>
-              <m:r>
-                <w:rPr>
-                  <w:rFonts w:ascii="Cambria Math" w:hAnsi="Cambria Math"/>
-                </w:rPr>
-                <m:t>1</m:t>
-              </m:r>
-            </m:num>
-            <m:den>
-              <m:r>
-                <w:rPr>
-                  <w:rFonts w:ascii="Cambria Math" w:hAnsi="Cambria Math"/>
-                </w:rPr>
-                <m:t>s</m:t>
-              </m:r>
-            </m:den>
-          </m:f>
-          <m:r>
-            <w:rPr>
-              <w:rFonts w:ascii="Cambria Math" w:hAnsi="Cambria Math"/>
-            </w:rPr>
-            <m:t>+</m:t>
-          </m:r>
-          <m:sSub>
-            <m:sSubPr>
-              <m:ctrlPr>
-                <w:rPr>
-                  <w:rFonts w:ascii="Cambria Math" w:hAnsi="Cambria Math"/>
-                  <w:i/>
-                </w:rPr>
-              </m:ctrlPr>
-            </m:sSubPr>
-            <m:e>
-              <m:r>
-                <w:rPr>
-                  <w:rFonts w:ascii="Cambria Math" w:hAnsi="Cambria Math"/>
-                </w:rPr>
-                <m:t>K</m:t>
-              </m:r>
-            </m:e>
-            <m:sub>
-              <m:r>
-                <w:rPr>
-                  <w:rFonts w:ascii="Cambria Math" w:hAnsi="Cambria Math"/>
-                </w:rPr>
-                <m:t>d</m:t>
-              </m:r>
-            </m:sub>
-          </m:sSub>
-          <m:f>
-            <m:fPr>
-              <m:ctrlPr>
-                <w:rPr>
-                  <w:rFonts w:ascii="Cambria Math" w:hAnsi="Cambria Math"/>
-                  <w:i/>
-                </w:rPr>
-              </m:ctrlPr>
-            </m:fPr>
-            <m:num>
-              <m:r>
-                <w:rPr>
-                  <w:rFonts w:ascii="Cambria Math" w:hAnsi="Cambria Math"/>
-                </w:rPr>
-                <m:t>s</m:t>
-              </m:r>
-            </m:num>
-            <m:den>
-              <m:r>
-                <w:rPr>
-                  <w:rFonts w:ascii="Cambria Math" w:hAnsi="Cambria Math"/>
-                </w:rPr>
-                <m:t>sτ+1</m:t>
-              </m:r>
-            </m:den>
-          </m:f>
-          <m:r>
-            <w:rPr>
-              <w:rFonts w:ascii="Cambria Math" w:hAnsi="Cambria Math"/>
-            </w:rPr>
-            <m:t xml:space="preserve"> </m:t>
-          </m:r>
-          <m:r>
+            <m:rPr>
+              <m:sty m:val="p"/>
+            </m:rPr>
             <w:br/>
           </m:r>
         </m:oMath>
       </m:oMathPara>
       <w:r>
         <w:t>Gdzie</w:t>
+      </w:r>
+      <w:r>
+        <w:t>:</w:t>
+      </w:r>
+      <w:r>
+        <w:br/>
+      </w:r>
+      <m:oMath>
+        <m:r>
+          <w:rPr>
+            <w:rFonts w:ascii="Cambria Math" w:hAnsi="Cambria Math"/>
+          </w:rPr>
+          <m:t xml:space="preserve">u(s) </m:t>
+        </m:r>
+      </m:oMath>
+      <w:r>
+        <w:t xml:space="preserve"> </w:t>
+      </w:r>
+      <w:r>
+        <w:t>–</w:t>
+      </w:r>
+      <w:r>
+        <w:t xml:space="preserve"> transformata Laplace’a sterowania</w:t>
+      </w:r>
+    </w:p>
+    <w:p>
+      <m:oMath>
+        <m:r>
+          <w:rPr>
+            <w:rFonts w:ascii="Cambria Math" w:hAnsi="Cambria Math"/>
+          </w:rPr>
+          <m:t>e(s)</m:t>
+        </m:r>
+      </m:oMath>
+      <w:r>
+        <w:t xml:space="preserve"> </w:t>
+      </w:r>
+      <w:r>
+        <w:t>–</w:t>
+      </w:r>
+      <w:r>
+        <w:t xml:space="preserve"> transformata Laplace’a uchybu sterowania</w:t>
+      </w:r>
+      <w:r>
+        <w:br/>
+      </w:r>
+      <m:oMath>
+        <m:sSub>
+          <m:sSubPr>
+            <m:ctrlPr>
+              <w:rPr>
+                <w:rFonts w:ascii="Cambria Math" w:hAnsi="Cambria Math"/>
+                <w:i/>
+              </w:rPr>
+            </m:ctrlPr>
+          </m:sSubPr>
+          <m:e>
+            <m:r>
+              <w:rPr>
+                <w:rFonts w:ascii="Cambria Math" w:hAnsi="Cambria Math"/>
+              </w:rPr>
+              <m:t>K</m:t>
+            </m:r>
+          </m:e>
+          <m:sub>
+            <m:r>
+              <w:rPr>
+                <w:rFonts w:ascii="Cambria Math" w:hAnsi="Cambria Math"/>
+              </w:rPr>
+              <m:t>p</m:t>
+            </m:r>
+          </m:sub>
+        </m:sSub>
+      </m:oMath>
+      <w:r>
+        <w:t xml:space="preserve"> – wzmocnienie części proporcjonalnej</w:t>
+      </w:r>
+      <w:r>
+        <w:br/>
+      </w:r>
+      <m:oMath>
+        <m:sSub>
+          <m:sSubPr>
+            <m:ctrlPr>
+              <w:rPr>
+                <w:rFonts w:ascii="Cambria Math" w:hAnsi="Cambria Math"/>
+                <w:i/>
+              </w:rPr>
+            </m:ctrlPr>
+          </m:sSubPr>
+          <m:e>
+            <m:r>
+              <w:rPr>
+                <w:rFonts w:ascii="Cambria Math" w:hAnsi="Cambria Math"/>
+              </w:rPr>
+              <m:t>K</m:t>
+            </m:r>
+          </m:e>
+          <m:sub>
+            <m:r>
+              <w:rPr>
+                <w:rFonts w:ascii="Cambria Math" w:hAnsi="Cambria Math"/>
+              </w:rPr>
+              <m:t>i</m:t>
+            </m:r>
+          </m:sub>
+        </m:sSub>
+      </m:oMath>
+      <w:r>
+        <w:t xml:space="preserve"> – wzmocnienie części całkującej</w:t>
+      </w:r>
+    </w:p>
+    <w:p>
+      <m:oMath>
+        <m:sSub>
+          <m:sSubPr>
+            <m:ctrlPr>
+              <w:rPr>
+                <w:rFonts w:ascii="Cambria Math" w:hAnsi="Cambria Math"/>
+                <w:i/>
+              </w:rPr>
+            </m:ctrlPr>
+          </m:sSubPr>
+          <m:e>
+            <m:r>
+              <w:rPr>
+                <w:rFonts w:ascii="Cambria Math" w:hAnsi="Cambria Math"/>
+              </w:rPr>
+              <m:t>K</m:t>
+            </m:r>
+          </m:e>
+          <m:sub>
+            <m:r>
+              <w:rPr>
+                <w:rFonts w:ascii="Cambria Math" w:hAnsi="Cambria Math"/>
+              </w:rPr>
+              <m:t>d</m:t>
+            </m:r>
+          </m:sub>
+        </m:sSub>
+      </m:oMath>
+      <w:r>
+        <w:t xml:space="preserve"> – wzmocnienie części różniczkującej</w:t>
+      </w:r>
+    </w:p>
+    <w:p>
+      <m:oMath>
+        <m:r>
+          <w:rPr>
+            <w:rFonts w:ascii="Cambria Math" w:hAnsi="Cambria Math"/>
+          </w:rPr>
+          <m:t>τ</m:t>
+        </m:r>
+      </m:oMath>
+      <w:r>
+        <w:t xml:space="preserve"> – stała czasowa filtru dolnoprzepustowego</w:t>
       </w:r>
     </w:p>
     <w:p>
@@ -6982,6 +7122,9 @@
         <w:t>7</w:t>
       </w:r>
       <w:r>
+        <w:rPr>
+          <w:noProof/>
+        </w:rPr>
         <w:fldChar w:fldCharType="end"/>
       </w:r>
       <w:r>
@@ -7003,6 +7146,9 @@
         <w:t>1</w:t>
       </w:r>
       <w:r>
+        <w:rPr>
+          <w:noProof/>
+        </w:rPr>
         <w:fldChar w:fldCharType="end"/>
       </w:r>
       <w:r>
@@ -7010,6 +7156,118 @@
       </w:r>
       <w:r>
         <w:t>Ogólny schemat blokowy regulatora PID z filtrem części różniczkującej</w:t>
+      </w:r>
+    </w:p>
+    <w:p/>
+    <w:p>
+      <w:pPr>
+        <w:ind w:firstLine="708"/>
+        <w:jc w:val="both"/>
+      </w:pPr>
+      <w:r>
+        <w:t>Podstawowy regulator nie jest jednak wystarczający.</w:t>
+      </w:r>
+      <w:r>
+        <w:t xml:space="preserve"> Został on zmodyfikowany poprzez dodanie dwóch kluczowych elementów</w:t>
+      </w:r>
+      <w:r>
+        <w:t>.</w:t>
+      </w:r>
+      <w:r>
+        <w:t xml:space="preserve"> </w:t>
+      </w:r>
+    </w:p>
+    <w:p>
+      <w:pPr>
+        <w:ind w:firstLine="708"/>
+        <w:jc w:val="both"/>
+      </w:pPr>
+      <w:r>
+        <w:t xml:space="preserve">Sterowanie pojazdem odbywa się przy pomocy przepustnicy i hamulca. Aby móc sterować nimi jednocześnie, a przy okazji wyeliminować sytuację, w której pojazd </w:t>
+      </w:r>
+      <w:r>
+        <w:t>mógłby dodawać</w:t>
+      </w:r>
+      <w:r>
+        <w:t xml:space="preserve"> gazu jednocześnie hamując, sterowanie zostało zmapowane do wartości w przedziale &lt;-1;1&gt;</w:t>
+      </w:r>
+      <w:r>
+        <w:t xml:space="preserve"> </w:t>
+      </w:r>
+      <w:r>
+        <w:t>, gdzie wartości ujemne odpowiadają sile hamowania, a wartości dodatnie poziom</w:t>
+      </w:r>
+      <w:r>
+        <w:t>owi</w:t>
+      </w:r>
+      <w:r>
+        <w:t xml:space="preserve"> przepustnicy.</w:t>
+      </w:r>
+      <w:r>
+        <w:t xml:space="preserve"> Obcięcie sygnału sterowania do tych wartości zostało zrealizowane blokiem nasycenia, który jako ostatni oddziałuje na sygnał wyjściowy z regulatora.</w:t>
+      </w:r>
+    </w:p>
+    <w:p>
+      <w:pPr>
+        <w:jc w:val="both"/>
+      </w:pPr>
+      <w:r>
+        <w:tab/>
+        <w:t xml:space="preserve">W wyniku nasycenia sygnału pojawia się jednak problem z członem całkującym. Mamy do czynienia ze zjawiskiem windup’u całkowania. </w:t>
+      </w:r>
+      <w:r>
+        <w:t>Kiedy następuje duża zmiana wartości zadanej</w:t>
+      </w:r>
+      <w:r>
+        <w:t>,</w:t>
+      </w:r>
+      <w:r>
+        <w:t xml:space="preserve"> część całkująca kumuluje znaczące błędy wynikające z </w:t>
+      </w:r>
+      <w:r>
+        <w:t>ograniczenia wyjścia regulatora, co powoduje powstawanie przeregulowań wartości sterowanej.</w:t>
+      </w:r>
+      <w:r>
+        <w:t xml:space="preserve"> Aby temu zapobiec należy zaimplementować mechanizm anti-windup. W tym celu </w:t>
+      </w:r>
+      <w:r>
+        <w:t>dodano</w:t>
+      </w:r>
+      <w:r>
+        <w:t xml:space="preserve"> </w:t>
+      </w:r>
+      <w:r>
+        <w:t>sprzężenie</w:t>
+      </w:r>
+      <w:r>
+        <w:t xml:space="preserve"> kalkulacji zwrotnej (ang. back calculation), który </w:t>
+      </w:r>
+      <w:r>
+        <w:t>oblicza</w:t>
+      </w:r>
+      <w:r>
+        <w:t xml:space="preserve"> różnicę wartości sygnału </w:t>
+      </w:r>
+      <w:r>
+        <w:t>po</w:t>
+      </w:r>
+      <w:r>
+        <w:t xml:space="preserve"> i </w:t>
+      </w:r>
+      <w:r>
+        <w:t>przed</w:t>
+      </w:r>
+      <w:r>
+        <w:t xml:space="preserve"> </w:t>
+      </w:r>
+      <w:r>
+        <w:t>nasyceniem i dodaje tą wartość do wartości członu całkującego. W efekcie korekta następuje tylko gdy sygnał ma wartość graniczną, natomiast gdy nie występuje saturacja wartość części całkującej jest niezmieniona</w:t>
+      </w:r>
+      <w:r>
+        <w:t xml:space="preserve">, a regulator pracuje </w:t>
+      </w:r>
+      <w:r>
+        <w:t>w sposób klasyczny.</w:t>
       </w:r>
     </w:p>
     <w:p>
@@ -7023,10 +7281,10 @@
         </w:rPr>
         <w:lastRenderedPageBreak/>
         <w:drawing>
-          <wp:inline distT="0" distB="0" distL="0" distR="0" wp14:anchorId="4A70168C" wp14:editId="2E37550E">
-            <wp:extent cx="5760000" cy="2410704"/>
-            <wp:effectExtent l="0" t="0" r="0" b="8890"/>
-            <wp:docPr id="17" name="Obraz 17"/>
+          <wp:inline distT="0" distB="0" distL="0" distR="0" wp14:anchorId="00042BDA" wp14:editId="3C3367AE">
+            <wp:extent cx="5760720" cy="2377440"/>
+            <wp:effectExtent l="0" t="0" r="0" b="3810"/>
+            <wp:docPr id="12" name="Obraz 12"/>
             <wp:cNvGraphicFramePr>
               <a:graphicFrameLocks xmlns:a="http://schemas.openxmlformats.org/drawingml/2006/main" noChangeAspect="1"/>
             </wp:cNvGraphicFramePr>
@@ -7034,26 +7292,28 @@
               <a:graphicData uri="http://schemas.openxmlformats.org/drawingml/2006/picture">
                 <pic:pic xmlns:pic="http://schemas.openxmlformats.org/drawingml/2006/picture">
                   <pic:nvPicPr>
-                    <pic:cNvPr id="0" name="Picture 24"/>
+                    <pic:cNvPr id="0" name="Picture 2"/>
                     <pic:cNvPicPr>
                       <a:picLocks noChangeAspect="1" noChangeArrowheads="1"/>
                     </pic:cNvPicPr>
                   </pic:nvPicPr>
-                  <pic:blipFill rotWithShape="1">
-                    <a:blip r:embed="rId27" cstate="print">
+                  <pic:blipFill>
+                    <a:blip r:embed="rId27">
                       <a:extLst>
                         <a:ext uri="{28A0092B-C50C-407E-A947-70E740481C1C}">
                           <a14:useLocalDpi xmlns:a14="http://schemas.microsoft.com/office/drawing/2010/main" val="0"/>
                         </a:ext>
                       </a:extLst>
                     </a:blip>
-                    <a:srcRect l="18069" t="26986" r="1504" b="3691"/>
-                    <a:stretch/>
+                    <a:srcRect/>
+                    <a:stretch>
+                      <a:fillRect/>
+                    </a:stretch>
                   </pic:blipFill>
                   <pic:spPr bwMode="auto">
                     <a:xfrm>
                       <a:off x="0" y="0"/>
-                      <a:ext cx="5760000" cy="2410704"/>
+                      <a:ext cx="5760720" cy="2377440"/>
                     </a:xfrm>
                     <a:prstGeom prst="rect">
                       <a:avLst/>
@@ -7062,11 +7322,6 @@
                     <a:ln>
                       <a:noFill/>
                     </a:ln>
-                    <a:extLst>
-                      <a:ext uri="{53640926-AAD7-44D8-BBD7-CCE9431645EC}">
-                        <a14:shadowObscured xmlns:a14="http://schemas.microsoft.com/office/drawing/2010/main"/>
-                      </a:ext>
-                    </a:extLst>
                   </pic:spPr>
                 </pic:pic>
               </a:graphicData>
@@ -7080,6 +7335,7 @@
         <w:pStyle w:val="Legenda"/>
         <w:jc w:val="center"/>
       </w:pPr>
+      <w:bookmarkStart w:id="28" w:name="_Ref89978460"/>
       <w:r>
         <w:t xml:space="preserve">Rysunek </w:t>
       </w:r>
@@ -7099,6 +7355,9 @@
         <w:t>7</w:t>
       </w:r>
       <w:r>
+        <w:rPr>
+          <w:noProof/>
+        </w:rPr>
         <w:fldChar w:fldCharType="end"/>
       </w:r>
       <w:r>
@@ -7120,6 +7379,9 @@
         <w:t>2</w:t>
       </w:r>
       <w:r>
+        <w:rPr>
+          <w:noProof/>
+        </w:rPr>
         <w:fldChar w:fldCharType="end"/>
       </w:r>
       <w:r>
@@ -7128,22 +7390,24 @@
       <w:r>
         <w:t>Schemat blokowy regulatora PID z filtrem części różniczkującej, nasyceniem sygnału sterowania i mechanizmem anti-windup</w:t>
       </w:r>
+      <w:bookmarkEnd w:id="28"/>
     </w:p>
     <w:p>
       <w:pPr>
         <w:pStyle w:val="Nagwek2"/>
       </w:pPr>
-      <w:bookmarkStart w:id="24" w:name="_Toc89335771"/>
+      <w:bookmarkStart w:id="29" w:name="_Toc90048166"/>
       <w:r>
         <w:t>Przejście na dziedzinę dyskretną</w:t>
       </w:r>
       <w:r>
         <w:t xml:space="preserve"> @TODO</w:t>
       </w:r>
-      <w:bookmarkEnd w:id="24"/>
-    </w:p>
-    <w:p>
-      <w:pPr>
+      <w:bookmarkEnd w:id="29"/>
+    </w:p>
+    <w:p>
+      <w:pPr>
+        <w:ind w:firstLine="578"/>
         <w:jc w:val="both"/>
       </w:pPr>
       <w:r>
@@ -7179,7 +7443,16 @@
         <w:t xml:space="preserve"> </w:t>
       </w:r>
       <w:r>
+        <w:t>(</w:t>
+      </w:r>
+      <w:r>
         <w:t>x.x</w:t>
+      </w:r>
+      <w:r>
+        <w:t>)</w:t>
+      </w:r>
+      <w:r>
+        <w:t>.</w:t>
       </w:r>
     </w:p>
     <w:p>
@@ -7191,14 +7464,6 @@
       <w:tblPr>
         <w:tblStyle w:val="Tabela-Siatka"/>
         <w:tblW w:w="0" w:type="auto"/>
-        <w:tblBorders>
-          <w:top w:val="none" w:sz="0" w:space="0" w:color="auto"/>
-          <w:left w:val="none" w:sz="0" w:space="0" w:color="auto"/>
-          <w:bottom w:val="none" w:sz="0" w:space="0" w:color="auto"/>
-          <w:right w:val="none" w:sz="0" w:space="0" w:color="auto"/>
-          <w:insideH w:val="none" w:sz="0" w:space="0" w:color="auto"/>
-          <w:insideV w:val="none" w:sz="0" w:space="0" w:color="auto"/>
-        </w:tblBorders>
         <w:tblLook w:val="04A0" w:firstRow="1" w:lastRow="0" w:firstColumn="1" w:lastColumn="0" w:noHBand="0" w:noVBand="1"/>
       </w:tblPr>
       <w:tblGrid>
@@ -7323,147 +7588,1320 @@
       <w:pPr>
         <w:jc w:val="both"/>
       </w:pPr>
+      <w:r>
+        <w:t>Gdzie:</w:t>
+      </w:r>
+    </w:p>
+    <w:p>
+      <w:pPr>
+        <w:jc w:val="both"/>
+      </w:pPr>
+      <m:oMath>
+        <m:r>
+          <w:rPr>
+            <w:rFonts w:ascii="Cambria Math" w:hAnsi="Cambria Math"/>
+          </w:rPr>
+          <m:t>T</m:t>
+        </m:r>
+      </m:oMath>
+      <w:r>
+        <w:t xml:space="preserve"> – oznacza czas próbkowania podawany w sekundach</w:t>
+      </w:r>
+    </w:p>
+    <w:p>
+      <w:pPr>
+        <w:jc w:val="both"/>
+      </w:pPr>
+    </w:p>
+    <w:p>
+      <w:pPr>
+        <w:ind w:firstLine="708"/>
+        <w:jc w:val="both"/>
+      </w:pPr>
+      <w:r>
+        <w:t xml:space="preserve">Dodatkowo, pamiętając o </w:t>
+      </w:r>
+      <w:r>
+        <w:t>zależnościach</w:t>
+      </w:r>
+      <w:r>
+        <w:t xml:space="preserve"> </w:t>
+      </w:r>
+      <w:r>
+        <w:t>(</w:t>
+      </w:r>
+      <w:r>
+        <w:t>x.x</w:t>
+      </w:r>
+      <w:r>
+        <w:t>)</w:t>
+      </w:r>
+      <w:r>
+        <w:t xml:space="preserve"> </w:t>
+      </w:r>
+      <w:r>
+        <w:t xml:space="preserve">i </w:t>
+      </w:r>
+      <w:r>
+        <w:t>(</w:t>
+      </w:r>
+      <w:r>
+        <w:t>x.x</w:t>
+      </w:r>
+      <w:r>
+        <w:t>)</w:t>
+      </w:r>
+      <w:r>
+        <w:t xml:space="preserve"> możemy wykonać kolejne </w:t>
+      </w:r>
+      <w:r>
+        <w:t>przekształcenia</w:t>
+      </w:r>
+      <w:r>
+        <w:t>, któr</w:t>
+      </w:r>
+      <w:r>
+        <w:t xml:space="preserve">ych </w:t>
+      </w:r>
+      <w:r>
+        <w:t>rezultatem są wzory w postaci równań różnicowych</w:t>
+      </w:r>
+      <w:r>
+        <w:t xml:space="preserve"> zależnych od numeru próbki </w:t>
+      </w:r>
+      <w:r>
+        <w:t>wielkości mierzonej.</w:t>
+      </w:r>
+    </w:p>
+    <w:tbl>
+      <w:tblPr>
+        <w:tblStyle w:val="Tabela-Siatka"/>
+        <w:tblW w:w="0" w:type="auto"/>
+        <w:tblLook w:val="04A0" w:firstRow="1" w:lastRow="0" w:firstColumn="1" w:lastColumn="0" w:noHBand="0" w:noVBand="1"/>
+      </w:tblPr>
+      <w:tblGrid>
+        <w:gridCol w:w="8217"/>
+        <w:gridCol w:w="845"/>
+      </w:tblGrid>
+      <w:tr>
+        <w:tc>
+          <w:tcPr>
+            <w:tcW w:w="8217" w:type="dxa"/>
+            <w:vAlign w:val="center"/>
+          </w:tcPr>
+          <w:p>
+            <w:pPr>
+              <w:keepNext/>
+              <w:jc w:val="center"/>
+            </w:pPr>
+            <m:oMathPara>
+              <m:oMath>
+                <m:r>
+                  <w:rPr>
+                    <w:rFonts w:ascii="Cambria Math" w:hAnsi="Cambria Math"/>
+                  </w:rPr>
+                  <m:t>Y</m:t>
+                </m:r>
+                <m:d>
+                  <m:dPr>
+                    <m:ctrlPr>
+                      <w:rPr>
+                        <w:rFonts w:ascii="Cambria Math" w:hAnsi="Cambria Math"/>
+                        <w:i/>
+                      </w:rPr>
+                    </m:ctrlPr>
+                  </m:dPr>
+                  <m:e>
+                    <m:r>
+                      <w:rPr>
+                        <w:rFonts w:ascii="Cambria Math" w:hAnsi="Cambria Math"/>
+                      </w:rPr>
+                      <m:t>z</m:t>
+                    </m:r>
+                  </m:e>
+                </m:d>
+                <m:r>
+                  <w:rPr>
+                    <w:rFonts w:ascii="Cambria Math" w:hAnsi="Cambria Math"/>
+                  </w:rPr>
+                  <m:t>=X</m:t>
+                </m:r>
+                <m:d>
+                  <m:dPr>
+                    <m:ctrlPr>
+                      <w:rPr>
+                        <w:rFonts w:ascii="Cambria Math" w:hAnsi="Cambria Math"/>
+                        <w:i/>
+                      </w:rPr>
+                    </m:ctrlPr>
+                  </m:dPr>
+                  <m:e>
+                    <m:r>
+                      <w:rPr>
+                        <w:rFonts w:ascii="Cambria Math" w:hAnsi="Cambria Math"/>
+                      </w:rPr>
+                      <m:t>z</m:t>
+                    </m:r>
+                  </m:e>
+                </m:d>
+                <m:r>
+                  <w:rPr>
+                    <w:rFonts w:ascii="Cambria Math" w:hAnsi="Cambria Math"/>
+                  </w:rPr>
+                  <m:t>⋅</m:t>
+                </m:r>
+                <m:sSup>
+                  <m:sSupPr>
+                    <m:ctrlPr>
+                      <w:rPr>
+                        <w:rFonts w:ascii="Cambria Math" w:hAnsi="Cambria Math"/>
+                        <w:i/>
+                      </w:rPr>
+                    </m:ctrlPr>
+                  </m:sSupPr>
+                  <m:e>
+                    <m:r>
+                      <w:rPr>
+                        <w:rFonts w:ascii="Cambria Math" w:hAnsi="Cambria Math"/>
+                      </w:rPr>
+                      <m:t>z</m:t>
+                    </m:r>
+                  </m:e>
+                  <m:sup>
+                    <m:r>
+                      <w:rPr>
+                        <w:rFonts w:ascii="Cambria Math" w:hAnsi="Cambria Math"/>
+                      </w:rPr>
+                      <m:t>-1</m:t>
+                    </m:r>
+                  </m:sup>
+                </m:sSup>
+              </m:oMath>
+            </m:oMathPara>
+          </w:p>
+        </w:tc>
+        <w:tc>
+          <w:tcPr>
+            <w:tcW w:w="845" w:type="dxa"/>
+            <w:vAlign w:val="center"/>
+          </w:tcPr>
+          <w:p>
+            <w:pPr>
+              <w:keepNext/>
+              <w:jc w:val="center"/>
+            </w:pPr>
+            <w:r>
+              <w:t xml:space="preserve">( </w:t>
+            </w:r>
+            <w:r>
+              <w:t>x</w:t>
+            </w:r>
+            <w:r>
+              <w:t>.</w:t>
+            </w:r>
+            <w:r>
+              <w:t>x</w:t>
+            </w:r>
+            <w:r>
+              <w:t xml:space="preserve"> )</w:t>
+            </w:r>
+          </w:p>
+        </w:tc>
+      </w:tr>
+    </w:tbl>
+    <w:p>
+      <w:pPr>
+        <w:jc w:val="both"/>
+      </w:pPr>
+    </w:p>
+    <w:tbl>
+      <w:tblPr>
+        <w:tblStyle w:val="Tabela-Siatka"/>
+        <w:tblW w:w="0" w:type="auto"/>
+        <w:tblLook w:val="04A0" w:firstRow="1" w:lastRow="0" w:firstColumn="1" w:lastColumn="0" w:noHBand="0" w:noVBand="1"/>
+      </w:tblPr>
+      <w:tblGrid>
+        <w:gridCol w:w="8217"/>
+        <w:gridCol w:w="845"/>
+      </w:tblGrid>
+      <w:tr>
+        <w:tc>
+          <w:tcPr>
+            <w:tcW w:w="8217" w:type="dxa"/>
+            <w:vAlign w:val="center"/>
+          </w:tcPr>
+          <w:p>
+            <w:pPr>
+              <w:jc w:val="both"/>
+            </w:pPr>
+            <m:oMathPara>
+              <m:oMath>
+                <m:r>
+                  <w:rPr>
+                    <w:rFonts w:ascii="Cambria Math" w:hAnsi="Cambria Math"/>
+                  </w:rPr>
+                  <m:t>y</m:t>
+                </m:r>
+                <m:d>
+                  <m:dPr>
+                    <m:begChr m:val="["/>
+                    <m:endChr m:val="]"/>
+                    <m:ctrlPr>
+                      <w:rPr>
+                        <w:rFonts w:ascii="Cambria Math" w:hAnsi="Cambria Math"/>
+                        <w:i/>
+                      </w:rPr>
+                    </m:ctrlPr>
+                  </m:dPr>
+                  <m:e>
+                    <m:r>
+                      <w:rPr>
+                        <w:rFonts w:ascii="Cambria Math" w:hAnsi="Cambria Math"/>
+                      </w:rPr>
+                      <m:t>n</m:t>
+                    </m:r>
+                  </m:e>
+                </m:d>
+                <m:r>
+                  <w:rPr>
+                    <w:rFonts w:ascii="Cambria Math" w:hAnsi="Cambria Math"/>
+                  </w:rPr>
+                  <m:t>=x[n-1]</m:t>
+                </m:r>
+              </m:oMath>
+            </m:oMathPara>
+          </w:p>
+        </w:tc>
+        <w:tc>
+          <w:tcPr>
+            <w:tcW w:w="845" w:type="dxa"/>
+            <w:vAlign w:val="center"/>
+          </w:tcPr>
+          <w:p>
+            <w:pPr>
+              <w:keepNext/>
+              <w:jc w:val="center"/>
+            </w:pPr>
+            <w:r>
+              <w:t xml:space="preserve">( </w:t>
+            </w:r>
+            <w:r>
+              <w:t>x</w:t>
+            </w:r>
+            <w:r>
+              <w:t>.</w:t>
+            </w:r>
+            <w:r>
+              <w:t>x</w:t>
+            </w:r>
+            <w:r>
+              <w:t xml:space="preserve"> )</w:t>
+            </w:r>
+          </w:p>
+        </w:tc>
+      </w:tr>
+    </w:tbl>
+    <w:p>
+      <w:pPr>
+        <w:jc w:val="both"/>
+      </w:pPr>
+    </w:p>
+    <w:p>
+      <w:pPr>
+        <w:jc w:val="both"/>
+      </w:pPr>
+      <w:r>
+        <w:t>Po dokonaniu odpowiednich przekształceń otrzymujemy trzy cztery równania, po jednym dla każdego członu</w:t>
+      </w:r>
+      <w:r>
+        <w:t xml:space="preserve"> (x.x),(x.x) oraz (x.x)</w:t>
+      </w:r>
+      <w:r>
+        <w:t xml:space="preserve"> regulatora oraz jedno opisujące wyjście sterujące</w:t>
+      </w:r>
+      <w:r>
+        <w:t>.</w:t>
+      </w:r>
+    </w:p>
+    <w:p>
+      <w:pPr>
+        <w:jc w:val="both"/>
+      </w:pPr>
+    </w:p>
+    <w:tbl>
+      <w:tblPr>
+        <w:tblStyle w:val="Tabela-Siatka"/>
+        <w:tblW w:w="0" w:type="auto"/>
+        <w:tblLook w:val="04A0" w:firstRow="1" w:lastRow="0" w:firstColumn="1" w:lastColumn="0" w:noHBand="0" w:noVBand="1"/>
+      </w:tblPr>
+      <w:tblGrid>
+        <w:gridCol w:w="8217"/>
+        <w:gridCol w:w="845"/>
+      </w:tblGrid>
+      <w:tr>
+        <w:tc>
+          <w:tcPr>
+            <w:tcW w:w="8217" w:type="dxa"/>
+            <w:vAlign w:val="center"/>
+          </w:tcPr>
+          <w:p>
+            <w:pPr>
+              <w:keepNext/>
+              <w:jc w:val="center"/>
+            </w:pPr>
+            <m:oMathPara>
+              <m:oMath>
+                <m:r>
+                  <w:rPr>
+                    <w:rFonts w:ascii="Cambria Math" w:hAnsi="Cambria Math"/>
+                  </w:rPr>
+                  <m:t>P</m:t>
+                </m:r>
+                <m:d>
+                  <m:dPr>
+                    <m:begChr m:val="["/>
+                    <m:endChr m:val="]"/>
+                    <m:ctrlPr>
+                      <w:rPr>
+                        <w:rFonts w:ascii="Cambria Math" w:hAnsi="Cambria Math"/>
+                        <w:i/>
+                      </w:rPr>
+                    </m:ctrlPr>
+                  </m:dPr>
+                  <m:e>
+                    <m:r>
+                      <w:rPr>
+                        <w:rFonts w:ascii="Cambria Math" w:hAnsi="Cambria Math"/>
+                      </w:rPr>
+                      <m:t>n</m:t>
+                    </m:r>
+                  </m:e>
+                </m:d>
+                <m:r>
+                  <w:rPr>
+                    <w:rFonts w:ascii="Cambria Math" w:hAnsi="Cambria Math"/>
+                  </w:rPr>
+                  <m:t>=</m:t>
+                </m:r>
+                <m:sSub>
+                  <m:sSubPr>
+                    <m:ctrlPr>
+                      <w:rPr>
+                        <w:rFonts w:ascii="Cambria Math" w:hAnsi="Cambria Math"/>
+                        <w:i/>
+                      </w:rPr>
+                    </m:ctrlPr>
+                  </m:sSubPr>
+                  <m:e>
+                    <m:r>
+                      <w:rPr>
+                        <w:rFonts w:ascii="Cambria Math" w:hAnsi="Cambria Math"/>
+                      </w:rPr>
+                      <m:t>K</m:t>
+                    </m:r>
+                  </m:e>
+                  <m:sub>
+                    <m:r>
+                      <w:rPr>
+                        <w:rFonts w:ascii="Cambria Math" w:hAnsi="Cambria Math"/>
+                      </w:rPr>
+                      <m:t>p</m:t>
+                    </m:r>
+                  </m:sub>
+                </m:sSub>
+                <m:r>
+                  <w:rPr>
+                    <w:rFonts w:ascii="Cambria Math" w:hAnsi="Cambria Math"/>
+                  </w:rPr>
+                  <m:t>⋅</m:t>
+                </m:r>
+                <m:r>
+                  <w:rPr>
+                    <w:rFonts w:ascii="Cambria Math" w:hAnsi="Cambria Math"/>
+                  </w:rPr>
+                  <m:t>e[n]</m:t>
+                </m:r>
+              </m:oMath>
+            </m:oMathPara>
+          </w:p>
+        </w:tc>
+        <w:tc>
+          <w:tcPr>
+            <w:tcW w:w="845" w:type="dxa"/>
+            <w:vAlign w:val="center"/>
+          </w:tcPr>
+          <w:p>
+            <w:pPr>
+              <w:keepNext/>
+              <w:jc w:val="center"/>
+            </w:pPr>
+            <w:r>
+              <w:t xml:space="preserve">( </w:t>
+            </w:r>
+            <w:r>
+              <w:t>x</w:t>
+            </w:r>
+            <w:r>
+              <w:t>.</w:t>
+            </w:r>
+            <w:r>
+              <w:t>x</w:t>
+            </w:r>
+            <w:r>
+              <w:t xml:space="preserve"> )</w:t>
+            </w:r>
+          </w:p>
+        </w:tc>
+      </w:tr>
+    </w:tbl>
+    <w:p>
+      <w:pPr>
+        <w:jc w:val="both"/>
+      </w:pPr>
+    </w:p>
+    <w:tbl>
+      <w:tblPr>
+        <w:tblStyle w:val="Tabela-Siatka"/>
+        <w:tblW w:w="0" w:type="auto"/>
+        <w:tblLook w:val="04A0" w:firstRow="1" w:lastRow="0" w:firstColumn="1" w:lastColumn="0" w:noHBand="0" w:noVBand="1"/>
+      </w:tblPr>
+      <w:tblGrid>
+        <w:gridCol w:w="8217"/>
+        <w:gridCol w:w="845"/>
+      </w:tblGrid>
+      <w:tr>
+        <w:tc>
+          <w:tcPr>
+            <w:tcW w:w="8217" w:type="dxa"/>
+            <w:vAlign w:val="center"/>
+          </w:tcPr>
+          <w:p>
+            <w:pPr>
+              <w:keepNext/>
+              <w:jc w:val="center"/>
+            </w:pPr>
+            <m:oMathPara>
+              <m:oMath>
+                <m:r>
+                  <w:rPr>
+                    <w:rFonts w:ascii="Cambria Math" w:hAnsi="Cambria Math"/>
+                  </w:rPr>
+                  <m:t>I</m:t>
+                </m:r>
+                <m:d>
+                  <m:dPr>
+                    <m:begChr m:val="["/>
+                    <m:endChr m:val="]"/>
+                    <m:ctrlPr>
+                      <w:rPr>
+                        <w:rFonts w:ascii="Cambria Math" w:hAnsi="Cambria Math"/>
+                        <w:i/>
+                      </w:rPr>
+                    </m:ctrlPr>
+                  </m:dPr>
+                  <m:e>
+                    <m:r>
+                      <w:rPr>
+                        <w:rFonts w:ascii="Cambria Math" w:hAnsi="Cambria Math"/>
+                      </w:rPr>
+                      <m:t>n</m:t>
+                    </m:r>
+                  </m:e>
+                </m:d>
+                <m:r>
+                  <w:rPr>
+                    <w:rFonts w:ascii="Cambria Math" w:hAnsi="Cambria Math"/>
+                  </w:rPr>
+                  <m:t>=</m:t>
+                </m:r>
+                <m:f>
+                  <m:fPr>
+                    <m:ctrlPr>
+                      <w:rPr>
+                        <w:rFonts w:ascii="Cambria Math" w:hAnsi="Cambria Math"/>
+                        <w:i/>
+                      </w:rPr>
+                    </m:ctrlPr>
+                  </m:fPr>
+                  <m:num>
+                    <m:sSub>
+                      <m:sSubPr>
+                        <m:ctrlPr>
+                          <w:rPr>
+                            <w:rFonts w:ascii="Cambria Math" w:hAnsi="Cambria Math"/>
+                            <w:i/>
+                          </w:rPr>
+                        </m:ctrlPr>
+                      </m:sSubPr>
+                      <m:e>
+                        <m:r>
+                          <w:rPr>
+                            <w:rFonts w:ascii="Cambria Math" w:hAnsi="Cambria Math"/>
+                          </w:rPr>
+                          <m:t>K</m:t>
+                        </m:r>
+                      </m:e>
+                      <m:sub>
+                        <m:r>
+                          <w:rPr>
+                            <w:rFonts w:ascii="Cambria Math" w:hAnsi="Cambria Math"/>
+                          </w:rPr>
+                          <m:t>i</m:t>
+                        </m:r>
+                      </m:sub>
+                    </m:sSub>
+                    <m:r>
+                      <w:rPr>
+                        <w:rFonts w:ascii="Cambria Math" w:hAnsi="Cambria Math"/>
+                      </w:rPr>
+                      <m:t xml:space="preserve"> </m:t>
+                    </m:r>
+                    <m:r>
+                      <w:rPr>
+                        <w:rFonts w:ascii="Cambria Math" w:hAnsi="Cambria Math"/>
+                      </w:rPr>
+                      <m:t>T</m:t>
+                    </m:r>
+                  </m:num>
+                  <m:den>
+                    <m:r>
+                      <w:rPr>
+                        <w:rFonts w:ascii="Cambria Math" w:hAnsi="Cambria Math"/>
+                      </w:rPr>
+                      <m:t>2</m:t>
+                    </m:r>
+                  </m:den>
+                </m:f>
+                <m:d>
+                  <m:dPr>
+                    <m:ctrlPr>
+                      <w:rPr>
+                        <w:rFonts w:ascii="Cambria Math" w:hAnsi="Cambria Math"/>
+                        <w:i/>
+                      </w:rPr>
+                    </m:ctrlPr>
+                  </m:dPr>
+                  <m:e>
+                    <m:r>
+                      <w:rPr>
+                        <w:rFonts w:ascii="Cambria Math" w:hAnsi="Cambria Math"/>
+                      </w:rPr>
+                      <m:t>e</m:t>
+                    </m:r>
+                    <m:d>
+                      <m:dPr>
+                        <m:begChr m:val="["/>
+                        <m:endChr m:val="]"/>
+                        <m:ctrlPr>
+                          <w:rPr>
+                            <w:rFonts w:ascii="Cambria Math" w:hAnsi="Cambria Math"/>
+                            <w:i/>
+                          </w:rPr>
+                        </m:ctrlPr>
+                      </m:dPr>
+                      <m:e>
+                        <m:r>
+                          <w:rPr>
+                            <w:rFonts w:ascii="Cambria Math" w:hAnsi="Cambria Math"/>
+                          </w:rPr>
+                          <m:t>n</m:t>
+                        </m:r>
+                      </m:e>
+                    </m:d>
+                    <m:r>
+                      <w:rPr>
+                        <w:rFonts w:ascii="Cambria Math" w:hAnsi="Cambria Math"/>
+                      </w:rPr>
+                      <m:t>+e</m:t>
+                    </m:r>
+                    <m:d>
+                      <m:dPr>
+                        <m:begChr m:val="["/>
+                        <m:endChr m:val="]"/>
+                        <m:ctrlPr>
+                          <w:rPr>
+                            <w:rFonts w:ascii="Cambria Math" w:hAnsi="Cambria Math"/>
+                            <w:i/>
+                          </w:rPr>
+                        </m:ctrlPr>
+                      </m:dPr>
+                      <m:e>
+                        <m:r>
+                          <w:rPr>
+                            <w:rFonts w:ascii="Cambria Math" w:hAnsi="Cambria Math"/>
+                          </w:rPr>
+                          <m:t>n-1</m:t>
+                        </m:r>
+                      </m:e>
+                    </m:d>
+                  </m:e>
+                </m:d>
+                <m:r>
+                  <w:rPr>
+                    <w:rFonts w:ascii="Cambria Math" w:hAnsi="Cambria Math"/>
+                  </w:rPr>
+                  <m:t>+I[n-1]</m:t>
+                </m:r>
+              </m:oMath>
+            </m:oMathPara>
+          </w:p>
+        </w:tc>
+        <w:tc>
+          <w:tcPr>
+            <w:tcW w:w="845" w:type="dxa"/>
+            <w:vAlign w:val="center"/>
+          </w:tcPr>
+          <w:p>
+            <w:pPr>
+              <w:keepNext/>
+              <w:jc w:val="center"/>
+            </w:pPr>
+            <w:r>
+              <w:t xml:space="preserve">( </w:t>
+            </w:r>
+            <w:r>
+              <w:t>x</w:t>
+            </w:r>
+            <w:r>
+              <w:t>.</w:t>
+            </w:r>
+            <w:r>
+              <w:t>x</w:t>
+            </w:r>
+            <w:r>
+              <w:t xml:space="preserve"> )</w:t>
+            </w:r>
+          </w:p>
+        </w:tc>
+      </w:tr>
+    </w:tbl>
+    <w:p>
+      <w:pPr>
+        <w:jc w:val="both"/>
+      </w:pPr>
+    </w:p>
+    <w:tbl>
+      <w:tblPr>
+        <w:tblStyle w:val="Tabela-Siatka"/>
+        <w:tblW w:w="0" w:type="auto"/>
+        <w:tblLook w:val="04A0" w:firstRow="1" w:lastRow="0" w:firstColumn="1" w:lastColumn="0" w:noHBand="0" w:noVBand="1"/>
+      </w:tblPr>
+      <w:tblGrid>
+        <w:gridCol w:w="8217"/>
+        <w:gridCol w:w="845"/>
+      </w:tblGrid>
+      <w:tr>
+        <w:tc>
+          <w:tcPr>
+            <w:tcW w:w="8217" w:type="dxa"/>
+            <w:vAlign w:val="center"/>
+          </w:tcPr>
+          <w:p>
+            <w:pPr>
+              <w:keepNext/>
+              <w:jc w:val="center"/>
+            </w:pPr>
+            <m:oMathPara>
+              <m:oMath>
+                <m:r>
+                  <w:rPr>
+                    <w:rFonts w:ascii="Cambria Math" w:hAnsi="Cambria Math"/>
+                  </w:rPr>
+                  <w:lastRenderedPageBreak/>
+                  <m:t>D</m:t>
+                </m:r>
+                <m:d>
+                  <m:dPr>
+                    <m:begChr m:val="["/>
+                    <m:endChr m:val="]"/>
+                    <m:ctrlPr>
+                      <w:rPr>
+                        <w:rFonts w:ascii="Cambria Math" w:hAnsi="Cambria Math"/>
+                        <w:i/>
+                      </w:rPr>
+                    </m:ctrlPr>
+                  </m:dPr>
+                  <m:e>
+                    <m:r>
+                      <w:rPr>
+                        <w:rFonts w:ascii="Cambria Math" w:hAnsi="Cambria Math"/>
+                      </w:rPr>
+                      <m:t>n</m:t>
+                    </m:r>
+                  </m:e>
+                </m:d>
+                <m:r>
+                  <w:rPr>
+                    <w:rFonts w:ascii="Cambria Math" w:hAnsi="Cambria Math"/>
+                  </w:rPr>
+                  <m:t>=</m:t>
+                </m:r>
+                <m:f>
+                  <m:fPr>
+                    <m:ctrlPr>
+                      <w:rPr>
+                        <w:rFonts w:ascii="Cambria Math" w:hAnsi="Cambria Math"/>
+                        <w:i/>
+                      </w:rPr>
+                    </m:ctrlPr>
+                  </m:fPr>
+                  <m:num>
+                    <m:r>
+                      <w:rPr>
+                        <w:rFonts w:ascii="Cambria Math" w:hAnsi="Cambria Math"/>
+                      </w:rPr>
+                      <m:t>2</m:t>
+                    </m:r>
+                    <m:sSub>
+                      <m:sSubPr>
+                        <m:ctrlPr>
+                          <w:rPr>
+                            <w:rFonts w:ascii="Cambria Math" w:hAnsi="Cambria Math"/>
+                            <w:i/>
+                          </w:rPr>
+                        </m:ctrlPr>
+                      </m:sSubPr>
+                      <m:e>
+                        <m:r>
+                          <w:rPr>
+                            <w:rFonts w:ascii="Cambria Math" w:hAnsi="Cambria Math"/>
+                          </w:rPr>
+                          <m:t>K</m:t>
+                        </m:r>
+                      </m:e>
+                      <m:sub>
+                        <m:r>
+                          <w:rPr>
+                            <w:rFonts w:ascii="Cambria Math" w:hAnsi="Cambria Math"/>
+                          </w:rPr>
+                          <m:t>d</m:t>
+                        </m:r>
+                      </m:sub>
+                    </m:sSub>
+                  </m:num>
+                  <m:den>
+                    <m:r>
+                      <w:rPr>
+                        <w:rFonts w:ascii="Cambria Math" w:hAnsi="Cambria Math"/>
+                      </w:rPr>
+                      <m:t>2τ+T</m:t>
+                    </m:r>
+                  </m:den>
+                </m:f>
+                <m:d>
+                  <m:dPr>
+                    <m:ctrlPr>
+                      <w:rPr>
+                        <w:rFonts w:ascii="Cambria Math" w:hAnsi="Cambria Math"/>
+                        <w:i/>
+                      </w:rPr>
+                    </m:ctrlPr>
+                  </m:dPr>
+                  <m:e>
+                    <m:r>
+                      <w:rPr>
+                        <w:rFonts w:ascii="Cambria Math" w:hAnsi="Cambria Math"/>
+                      </w:rPr>
+                      <m:t>e</m:t>
+                    </m:r>
+                    <m:d>
+                      <m:dPr>
+                        <m:begChr m:val="["/>
+                        <m:endChr m:val="]"/>
+                        <m:ctrlPr>
+                          <w:rPr>
+                            <w:rFonts w:ascii="Cambria Math" w:hAnsi="Cambria Math"/>
+                            <w:i/>
+                          </w:rPr>
+                        </m:ctrlPr>
+                      </m:dPr>
+                      <m:e>
+                        <m:r>
+                          <w:rPr>
+                            <w:rFonts w:ascii="Cambria Math" w:hAnsi="Cambria Math"/>
+                          </w:rPr>
+                          <m:t>n</m:t>
+                        </m:r>
+                      </m:e>
+                    </m:d>
+                    <m:r>
+                      <w:rPr>
+                        <w:rFonts w:ascii="Cambria Math" w:hAnsi="Cambria Math"/>
+                      </w:rPr>
+                      <m:t>-e</m:t>
+                    </m:r>
+                    <m:d>
+                      <m:dPr>
+                        <m:begChr m:val="["/>
+                        <m:endChr m:val="]"/>
+                        <m:ctrlPr>
+                          <w:rPr>
+                            <w:rFonts w:ascii="Cambria Math" w:hAnsi="Cambria Math"/>
+                            <w:i/>
+                          </w:rPr>
+                        </m:ctrlPr>
+                      </m:dPr>
+                      <m:e>
+                        <m:r>
+                          <w:rPr>
+                            <w:rFonts w:ascii="Cambria Math" w:hAnsi="Cambria Math"/>
+                          </w:rPr>
+                          <m:t>n-1</m:t>
+                        </m:r>
+                      </m:e>
+                    </m:d>
+                  </m:e>
+                </m:d>
+                <m:r>
+                  <w:rPr>
+                    <w:rFonts w:ascii="Cambria Math" w:hAnsi="Cambria Math"/>
+                  </w:rPr>
+                  <m:t>+</m:t>
+                </m:r>
+                <m:f>
+                  <m:fPr>
+                    <m:ctrlPr>
+                      <w:rPr>
+                        <w:rFonts w:ascii="Cambria Math" w:hAnsi="Cambria Math"/>
+                        <w:i/>
+                      </w:rPr>
+                    </m:ctrlPr>
+                  </m:fPr>
+                  <m:num>
+                    <m:r>
+                      <w:rPr>
+                        <w:rFonts w:ascii="Cambria Math" w:hAnsi="Cambria Math"/>
+                      </w:rPr>
+                      <m:t>2τ-T</m:t>
+                    </m:r>
+                  </m:num>
+                  <m:den>
+                    <m:r>
+                      <w:rPr>
+                        <w:rFonts w:ascii="Cambria Math" w:hAnsi="Cambria Math"/>
+                      </w:rPr>
+                      <m:t>2τ+T</m:t>
+                    </m:r>
+                  </m:den>
+                </m:f>
+                <m:r>
+                  <w:rPr>
+                    <w:rFonts w:ascii="Cambria Math" w:hAnsi="Cambria Math"/>
+                  </w:rPr>
+                  <m:t>D[n-1]</m:t>
+                </m:r>
+              </m:oMath>
+            </m:oMathPara>
+          </w:p>
+        </w:tc>
+        <w:tc>
+          <w:tcPr>
+            <w:tcW w:w="845" w:type="dxa"/>
+            <w:vAlign w:val="center"/>
+          </w:tcPr>
+          <w:p>
+            <w:pPr>
+              <w:keepNext/>
+              <w:jc w:val="center"/>
+            </w:pPr>
+            <w:r>
+              <w:t xml:space="preserve">( </w:t>
+            </w:r>
+            <w:r>
+              <w:t>x</w:t>
+            </w:r>
+            <w:r>
+              <w:t>.</w:t>
+            </w:r>
+            <w:r>
+              <w:t>x</w:t>
+            </w:r>
+            <w:r>
+              <w:t xml:space="preserve"> )</w:t>
+            </w:r>
+          </w:p>
+        </w:tc>
+      </w:tr>
+    </w:tbl>
+    <w:p>
+      <w:pPr>
+        <w:jc w:val="both"/>
+      </w:pPr>
+    </w:p>
+    <w:tbl>
+      <w:tblPr>
+        <w:tblStyle w:val="Tabela-Siatka"/>
+        <w:tblW w:w="0" w:type="auto"/>
+        <w:tblLook w:val="04A0" w:firstRow="1" w:lastRow="0" w:firstColumn="1" w:lastColumn="0" w:noHBand="0" w:noVBand="1"/>
+      </w:tblPr>
+      <w:tblGrid>
+        <w:gridCol w:w="8217"/>
+        <w:gridCol w:w="845"/>
+      </w:tblGrid>
+      <w:tr>
+        <w:tc>
+          <w:tcPr>
+            <w:tcW w:w="8217" w:type="dxa"/>
+            <w:vAlign w:val="center"/>
+          </w:tcPr>
+          <w:p>
+            <w:pPr>
+              <w:keepNext/>
+              <w:jc w:val="center"/>
+            </w:pPr>
+            <m:oMathPara>
+              <m:oMath>
+                <m:r>
+                  <w:rPr>
+                    <w:rFonts w:ascii="Cambria Math" w:hAnsi="Cambria Math"/>
+                  </w:rPr>
+                  <m:t>u</m:t>
+                </m:r>
+                <m:d>
+                  <m:dPr>
+                    <m:begChr m:val="["/>
+                    <m:endChr m:val="]"/>
+                    <m:ctrlPr>
+                      <w:rPr>
+                        <w:rFonts w:ascii="Cambria Math" w:hAnsi="Cambria Math"/>
+                        <w:i/>
+                      </w:rPr>
+                    </m:ctrlPr>
+                  </m:dPr>
+                  <m:e>
+                    <m:r>
+                      <w:rPr>
+                        <w:rFonts w:ascii="Cambria Math" w:hAnsi="Cambria Math"/>
+                      </w:rPr>
+                      <m:t>n</m:t>
+                    </m:r>
+                  </m:e>
+                </m:d>
+                <m:r>
+                  <w:rPr>
+                    <w:rFonts w:ascii="Cambria Math" w:hAnsi="Cambria Math"/>
+                  </w:rPr>
+                  <m:t>=P</m:t>
+                </m:r>
+                <m:d>
+                  <m:dPr>
+                    <m:begChr m:val="["/>
+                    <m:endChr m:val="]"/>
+                    <m:ctrlPr>
+                      <w:rPr>
+                        <w:rFonts w:ascii="Cambria Math" w:hAnsi="Cambria Math"/>
+                        <w:i/>
+                      </w:rPr>
+                    </m:ctrlPr>
+                  </m:dPr>
+                  <m:e>
+                    <m:r>
+                      <w:rPr>
+                        <w:rFonts w:ascii="Cambria Math" w:hAnsi="Cambria Math"/>
+                      </w:rPr>
+                      <m:t>n</m:t>
+                    </m:r>
+                  </m:e>
+                </m:d>
+                <m:r>
+                  <w:rPr>
+                    <w:rFonts w:ascii="Cambria Math" w:hAnsi="Cambria Math"/>
+                  </w:rPr>
+                  <m:t>+I</m:t>
+                </m:r>
+                <m:d>
+                  <m:dPr>
+                    <m:begChr m:val="["/>
+                    <m:endChr m:val="]"/>
+                    <m:ctrlPr>
+                      <w:rPr>
+                        <w:rFonts w:ascii="Cambria Math" w:hAnsi="Cambria Math"/>
+                        <w:i/>
+                      </w:rPr>
+                    </m:ctrlPr>
+                  </m:dPr>
+                  <m:e>
+                    <m:r>
+                      <w:rPr>
+                        <w:rFonts w:ascii="Cambria Math" w:hAnsi="Cambria Math"/>
+                      </w:rPr>
+                      <m:t>n</m:t>
+                    </m:r>
+                  </m:e>
+                </m:d>
+                <m:r>
+                  <w:rPr>
+                    <w:rFonts w:ascii="Cambria Math" w:hAnsi="Cambria Math"/>
+                  </w:rPr>
+                  <m:t>+D[n]</m:t>
+                </m:r>
+              </m:oMath>
+            </m:oMathPara>
+          </w:p>
+        </w:tc>
+        <w:tc>
+          <w:tcPr>
+            <w:tcW w:w="845" w:type="dxa"/>
+            <w:vAlign w:val="center"/>
+          </w:tcPr>
+          <w:p>
+            <w:pPr>
+              <w:keepNext/>
+              <w:jc w:val="center"/>
+            </w:pPr>
+            <w:r>
+              <w:t xml:space="preserve">( </w:t>
+            </w:r>
+            <w:r>
+              <w:t>x</w:t>
+            </w:r>
+            <w:r>
+              <w:t>.</w:t>
+            </w:r>
+            <w:r>
+              <w:t>x</w:t>
+            </w:r>
+            <w:r>
+              <w:t xml:space="preserve"> )</w:t>
+            </w:r>
+          </w:p>
+        </w:tc>
+      </w:tr>
+    </w:tbl>
+    <w:p>
+      <w:pPr>
+        <w:jc w:val="both"/>
+      </w:pPr>
+    </w:p>
+    <w:p>
+      <w:pPr>
+        <w:jc w:val="both"/>
+      </w:pPr>
+      <w:r>
+        <w:t>Gdzie:</w:t>
+      </w:r>
+    </w:p>
+    <w:p>
+      <m:oMath>
+        <m:r>
+          <w:rPr>
+            <w:rFonts w:ascii="Cambria Math" w:hAnsi="Cambria Math"/>
+          </w:rPr>
+          <m:t>n</m:t>
+        </m:r>
+      </m:oMath>
+      <w:r>
+        <w:t xml:space="preserve"> – oznacza numer próbki dyskretnej</w:t>
+      </w:r>
+      <w:r>
+        <w:br/>
+      </w:r>
+      <m:oMath>
+        <m:r>
+          <w:rPr>
+            <w:rFonts w:ascii="Cambria Math" w:hAnsi="Cambria Math"/>
+          </w:rPr>
+          <m:t>e</m:t>
+        </m:r>
+        <m:d>
+          <m:dPr>
+            <m:begChr m:val="["/>
+            <m:endChr m:val="]"/>
+            <m:ctrlPr>
+              <w:rPr>
+                <w:rFonts w:ascii="Cambria Math" w:hAnsi="Cambria Math"/>
+                <w:i/>
+              </w:rPr>
+            </m:ctrlPr>
+          </m:dPr>
+          <m:e>
+            <m:r>
+              <w:rPr>
+                <w:rFonts w:ascii="Cambria Math" w:hAnsi="Cambria Math"/>
+              </w:rPr>
+              <m:t>n</m:t>
+            </m:r>
+          </m:e>
+        </m:d>
+      </m:oMath>
+      <w:r>
+        <w:t xml:space="preserve"> – jest </w:t>
+      </w:r>
+      <w:r>
+        <w:t>uchyb</w:t>
+      </w:r>
+      <w:r>
+        <w:t>em</w:t>
+      </w:r>
+      <w:r>
+        <w:t xml:space="preserve"> regulacji</w:t>
+      </w:r>
+      <w:r>
+        <w:t xml:space="preserve"> dla pomiaru </w:t>
+      </w:r>
+      <m:oMath>
+        <m:r>
+          <w:rPr>
+            <w:rFonts w:ascii="Cambria Math" w:hAnsi="Cambria Math"/>
+          </w:rPr>
+          <m:t>[</m:t>
+        </m:r>
+        <m:r>
+          <w:rPr>
+            <w:rFonts w:ascii="Cambria Math" w:hAnsi="Cambria Math"/>
+          </w:rPr>
+          <m:t>n</m:t>
+        </m:r>
+        <m:r>
+          <w:rPr>
+            <w:rFonts w:ascii="Cambria Math" w:hAnsi="Cambria Math"/>
+          </w:rPr>
+          <m:t>]</m:t>
+        </m:r>
+      </m:oMath>
+    </w:p>
+    <w:p>
+      <m:oMath>
+        <m:r>
+          <w:rPr>
+            <w:rFonts w:ascii="Cambria Math" w:hAnsi="Cambria Math"/>
+          </w:rPr>
+          <m:t>P</m:t>
+        </m:r>
+        <m:d>
+          <m:dPr>
+            <m:begChr m:val="["/>
+            <m:endChr m:val="]"/>
+            <m:ctrlPr>
+              <w:rPr>
+                <w:rFonts w:ascii="Cambria Math" w:hAnsi="Cambria Math"/>
+                <w:i/>
+              </w:rPr>
+            </m:ctrlPr>
+          </m:dPr>
+          <m:e>
+            <m:r>
+              <w:rPr>
+                <w:rFonts w:ascii="Cambria Math" w:hAnsi="Cambria Math"/>
+              </w:rPr>
+              <m:t>n</m:t>
+            </m:r>
+          </m:e>
+        </m:d>
+        <m:r>
+          <w:rPr>
+            <w:rFonts w:ascii="Cambria Math" w:hAnsi="Cambria Math"/>
+          </w:rPr>
+          <m:t>, I</m:t>
+        </m:r>
+        <m:d>
+          <m:dPr>
+            <m:begChr m:val="["/>
+            <m:endChr m:val="]"/>
+            <m:ctrlPr>
+              <w:rPr>
+                <w:rFonts w:ascii="Cambria Math" w:hAnsi="Cambria Math"/>
+                <w:i/>
+              </w:rPr>
+            </m:ctrlPr>
+          </m:dPr>
+          <m:e>
+            <m:r>
+              <w:rPr>
+                <w:rFonts w:ascii="Cambria Math" w:hAnsi="Cambria Math"/>
+              </w:rPr>
+              <m:t>n</m:t>
+            </m:r>
+          </m:e>
+        </m:d>
+        <m:r>
+          <w:rPr>
+            <w:rFonts w:ascii="Cambria Math" w:hAnsi="Cambria Math"/>
+          </w:rPr>
+          <m:t>, D[n]</m:t>
+        </m:r>
+      </m:oMath>
+      <w:r>
+        <w:t xml:space="preserve"> – odpowiednio wartości części proporcjonalnej, całkującej i różniczkującej </w:t>
+      </w:r>
+      <w:r>
+        <w:t xml:space="preserve">dla pomiaru </w:t>
+      </w:r>
+      <m:oMath>
+        <m:r>
+          <w:rPr>
+            <w:rFonts w:ascii="Cambria Math" w:hAnsi="Cambria Math"/>
+          </w:rPr>
+          <m:t>[</m:t>
+        </m:r>
+        <m:r>
+          <w:rPr>
+            <w:rFonts w:ascii="Cambria Math" w:hAnsi="Cambria Math"/>
+          </w:rPr>
+          <m:t>n</m:t>
+        </m:r>
+        <m:r>
+          <w:rPr>
+            <w:rFonts w:ascii="Cambria Math" w:hAnsi="Cambria Math"/>
+          </w:rPr>
+          <m:t>]</m:t>
+        </m:r>
+      </m:oMath>
     </w:p>
     <w:p>
       <w:pPr>
         <w:pStyle w:val="Nagwek2"/>
       </w:pPr>
-      <w:bookmarkStart w:id="25" w:name="_Toc89335772"/>
+      <w:bookmarkStart w:id="30" w:name="_Toc90048167"/>
       <w:r>
         <w:t>Układ regulacji</w:t>
       </w:r>
       <w:r>
         <w:t xml:space="preserve"> @TODO</w:t>
       </w:r>
-      <w:bookmarkEnd w:id="25"/>
+      <w:bookmarkEnd w:id="30"/>
     </w:p>
     <w:p>
       <w:pPr>
         <w:pStyle w:val="Nagwek1"/>
       </w:pPr>
-      <w:bookmarkStart w:id="26" w:name="_Toc89335773"/>
-      <w:r>
-        <w:t>Strojenie regulatorów</w:t>
+      <w:bookmarkStart w:id="31" w:name="_Toc90048168"/>
+      <w:r>
+        <w:t>Implementacja regulacji w języku Python</w:t>
       </w:r>
       <w:r>
         <w:t xml:space="preserve"> @TODO</w:t>
       </w:r>
-      <w:bookmarkEnd w:id="26"/>
-    </w:p>
-    <w:p>
-      <w:pPr>
-        <w:pStyle w:val="Nagwek2"/>
-        <w:jc w:val="both"/>
-      </w:pPr>
-      <w:bookmarkStart w:id="27" w:name="_Toc89335774"/>
-      <w:r>
-        <w:t>Charakterystyki symulowanego pojazdu</w:t>
-      </w:r>
-      <w:r>
-        <w:t xml:space="preserve"> @TODO</w:t>
-      </w:r>
-      <w:bookmarkEnd w:id="27"/>
-    </w:p>
-    <w:p>
-      <w:pPr>
-        <w:ind w:firstLine="578"/>
-        <w:jc w:val="both"/>
-      </w:pPr>
-      <w:r>
-        <w:t>Aby można było poprawnie dobrać parametry regulatorów, należy znać odpowiedzi pojazdu na sterowanie</w:t>
-      </w:r>
-      <w:r>
-        <w:t xml:space="preserve"> skokowe</w:t>
-      </w:r>
-      <w:r>
-        <w:t xml:space="preserve">. </w:t>
-      </w:r>
-      <w:r>
-        <w:t xml:space="preserve">W tym celu utworzono trasę składającą się z 10 km prostej drogi, na której rozpędzono model do prędkości maksymalnej, a następnie doprowadzono do </w:t>
-      </w:r>
-      <w:r>
-        <w:t xml:space="preserve">całkowitego </w:t>
-      </w:r>
-      <w:r>
-        <w:t xml:space="preserve">zatrzymania. </w:t>
-      </w:r>
-      <w:r>
-        <w:t>W trakcie eksperymentu pobierane były dane o prędkości w czasie symulowanego pojazdu.</w:t>
-      </w:r>
-      <w:r>
-        <w:t xml:space="preserve"> Na tej podstawie można wyznaczyć wykres, pozwalający na wyliczenie odpowiednich parametrów.</w:t>
-      </w:r>
-    </w:p>
-    <w:p>
-      <w:pPr>
-        <w:ind w:firstLine="578"/>
-        <w:jc w:val="both"/>
-      </w:pPr>
-    </w:p>
-    <w:p>
-      <w:pPr>
-        <w:pStyle w:val="Nagwek2"/>
-      </w:pPr>
-      <w:bookmarkStart w:id="28" w:name="_Toc89335775"/>
-      <w:r>
-        <w:lastRenderedPageBreak/>
-        <w:t>Dostrajanie tempomatu</w:t>
-      </w:r>
-      <w:r>
-        <w:t xml:space="preserve"> @TODO</w:t>
-      </w:r>
-      <w:bookmarkEnd w:id="28"/>
-    </w:p>
-    <w:p>
-      <w:pPr>
-        <w:pStyle w:val="Nagwek3"/>
-      </w:pPr>
-      <w:bookmarkStart w:id="29" w:name="_Toc89335776"/>
-      <w:r>
-        <w:t>Część klasyczna</w:t>
-      </w:r>
-      <w:r>
-        <w:t xml:space="preserve"> @TODO</w:t>
-      </w:r>
-      <w:bookmarkEnd w:id="29"/>
-    </w:p>
-    <w:p>
-      <w:pPr>
-        <w:pStyle w:val="Nagwek3"/>
-      </w:pPr>
-      <w:bookmarkStart w:id="30" w:name="_Toc89335777"/>
-      <w:r>
-        <w:t>Część adaptacyjna</w:t>
-      </w:r>
-      <w:r>
-        <w:t xml:space="preserve"> @TODO</w:t>
-      </w:r>
-      <w:bookmarkEnd w:id="30"/>
+      <w:bookmarkEnd w:id="31"/>
     </w:p>
     <w:p>
       <w:pPr>
         <w:pStyle w:val="Nagwek1"/>
       </w:pPr>
-      <w:bookmarkStart w:id="31" w:name="_Toc89335778"/>
-      <w:r>
-        <w:t>Implementacja regulacji w języku Python</w:t>
-      </w:r>
-      <w:r>
-        <w:t xml:space="preserve"> @TODO</w:t>
-      </w:r>
-      <w:bookmarkEnd w:id="31"/>
-    </w:p>
-    <w:p/>
+      <w:bookmarkStart w:id="32" w:name="_Toc90048169"/>
+      <w:r>
+        <w:t>Scenariusze testowe i testy regulacji</w:t>
+      </w:r>
+      <w:bookmarkEnd w:id="32"/>
+    </w:p>
+    <w:p>
+      <w:pPr>
+        <w:pStyle w:val="Nagwek1"/>
+      </w:pPr>
+      <w:r>
+        <w:t>Wnioski</w:t>
+      </w:r>
+    </w:p>
     <w:p>
       <w:pPr>
         <w:pStyle w:val="Nagwek1"/>
         <w:jc w:val="both"/>
       </w:pPr>
-      <w:bookmarkStart w:id="32" w:name="_Toc89335779"/>
+      <w:bookmarkStart w:id="33" w:name="_Toc90048170"/>
       <w:r>
         <w:t>Bibliografia</w:t>
       </w:r>
-      <w:bookmarkEnd w:id="32"/>
+      <w:bookmarkEnd w:id="33"/>
     </w:p>
     <w:p>
       <w:pPr>
@@ -7516,7 +8954,15 @@
         <w:rPr>
           <w:lang w:val="en-GB"/>
         </w:rPr>
-        <w:t>López, V. Koltun – „CARLA: An Open Urban Driving Simulator”</w:t>
+        <w:t xml:space="preserve">López, V. Koltun – </w:t>
+      </w:r>
+      <w:r>
+        <w:rPr>
+          <w:i/>
+          <w:iCs/>
+          <w:lang w:val="en-GB"/>
+        </w:rPr>
+        <w:t>„CARLA: An Open Urban Driving Simulator”</w:t>
       </w:r>
       <w:r>
         <w:rPr>
@@ -7614,14 +9060,16 @@
           <w:rFonts w:eastAsia="Calibri"/>
           <w:lang w:val="en-US"/>
         </w:rPr>
-        <w:t>Standard SAE J3016_202104 „Taxonomy and Definitions for Terms Related to Driving Automation Systems for On-Road Motor Vehicles</w:t>
-      </w:r>
-      <w:r>
-        <w:rPr>
-          <w:rFonts w:eastAsia="Calibri"/>
+        <w:t xml:space="preserve">Standard SAE J3016_202104 </w:t>
+      </w:r>
+      <w:r>
+        <w:rPr>
+          <w:rFonts w:eastAsia="Calibri"/>
+          <w:i/>
+          <w:iCs/>
           <w:lang w:val="en-US"/>
         </w:rPr>
-        <w:t>”</w:t>
+        <w:t>„Taxonomy and Definitions for Terms Related to Driving Automation Systems for On-Road Motor Vehicles”</w:t>
       </w:r>
     </w:p>
     <w:p>
@@ -7646,10 +9094,21 @@
           <w:rFonts w:eastAsia="Calibri"/>
           <w:lang w:val="en-US"/>
         </w:rPr>
-        <w:t xml:space="preserve"> „</w:t>
-      </w:r>
-      <w:r>
-        <w:rPr>
+        <w:t xml:space="preserve"> </w:t>
+      </w:r>
+      <w:r>
+        <w:rPr>
+          <w:rFonts w:eastAsia="Calibri"/>
+          <w:i/>
+          <w:iCs/>
+          <w:lang w:val="en-US"/>
+        </w:rPr>
+        <w:t>„</w:t>
+      </w:r>
+      <w:r>
+        <w:rPr>
+          <w:i/>
+          <w:iCs/>
           <w:lang w:val="en-US"/>
         </w:rPr>
         <w:t>How Do Autonomous Cars Work?”</w:t>
@@ -7670,19 +9129,30 @@
         <w:rPr>
           <w:lang w:val="en-US"/>
         </w:rPr>
-        <w:t>Johannes Schmitz wtyczka “</w:t>
-      </w:r>
-      <w:r>
-        <w:rPr>
+        <w:t xml:space="preserve">Johannes Schmitz wtyczka </w:t>
+      </w:r>
+      <w:r>
+        <w:rPr>
+          <w:rFonts w:eastAsia="Calibri"/>
+          <w:i/>
+          <w:iCs/>
           <w:lang w:val="en-US"/>
         </w:rPr>
-        <w:t>Blender Driving Scenario Creator Addon</w:t>
-      </w:r>
-      <w:r>
-        <w:rPr>
+        <w:t>„</w:t>
+      </w:r>
+      <w:r>
+        <w:rPr>
+          <w:i/>
+          <w:iCs/>
           <w:lang w:val="en-US"/>
         </w:rPr>
-        <w:t xml:space="preserve">” </w:t>
+        <w:t>Blender Driving Scenario Creator Addon”</w:t>
+      </w:r>
+      <w:r>
+        <w:rPr>
+          <w:lang w:val="en-US"/>
+        </w:rPr>
+        <w:t xml:space="preserve"> </w:t>
       </w:r>
       <w:r>
         <w:rPr>
@@ -7706,6 +9176,19 @@
           <w:lang w:val="en-US"/>
         </w:rPr>
       </w:pPr>
+    </w:p>
+    <w:p>
+      <w:pPr>
+        <w:rPr>
+          <w:lang w:val="en-US"/>
+        </w:rPr>
+      </w:pPr>
+      <w:r>
+        <w:rPr>
+          <w:lang w:val="en-US"/>
+        </w:rPr>
+        <w:t>@TODO</w:t>
+      </w:r>
     </w:p>
     <w:p>
       <w:pPr>
@@ -8112,12 +9595,12 @@
   <w:abstractNum w:abstractNumId="1" w15:restartNumberingAfterBreak="0">
     <w:nsid w:val="0E1A2660"/>
     <w:multiLevelType w:val="hybridMultilevel"/>
-    <w:tmpl w:val="5232AF8E"/>
-    <w:lvl w:ilvl="0" w:tplc="EA960DD0">
+    <w:tmpl w:val="A7EEC962"/>
+    <w:lvl w:ilvl="0" w:tplc="7C44E48E">
       <w:start w:val="1"/>
       <w:numFmt w:val="decimal"/>
       <w:suff w:val="space"/>
-      <w:lvlText w:val="%1."/>
+      <w:lvlText w:val="[%1]"/>
       <w:lvlJc w:val="left"/>
       <w:pPr>
         <w:ind w:left="0" w:firstLine="0"/>
@@ -8126,7 +9609,7 @@
         <w:rFonts w:hint="default"/>
       </w:rPr>
     </w:lvl>
-    <w:lvl w:ilvl="1" w:tplc="04150019" w:tentative="1">
+    <w:lvl w:ilvl="1" w:tplc="04150019">
       <w:start w:val="1"/>
       <w:numFmt w:val="lowerLetter"/>
       <w:lvlText w:val="%2."/>
@@ -9257,7 +10740,7 @@
   <w:style w:type="paragraph" w:default="1" w:styleId="Normalny">
     <w:name w:val="Normal"/>
     <w:qFormat/>
-    <w:rsid w:val="00220DD3"/>
+    <w:rsid w:val="0098059A"/>
     <w:pPr>
       <w:spacing w:line="300" w:lineRule="auto"/>
     </w:pPr>

</xml_diff>

<commit_message>
Writin thesis pid and radar
</commit_message>
<xml_diff>
--- a/Docs/PRACA_INZ.docx
+++ b/Docs/PRACA_INZ.docx
@@ -560,7 +560,7 @@
       <w:r>
         <w:fldChar w:fldCharType="separate"/>
       </w:r>
-      <w:hyperlink w:anchor="_Toc90048141" w:history="1">
+      <w:hyperlink w:anchor="_Toc90331135" w:history="1">
         <w:r>
           <w:rPr>
             <w:rStyle w:val="Hipercze"/>
@@ -603,7 +603,7 @@
             <w:noProof/>
             <w:webHidden/>
           </w:rPr>
-          <w:instrText xml:space="preserve"> PAGEREF _Toc90048141 \h </w:instrText>
+          <w:instrText xml:space="preserve"> PAGEREF _Toc90331135 \h </w:instrText>
         </w:r>
         <w:r>
           <w:rPr>
@@ -648,7 +648,7 @@
           <w:lang w:eastAsia="pl-PL"/>
         </w:rPr>
       </w:pPr>
-      <w:hyperlink w:anchor="_Toc90048142" w:history="1">
+      <w:hyperlink w:anchor="_Toc90331136" w:history="1">
         <w:r>
           <w:rPr>
             <w:rStyle w:val="Hipercze"/>
@@ -691,7 +691,7 @@
             <w:noProof/>
             <w:webHidden/>
           </w:rPr>
-          <w:instrText xml:space="preserve"> PAGEREF _Toc90048142 \h </w:instrText>
+          <w:instrText xml:space="preserve"> PAGEREF _Toc90331136 \h </w:instrText>
         </w:r>
         <w:r>
           <w:rPr>
@@ -736,7 +736,7 @@
           <w:lang w:eastAsia="pl-PL"/>
         </w:rPr>
       </w:pPr>
-      <w:hyperlink w:anchor="_Toc90048143" w:history="1">
+      <w:hyperlink w:anchor="_Toc90331137" w:history="1">
         <w:r>
           <w:rPr>
             <w:rStyle w:val="Hipercze"/>
@@ -779,7 +779,7 @@
             <w:noProof/>
             <w:webHidden/>
           </w:rPr>
-          <w:instrText xml:space="preserve"> PAGEREF _Toc90048143 \h </w:instrText>
+          <w:instrText xml:space="preserve"> PAGEREF _Toc90331137 \h </w:instrText>
         </w:r>
         <w:r>
           <w:rPr>
@@ -824,7 +824,7 @@
           <w:lang w:eastAsia="pl-PL"/>
         </w:rPr>
       </w:pPr>
-      <w:hyperlink w:anchor="_Toc90048144" w:history="1">
+      <w:hyperlink w:anchor="_Toc90331138" w:history="1">
         <w:r>
           <w:rPr>
             <w:rStyle w:val="Hipercze"/>
@@ -867,7 +867,7 @@
             <w:noProof/>
             <w:webHidden/>
           </w:rPr>
-          <w:instrText xml:space="preserve"> PAGEREF _Toc90048144 \h </w:instrText>
+          <w:instrText xml:space="preserve"> PAGEREF _Toc90331138 \h </w:instrText>
         </w:r>
         <w:r>
           <w:rPr>
@@ -908,7 +908,7 @@
           <w:lang w:eastAsia="pl-PL"/>
         </w:rPr>
       </w:pPr>
-      <w:hyperlink w:anchor="_Toc90048145" w:history="1">
+      <w:hyperlink w:anchor="_Toc90331139" w:history="1">
         <w:r>
           <w:rPr>
             <w:rStyle w:val="Hipercze"/>
@@ -951,7 +951,7 @@
             <w:noProof/>
             <w:webHidden/>
           </w:rPr>
-          <w:instrText xml:space="preserve"> PAGEREF _Toc90048145 \h </w:instrText>
+          <w:instrText xml:space="preserve"> PAGEREF _Toc90331139 \h </w:instrText>
         </w:r>
         <w:r>
           <w:rPr>
@@ -992,7 +992,7 @@
           <w:lang w:eastAsia="pl-PL"/>
         </w:rPr>
       </w:pPr>
-      <w:hyperlink w:anchor="_Toc90048146" w:history="1">
+      <w:hyperlink w:anchor="_Toc90331140" w:history="1">
         <w:r>
           <w:rPr>
             <w:rStyle w:val="Hipercze"/>
@@ -1035,7 +1035,7 @@
             <w:noProof/>
             <w:webHidden/>
           </w:rPr>
-          <w:instrText xml:space="preserve"> PAGEREF _Toc90048146 \h </w:instrText>
+          <w:instrText xml:space="preserve"> PAGEREF _Toc90331140 \h </w:instrText>
         </w:r>
         <w:r>
           <w:rPr>
@@ -1080,7 +1080,7 @@
           <w:lang w:eastAsia="pl-PL"/>
         </w:rPr>
       </w:pPr>
-      <w:hyperlink w:anchor="_Toc90048147" w:history="1">
+      <w:hyperlink w:anchor="_Toc90331141" w:history="1">
         <w:r>
           <w:rPr>
             <w:rStyle w:val="Hipercze"/>
@@ -1123,7 +1123,7 @@
             <w:noProof/>
             <w:webHidden/>
           </w:rPr>
-          <w:instrText xml:space="preserve"> PAGEREF _Toc90048147 \h </w:instrText>
+          <w:instrText xml:space="preserve"> PAGEREF _Toc90331141 \h </w:instrText>
         </w:r>
         <w:r>
           <w:rPr>
@@ -1168,7 +1168,7 @@
           <w:lang w:eastAsia="pl-PL"/>
         </w:rPr>
       </w:pPr>
-      <w:hyperlink w:anchor="_Toc90048148" w:history="1">
+      <w:hyperlink w:anchor="_Toc90331142" w:history="1">
         <w:r>
           <w:rPr>
             <w:rStyle w:val="Hipercze"/>
@@ -1211,7 +1211,7 @@
             <w:noProof/>
             <w:webHidden/>
           </w:rPr>
-          <w:instrText xml:space="preserve"> PAGEREF _Toc90048148 \h </w:instrText>
+          <w:instrText xml:space="preserve"> PAGEREF _Toc90331142 \h </w:instrText>
         </w:r>
         <w:r>
           <w:rPr>
@@ -1252,7 +1252,7 @@
           <w:lang w:eastAsia="pl-PL"/>
         </w:rPr>
       </w:pPr>
-      <w:hyperlink w:anchor="_Toc90048149" w:history="1">
+      <w:hyperlink w:anchor="_Toc90331143" w:history="1">
         <w:r>
           <w:rPr>
             <w:rStyle w:val="Hipercze"/>
@@ -1295,7 +1295,7 @@
             <w:noProof/>
             <w:webHidden/>
           </w:rPr>
-          <w:instrText xml:space="preserve"> PAGEREF _Toc90048149 \h </w:instrText>
+          <w:instrText xml:space="preserve"> PAGEREF _Toc90331143 \h </w:instrText>
         </w:r>
         <w:r>
           <w:rPr>
@@ -1340,7 +1340,7 @@
           <w:lang w:eastAsia="pl-PL"/>
         </w:rPr>
       </w:pPr>
-      <w:hyperlink w:anchor="_Toc90048150" w:history="1">
+      <w:hyperlink w:anchor="_Toc90331144" w:history="1">
         <w:r>
           <w:rPr>
             <w:rStyle w:val="Hipercze"/>
@@ -1383,7 +1383,7 @@
             <w:noProof/>
             <w:webHidden/>
           </w:rPr>
-          <w:instrText xml:space="preserve"> PAGEREF _Toc90048150 \h </w:instrText>
+          <w:instrText xml:space="preserve"> PAGEREF _Toc90331144 \h </w:instrText>
         </w:r>
         <w:r>
           <w:rPr>
@@ -1428,7 +1428,7 @@
           <w:lang w:eastAsia="pl-PL"/>
         </w:rPr>
       </w:pPr>
-      <w:hyperlink w:anchor="_Toc90048151" w:history="1">
+      <w:hyperlink w:anchor="_Toc90331145" w:history="1">
         <w:r>
           <w:rPr>
             <w:rStyle w:val="Hipercze"/>
@@ -1473,7 +1473,7 @@
             <w:noProof/>
             <w:webHidden/>
           </w:rPr>
-          <w:instrText xml:space="preserve"> PAGEREF _Toc90048151 \h </w:instrText>
+          <w:instrText xml:space="preserve"> PAGEREF _Toc90331145 \h </w:instrText>
         </w:r>
         <w:r>
           <w:rPr>
@@ -1518,7 +1518,7 @@
           <w:lang w:eastAsia="pl-PL"/>
         </w:rPr>
       </w:pPr>
-      <w:hyperlink w:anchor="_Toc90048152" w:history="1">
+      <w:hyperlink w:anchor="_Toc90331146" w:history="1">
         <w:r>
           <w:rPr>
             <w:rStyle w:val="Hipercze"/>
@@ -1563,7 +1563,7 @@
             <w:noProof/>
             <w:webHidden/>
           </w:rPr>
-          <w:instrText xml:space="preserve"> PAGEREF _Toc90048152 \h </w:instrText>
+          <w:instrText xml:space="preserve"> PAGEREF _Toc90331146 \h </w:instrText>
         </w:r>
         <w:r>
           <w:rPr>
@@ -1604,7 +1604,7 @@
           <w:lang w:eastAsia="pl-PL"/>
         </w:rPr>
       </w:pPr>
-      <w:hyperlink w:anchor="_Toc90048153" w:history="1">
+      <w:hyperlink w:anchor="_Toc90331147" w:history="1">
         <w:r>
           <w:rPr>
             <w:rStyle w:val="Hipercze"/>
@@ -1647,7 +1647,7 @@
             <w:noProof/>
             <w:webHidden/>
           </w:rPr>
-          <w:instrText xml:space="preserve"> PAGEREF _Toc90048153 \h </w:instrText>
+          <w:instrText xml:space="preserve"> PAGEREF _Toc90331147 \h </w:instrText>
         </w:r>
         <w:r>
           <w:rPr>
@@ -1692,7 +1692,7 @@
           <w:lang w:eastAsia="pl-PL"/>
         </w:rPr>
       </w:pPr>
-      <w:hyperlink w:anchor="_Toc90048154" w:history="1">
+      <w:hyperlink w:anchor="_Toc90331148" w:history="1">
         <w:r>
           <w:rPr>
             <w:rStyle w:val="Hipercze"/>
@@ -1735,7 +1735,7 @@
             <w:noProof/>
             <w:webHidden/>
           </w:rPr>
-          <w:instrText xml:space="preserve"> PAGEREF _Toc90048154 \h </w:instrText>
+          <w:instrText xml:space="preserve"> PAGEREF _Toc90331148 \h </w:instrText>
         </w:r>
         <w:r>
           <w:rPr>
@@ -1780,7 +1780,7 @@
           <w:lang w:eastAsia="pl-PL"/>
         </w:rPr>
       </w:pPr>
-      <w:hyperlink w:anchor="_Toc90048155" w:history="1">
+      <w:hyperlink w:anchor="_Toc90331149" w:history="1">
         <w:r>
           <w:rPr>
             <w:rStyle w:val="Hipercze"/>
@@ -1823,7 +1823,7 @@
             <w:noProof/>
             <w:webHidden/>
           </w:rPr>
-          <w:instrText xml:space="preserve"> PAGEREF _Toc90048155 \h </w:instrText>
+          <w:instrText xml:space="preserve"> PAGEREF _Toc90331149 \h </w:instrText>
         </w:r>
         <w:r>
           <w:rPr>
@@ -1868,7 +1868,7 @@
           <w:lang w:eastAsia="pl-PL"/>
         </w:rPr>
       </w:pPr>
-      <w:hyperlink w:anchor="_Toc90048156" w:history="1">
+      <w:hyperlink w:anchor="_Toc90331150" w:history="1">
         <w:r>
           <w:rPr>
             <w:rStyle w:val="Hipercze"/>
@@ -1911,7 +1911,7 @@
             <w:noProof/>
             <w:webHidden/>
           </w:rPr>
-          <w:instrText xml:space="preserve"> PAGEREF _Toc90048156 \h </w:instrText>
+          <w:instrText xml:space="preserve"> PAGEREF _Toc90331150 \h </w:instrText>
         </w:r>
         <w:r>
           <w:rPr>
@@ -1952,7 +1952,7 @@
           <w:lang w:eastAsia="pl-PL"/>
         </w:rPr>
       </w:pPr>
-      <w:hyperlink w:anchor="_Toc90048157" w:history="1">
+      <w:hyperlink w:anchor="_Toc90331151" w:history="1">
         <w:r>
           <w:rPr>
             <w:rStyle w:val="Hipercze"/>
@@ -1995,7 +1995,7 @@
             <w:noProof/>
             <w:webHidden/>
           </w:rPr>
-          <w:instrText xml:space="preserve"> PAGEREF _Toc90048157 \h </w:instrText>
+          <w:instrText xml:space="preserve"> PAGEREF _Toc90331151 \h </w:instrText>
         </w:r>
         <w:r>
           <w:rPr>
@@ -2036,7 +2036,7 @@
           <w:lang w:eastAsia="pl-PL"/>
         </w:rPr>
       </w:pPr>
-      <w:hyperlink w:anchor="_Toc90048158" w:history="1">
+      <w:hyperlink w:anchor="_Toc90331152" w:history="1">
         <w:r>
           <w:rPr>
             <w:rStyle w:val="Hipercze"/>
@@ -2079,7 +2079,7 @@
             <w:noProof/>
             <w:webHidden/>
           </w:rPr>
-          <w:instrText xml:space="preserve"> PAGEREF _Toc90048158 \h </w:instrText>
+          <w:instrText xml:space="preserve"> PAGEREF _Toc90331152 \h </w:instrText>
         </w:r>
         <w:r>
           <w:rPr>
@@ -2120,7 +2120,7 @@
           <w:lang w:eastAsia="pl-PL"/>
         </w:rPr>
       </w:pPr>
-      <w:hyperlink w:anchor="_Toc90048159" w:history="1">
+      <w:hyperlink w:anchor="_Toc90331153" w:history="1">
         <w:r>
           <w:rPr>
             <w:rStyle w:val="Hipercze"/>
@@ -2163,7 +2163,7 @@
             <w:noProof/>
             <w:webHidden/>
           </w:rPr>
-          <w:instrText xml:space="preserve"> PAGEREF _Toc90048159 \h </w:instrText>
+          <w:instrText xml:space="preserve"> PAGEREF _Toc90331153 \h </w:instrText>
         </w:r>
         <w:r>
           <w:rPr>
@@ -2204,7 +2204,7 @@
           <w:lang w:eastAsia="pl-PL"/>
         </w:rPr>
       </w:pPr>
-      <w:hyperlink w:anchor="_Toc90048160" w:history="1">
+      <w:hyperlink w:anchor="_Toc90331154" w:history="1">
         <w:r>
           <w:rPr>
             <w:rStyle w:val="Hipercze"/>
@@ -2247,7 +2247,7 @@
             <w:noProof/>
             <w:webHidden/>
           </w:rPr>
-          <w:instrText xml:space="preserve"> PAGEREF _Toc90048160 \h </w:instrText>
+          <w:instrText xml:space="preserve"> PAGEREF _Toc90331154 \h </w:instrText>
         </w:r>
         <w:r>
           <w:rPr>
@@ -2292,7 +2292,7 @@
           <w:lang w:eastAsia="pl-PL"/>
         </w:rPr>
       </w:pPr>
-      <w:hyperlink w:anchor="_Toc90048161" w:history="1">
+      <w:hyperlink w:anchor="_Toc90331155" w:history="1">
         <w:r>
           <w:rPr>
             <w:rStyle w:val="Hipercze"/>
@@ -2314,7 +2314,7 @@
             <w:rStyle w:val="Hipercze"/>
             <w:noProof/>
           </w:rPr>
-          <w:t>Działanie radaru @TODO</w:t>
+          <w:t>Działanie i historia radaru @TODO</w:t>
         </w:r>
         <w:r>
           <w:rPr>
@@ -2335,7 +2335,7 @@
             <w:noProof/>
             <w:webHidden/>
           </w:rPr>
-          <w:instrText xml:space="preserve"> PAGEREF _Toc90048161 \h </w:instrText>
+          <w:instrText xml:space="preserve"> PAGEREF _Toc90331155 \h </w:instrText>
         </w:r>
         <w:r>
           <w:rPr>
@@ -2380,7 +2380,7 @@
           <w:lang w:eastAsia="pl-PL"/>
         </w:rPr>
       </w:pPr>
-      <w:hyperlink w:anchor="_Toc90048162" w:history="1">
+      <w:hyperlink w:anchor="_Toc90331156" w:history="1">
         <w:r>
           <w:rPr>
             <w:rStyle w:val="Hipercze"/>
@@ -2402,7 +2402,7 @@
             <w:rStyle w:val="Hipercze"/>
             <w:noProof/>
           </w:rPr>
-          <w:t>Uproszczenia symulacyjne @TODO</w:t>
+          <w:t>Zastosowania systemów radarowych</w:t>
         </w:r>
         <w:r>
           <w:rPr>
@@ -2423,7 +2423,7 @@
             <w:noProof/>
             <w:webHidden/>
           </w:rPr>
-          <w:instrText xml:space="preserve"> PAGEREF _Toc90048162 \h </w:instrText>
+          <w:instrText xml:space="preserve"> PAGEREF _Toc90331156 \h </w:instrText>
         </w:r>
         <w:r>
           <w:rPr>
@@ -2443,7 +2443,7 @@
             <w:noProof/>
             <w:webHidden/>
           </w:rPr>
-          <w:t>11</w:t>
+          <w:t>12</w:t>
         </w:r>
         <w:r>
           <w:rPr>
@@ -2468,7 +2468,7 @@
           <w:lang w:eastAsia="pl-PL"/>
         </w:rPr>
       </w:pPr>
-      <w:hyperlink w:anchor="_Toc90048163" w:history="1">
+      <w:hyperlink w:anchor="_Toc90331157" w:history="1">
         <w:r>
           <w:rPr>
             <w:rStyle w:val="Hipercze"/>
@@ -2490,7 +2490,7 @@
             <w:rStyle w:val="Hipercze"/>
             <w:noProof/>
           </w:rPr>
-          <w:t>Symulowany radar @TODO</w:t>
+          <w:t>Uproszczenia symulacyjne @TODO</w:t>
         </w:r>
         <w:r>
           <w:rPr>
@@ -2511,7 +2511,7 @@
             <w:noProof/>
             <w:webHidden/>
           </w:rPr>
-          <w:instrText xml:space="preserve"> PAGEREF _Toc90048163 \h </w:instrText>
+          <w:instrText xml:space="preserve"> PAGEREF _Toc90331157 \h </w:instrText>
         </w:r>
         <w:r>
           <w:rPr>
@@ -2531,7 +2531,7 @@
             <w:noProof/>
             <w:webHidden/>
           </w:rPr>
-          <w:t>12</w:t>
+          <w:t>13</w:t>
         </w:r>
         <w:r>
           <w:rPr>
@@ -2556,7 +2556,7 @@
           <w:lang w:eastAsia="pl-PL"/>
         </w:rPr>
       </w:pPr>
-      <w:hyperlink w:anchor="_Toc90048164" w:history="1">
+      <w:hyperlink w:anchor="_Toc90331158" w:history="1">
         <w:r>
           <w:rPr>
             <w:rStyle w:val="Hipercze"/>
@@ -2578,7 +2578,7 @@
             <w:rStyle w:val="Hipercze"/>
             <w:noProof/>
           </w:rPr>
-          <w:t>Filtrowanie obiektów tła @TODO</w:t>
+          <w:t>Symulowany radar @TODO</w:t>
         </w:r>
         <w:r>
           <w:rPr>
@@ -2599,7 +2599,7 @@
             <w:noProof/>
             <w:webHidden/>
           </w:rPr>
-          <w:instrText xml:space="preserve"> PAGEREF _Toc90048164 \h </w:instrText>
+          <w:instrText xml:space="preserve"> PAGEREF _Toc90331158 \h </w:instrText>
         </w:r>
         <w:r>
           <w:rPr>
@@ -2619,91 +2619,7 @@
             <w:noProof/>
             <w:webHidden/>
           </w:rPr>
-          <w:t>12</w:t>
-        </w:r>
-        <w:r>
-          <w:rPr>
-            <w:noProof/>
-            <w:webHidden/>
-          </w:rPr>
-          <w:fldChar w:fldCharType="end"/>
-        </w:r>
-      </w:hyperlink>
-    </w:p>
-    <w:p>
-      <w:pPr>
-        <w:pStyle w:val="Spistreci1"/>
-        <w:rPr>
-          <w:rFonts w:asciiTheme="minorHAnsi" w:eastAsiaTheme="minorEastAsia" w:hAnsiTheme="minorHAnsi" w:cstheme="minorBidi"/>
-          <w:noProof/>
-          <w:sz w:val="22"/>
-          <w:lang w:eastAsia="pl-PL"/>
-        </w:rPr>
-      </w:pPr>
-      <w:hyperlink w:anchor="_Toc90048165" w:history="1">
-        <w:r>
-          <w:rPr>
-            <w:rStyle w:val="Hipercze"/>
-            <w:noProof/>
-          </w:rPr>
-          <w:t>7</w:t>
-        </w:r>
-        <w:r>
-          <w:rPr>
-            <w:rFonts w:asciiTheme="minorHAnsi" w:eastAsiaTheme="minorEastAsia" w:hAnsiTheme="minorHAnsi" w:cstheme="minorBidi"/>
-            <w:noProof/>
-            <w:sz w:val="22"/>
-            <w:lang w:eastAsia="pl-PL"/>
-          </w:rPr>
-          <w:tab/>
-        </w:r>
-        <w:r>
-          <w:rPr>
-            <w:rStyle w:val="Hipercze"/>
-            <w:noProof/>
-          </w:rPr>
-          <w:t>Regulatory @TODO</w:t>
-        </w:r>
-        <w:r>
-          <w:rPr>
-            <w:noProof/>
-            <w:webHidden/>
-          </w:rPr>
-          <w:tab/>
-        </w:r>
-        <w:r>
-          <w:rPr>
-            <w:noProof/>
-            <w:webHidden/>
-          </w:rPr>
-          <w:fldChar w:fldCharType="begin"/>
-        </w:r>
-        <w:r>
-          <w:rPr>
-            <w:noProof/>
-            <w:webHidden/>
-          </w:rPr>
-          <w:instrText xml:space="preserve"> PAGEREF _Toc90048165 \h </w:instrText>
-        </w:r>
-        <w:r>
-          <w:rPr>
-            <w:noProof/>
-            <w:webHidden/>
-          </w:rPr>
-        </w:r>
-        <w:r>
-          <w:rPr>
-            <w:noProof/>
-            <w:webHidden/>
-          </w:rPr>
-          <w:fldChar w:fldCharType="separate"/>
-        </w:r>
-        <w:r>
-          <w:rPr>
-            <w:noProof/>
-            <w:webHidden/>
-          </w:rPr>
-          <w:t>12</w:t>
+          <w:t>14</w:t>
         </w:r>
         <w:r>
           <w:rPr>
@@ -2728,13 +2644,13 @@
           <w:lang w:eastAsia="pl-PL"/>
         </w:rPr>
       </w:pPr>
-      <w:hyperlink w:anchor="_Toc90048166" w:history="1">
+      <w:hyperlink w:anchor="_Toc90331159" w:history="1">
         <w:r>
           <w:rPr>
             <w:rStyle w:val="Hipercze"/>
             <w:noProof/>
           </w:rPr>
-          <w:t>7.1</w:t>
+          <w:t>6.5</w:t>
         </w:r>
         <w:r>
           <w:rPr>
@@ -2750,7 +2666,7 @@
             <w:rStyle w:val="Hipercze"/>
             <w:noProof/>
           </w:rPr>
-          <w:t>Przejście na dziedzinę dyskretną @TODO</w:t>
+          <w:t>Filtrowanie obiektów tła @TODO</w:t>
         </w:r>
         <w:r>
           <w:rPr>
@@ -2771,7 +2687,91 @@
             <w:noProof/>
             <w:webHidden/>
           </w:rPr>
-          <w:instrText xml:space="preserve"> PAGEREF _Toc90048166 \h </w:instrText>
+          <w:instrText xml:space="preserve"> PAGEREF _Toc90331159 \h </w:instrText>
+        </w:r>
+        <w:r>
+          <w:rPr>
+            <w:noProof/>
+            <w:webHidden/>
+          </w:rPr>
+        </w:r>
+        <w:r>
+          <w:rPr>
+            <w:noProof/>
+            <w:webHidden/>
+          </w:rPr>
+          <w:fldChar w:fldCharType="separate"/>
+        </w:r>
+        <w:r>
+          <w:rPr>
+            <w:noProof/>
+            <w:webHidden/>
+          </w:rPr>
+          <w:t>14</w:t>
+        </w:r>
+        <w:r>
+          <w:rPr>
+            <w:noProof/>
+            <w:webHidden/>
+          </w:rPr>
+          <w:fldChar w:fldCharType="end"/>
+        </w:r>
+      </w:hyperlink>
+    </w:p>
+    <w:p>
+      <w:pPr>
+        <w:pStyle w:val="Spistreci1"/>
+        <w:rPr>
+          <w:rFonts w:asciiTheme="minorHAnsi" w:eastAsiaTheme="minorEastAsia" w:hAnsiTheme="minorHAnsi" w:cstheme="minorBidi"/>
+          <w:noProof/>
+          <w:sz w:val="22"/>
+          <w:lang w:eastAsia="pl-PL"/>
+        </w:rPr>
+      </w:pPr>
+      <w:hyperlink w:anchor="_Toc90331160" w:history="1">
+        <w:r>
+          <w:rPr>
+            <w:rStyle w:val="Hipercze"/>
+            <w:noProof/>
+          </w:rPr>
+          <w:t>7</w:t>
+        </w:r>
+        <w:r>
+          <w:rPr>
+            <w:rFonts w:asciiTheme="minorHAnsi" w:eastAsiaTheme="minorEastAsia" w:hAnsiTheme="minorHAnsi" w:cstheme="minorBidi"/>
+            <w:noProof/>
+            <w:sz w:val="22"/>
+            <w:lang w:eastAsia="pl-PL"/>
+          </w:rPr>
+          <w:tab/>
+        </w:r>
+        <w:r>
+          <w:rPr>
+            <w:rStyle w:val="Hipercze"/>
+            <w:noProof/>
+          </w:rPr>
+          <w:t>Regulatory @TODO</w:t>
+        </w:r>
+        <w:r>
+          <w:rPr>
+            <w:noProof/>
+            <w:webHidden/>
+          </w:rPr>
+          <w:tab/>
+        </w:r>
+        <w:r>
+          <w:rPr>
+            <w:noProof/>
+            <w:webHidden/>
+          </w:rPr>
+          <w:fldChar w:fldCharType="begin"/>
+        </w:r>
+        <w:r>
+          <w:rPr>
+            <w:noProof/>
+            <w:webHidden/>
+          </w:rPr>
+          <w:instrText xml:space="preserve"> PAGEREF _Toc90331160 \h </w:instrText>
         </w:r>
         <w:r>
           <w:rPr>
@@ -2816,13 +2816,13 @@
           <w:lang w:eastAsia="pl-PL"/>
         </w:rPr>
       </w:pPr>
-      <w:hyperlink w:anchor="_Toc90048167" w:history="1">
+      <w:hyperlink w:anchor="_Toc90331161" w:history="1">
         <w:r>
           <w:rPr>
             <w:rStyle w:val="Hipercze"/>
             <w:noProof/>
           </w:rPr>
-          <w:t>7.2</w:t>
+          <w:t>7.1</w:t>
         </w:r>
         <w:r>
           <w:rPr>
@@ -2838,7 +2838,7 @@
             <w:rStyle w:val="Hipercze"/>
             <w:noProof/>
           </w:rPr>
-          <w:t>Układ regulacji @TODO</w:t>
+          <w:t>Przejście na dziedzinę dyskretną @TODO</w:t>
         </w:r>
         <w:r>
           <w:rPr>
@@ -2859,7 +2859,7 @@
             <w:noProof/>
             <w:webHidden/>
           </w:rPr>
-          <w:instrText xml:space="preserve"> PAGEREF _Toc90048167 \h </w:instrText>
+          <w:instrText xml:space="preserve"> PAGEREF _Toc90331161 \h </w:instrText>
         </w:r>
         <w:r>
           <w:rPr>
@@ -2879,7 +2879,7 @@
             <w:noProof/>
             <w:webHidden/>
           </w:rPr>
-          <w:t>15</w:t>
+          <w:t>16</w:t>
         </w:r>
         <w:r>
           <w:rPr>
@@ -2892,7 +2892,11 @@
     </w:p>
     <w:p>
       <w:pPr>
-        <w:pStyle w:val="Spistreci1"/>
+        <w:pStyle w:val="Spistreci2"/>
+        <w:tabs>
+          <w:tab w:val="left" w:pos="880"/>
+          <w:tab w:val="right" w:leader="dot" w:pos="9062"/>
+        </w:tabs>
         <w:rPr>
           <w:rFonts w:asciiTheme="minorHAnsi" w:eastAsiaTheme="minorEastAsia" w:hAnsiTheme="minorHAnsi" w:cstheme="minorBidi"/>
           <w:noProof/>
@@ -2900,13 +2904,13 @@
           <w:lang w:eastAsia="pl-PL"/>
         </w:rPr>
       </w:pPr>
-      <w:hyperlink w:anchor="_Toc90048168" w:history="1">
+      <w:hyperlink w:anchor="_Toc90331162" w:history="1">
         <w:r>
           <w:rPr>
             <w:rStyle w:val="Hipercze"/>
             <w:noProof/>
           </w:rPr>
-          <w:t>8</w:t>
+          <w:t>7.2</w:t>
         </w:r>
         <w:r>
           <w:rPr>
@@ -2922,7 +2926,7 @@
             <w:rStyle w:val="Hipercze"/>
             <w:noProof/>
           </w:rPr>
-          <w:t>Implementacja regulacji w języku Python @TODO</w:t>
+          <w:t>Układ regulacji zamkniętej @TODO</w:t>
         </w:r>
         <w:r>
           <w:rPr>
@@ -2943,7 +2947,7 @@
             <w:noProof/>
             <w:webHidden/>
           </w:rPr>
-          <w:instrText xml:space="preserve"> PAGEREF _Toc90048168 \h </w:instrText>
+          <w:instrText xml:space="preserve"> PAGEREF _Toc90331162 \h </w:instrText>
         </w:r>
         <w:r>
           <w:rPr>
@@ -2963,7 +2967,7 @@
             <w:noProof/>
             <w:webHidden/>
           </w:rPr>
-          <w:t>15</w:t>
+          <w:t>17</w:t>
         </w:r>
         <w:r>
           <w:rPr>
@@ -2984,13 +2988,13 @@
           <w:lang w:eastAsia="pl-PL"/>
         </w:rPr>
       </w:pPr>
-      <w:hyperlink w:anchor="_Toc90048169" w:history="1">
+      <w:hyperlink w:anchor="_Toc90331163" w:history="1">
         <w:r>
           <w:rPr>
             <w:rStyle w:val="Hipercze"/>
             <w:noProof/>
           </w:rPr>
-          <w:t>9</w:t>
+          <w:t>8</w:t>
         </w:r>
         <w:r>
           <w:rPr>
@@ -3006,7 +3010,7 @@
             <w:rStyle w:val="Hipercze"/>
             <w:noProof/>
           </w:rPr>
-          <w:t>Scenariusze testowe i testy regulacji</w:t>
+          <w:t>Implementacja regulacji w języku Python @TODO</w:t>
         </w:r>
         <w:r>
           <w:rPr>
@@ -3027,7 +3031,7 @@
             <w:noProof/>
             <w:webHidden/>
           </w:rPr>
-          <w:instrText xml:space="preserve"> PAGEREF _Toc90048169 \h </w:instrText>
+          <w:instrText xml:space="preserve"> PAGEREF _Toc90331163 \h </w:instrText>
         </w:r>
         <w:r>
           <w:rPr>
@@ -3047,7 +3051,7 @@
             <w:noProof/>
             <w:webHidden/>
           </w:rPr>
-          <w:t>15</w:t>
+          <w:t>18</w:t>
         </w:r>
         <w:r>
           <w:rPr>
@@ -3068,13 +3072,13 @@
           <w:lang w:eastAsia="pl-PL"/>
         </w:rPr>
       </w:pPr>
-      <w:hyperlink w:anchor="_Toc90048170" w:history="1">
+      <w:hyperlink w:anchor="_Toc90331164" w:history="1">
         <w:r>
           <w:rPr>
             <w:rStyle w:val="Hipercze"/>
             <w:noProof/>
           </w:rPr>
-          <w:t>10</w:t>
+          <w:t>9</w:t>
         </w:r>
         <w:r>
           <w:rPr>
@@ -3090,6 +3094,174 @@
             <w:rStyle w:val="Hipercze"/>
             <w:noProof/>
           </w:rPr>
+          <w:t>Scenariusze testowe i testy regulacji</w:t>
+        </w:r>
+        <w:r>
+          <w:rPr>
+            <w:noProof/>
+            <w:webHidden/>
+          </w:rPr>
+          <w:tab/>
+        </w:r>
+        <w:r>
+          <w:rPr>
+            <w:noProof/>
+            <w:webHidden/>
+          </w:rPr>
+          <w:fldChar w:fldCharType="begin"/>
+        </w:r>
+        <w:r>
+          <w:rPr>
+            <w:noProof/>
+            <w:webHidden/>
+          </w:rPr>
+          <w:instrText xml:space="preserve"> PAGEREF _Toc90331164 \h </w:instrText>
+        </w:r>
+        <w:r>
+          <w:rPr>
+            <w:noProof/>
+            <w:webHidden/>
+          </w:rPr>
+        </w:r>
+        <w:r>
+          <w:rPr>
+            <w:noProof/>
+            <w:webHidden/>
+          </w:rPr>
+          <w:fldChar w:fldCharType="separate"/>
+        </w:r>
+        <w:r>
+          <w:rPr>
+            <w:noProof/>
+            <w:webHidden/>
+          </w:rPr>
+          <w:t>18</w:t>
+        </w:r>
+        <w:r>
+          <w:rPr>
+            <w:noProof/>
+            <w:webHidden/>
+          </w:rPr>
+          <w:fldChar w:fldCharType="end"/>
+        </w:r>
+      </w:hyperlink>
+    </w:p>
+    <w:p>
+      <w:pPr>
+        <w:pStyle w:val="Spistreci1"/>
+        <w:rPr>
+          <w:rFonts w:asciiTheme="minorHAnsi" w:eastAsiaTheme="minorEastAsia" w:hAnsiTheme="minorHAnsi" w:cstheme="minorBidi"/>
+          <w:noProof/>
+          <w:sz w:val="22"/>
+          <w:lang w:eastAsia="pl-PL"/>
+        </w:rPr>
+      </w:pPr>
+      <w:hyperlink w:anchor="_Toc90331165" w:history="1">
+        <w:r>
+          <w:rPr>
+            <w:rStyle w:val="Hipercze"/>
+            <w:noProof/>
+          </w:rPr>
+          <w:t>10</w:t>
+        </w:r>
+        <w:r>
+          <w:rPr>
+            <w:rFonts w:asciiTheme="minorHAnsi" w:eastAsiaTheme="minorEastAsia" w:hAnsiTheme="minorHAnsi" w:cstheme="minorBidi"/>
+            <w:noProof/>
+            <w:sz w:val="22"/>
+            <w:lang w:eastAsia="pl-PL"/>
+          </w:rPr>
+          <w:tab/>
+        </w:r>
+        <w:r>
+          <w:rPr>
+            <w:rStyle w:val="Hipercze"/>
+            <w:noProof/>
+          </w:rPr>
+          <w:t>Wnioski</w:t>
+        </w:r>
+        <w:r>
+          <w:rPr>
+            <w:noProof/>
+            <w:webHidden/>
+          </w:rPr>
+          <w:tab/>
+        </w:r>
+        <w:r>
+          <w:rPr>
+            <w:noProof/>
+            <w:webHidden/>
+          </w:rPr>
+          <w:fldChar w:fldCharType="begin"/>
+        </w:r>
+        <w:r>
+          <w:rPr>
+            <w:noProof/>
+            <w:webHidden/>
+          </w:rPr>
+          <w:instrText xml:space="preserve"> PAGEREF _Toc90331165 \h </w:instrText>
+        </w:r>
+        <w:r>
+          <w:rPr>
+            <w:noProof/>
+            <w:webHidden/>
+          </w:rPr>
+        </w:r>
+        <w:r>
+          <w:rPr>
+            <w:noProof/>
+            <w:webHidden/>
+          </w:rPr>
+          <w:fldChar w:fldCharType="separate"/>
+        </w:r>
+        <w:r>
+          <w:rPr>
+            <w:noProof/>
+            <w:webHidden/>
+          </w:rPr>
+          <w:t>18</w:t>
+        </w:r>
+        <w:r>
+          <w:rPr>
+            <w:noProof/>
+            <w:webHidden/>
+          </w:rPr>
+          <w:fldChar w:fldCharType="end"/>
+        </w:r>
+      </w:hyperlink>
+    </w:p>
+    <w:p>
+      <w:pPr>
+        <w:pStyle w:val="Spistreci1"/>
+        <w:rPr>
+          <w:rFonts w:asciiTheme="minorHAnsi" w:eastAsiaTheme="minorEastAsia" w:hAnsiTheme="minorHAnsi" w:cstheme="minorBidi"/>
+          <w:noProof/>
+          <w:sz w:val="22"/>
+          <w:lang w:eastAsia="pl-PL"/>
+        </w:rPr>
+      </w:pPr>
+      <w:hyperlink w:anchor="_Toc90331166" w:history="1">
+        <w:r>
+          <w:rPr>
+            <w:rStyle w:val="Hipercze"/>
+            <w:noProof/>
+          </w:rPr>
+          <w:t>11</w:t>
+        </w:r>
+        <w:r>
+          <w:rPr>
+            <w:rFonts w:asciiTheme="minorHAnsi" w:eastAsiaTheme="minorEastAsia" w:hAnsiTheme="minorHAnsi" w:cstheme="minorBidi"/>
+            <w:noProof/>
+            <w:sz w:val="22"/>
+            <w:lang w:eastAsia="pl-PL"/>
+          </w:rPr>
+          <w:tab/>
+        </w:r>
+        <w:r>
+          <w:rPr>
+            <w:rStyle w:val="Hipercze"/>
+            <w:noProof/>
+          </w:rPr>
           <w:t>Bibliografia</w:t>
         </w:r>
         <w:r>
@@ -3111,7 +3283,7 @@
             <w:noProof/>
             <w:webHidden/>
           </w:rPr>
-          <w:instrText xml:space="preserve"> PAGEREF _Toc90048170 \h </w:instrText>
+          <w:instrText xml:space="preserve"> PAGEREF _Toc90331166 \h </w:instrText>
         </w:r>
         <w:r>
           <w:rPr>
@@ -3131,7 +3303,7 @@
             <w:noProof/>
             <w:webHidden/>
           </w:rPr>
-          <w:t>15</w:t>
+          <w:t>18</w:t>
         </w:r>
         <w:r>
           <w:rPr>
@@ -3169,7 +3341,7 @@
       <w:r>
         <w:br w:type="page"/>
       </w:r>
-      <w:bookmarkStart w:id="0" w:name="_Toc90048141"/>
+      <w:bookmarkStart w:id="0" w:name="_Toc90331135"/>
       <w:r>
         <w:lastRenderedPageBreak/>
         <w:t>Wstęp</w:t>
@@ -3184,7 +3356,7 @@
         <w:pStyle w:val="Nagwek2"/>
         <w:jc w:val="both"/>
       </w:pPr>
-      <w:bookmarkStart w:id="1" w:name="_Toc90048142"/>
+      <w:bookmarkStart w:id="1" w:name="_Toc90331136"/>
       <w:r>
         <w:t>Charakterystyka problemu</w:t>
       </w:r>
@@ -3212,7 +3384,7 @@
         <w:pStyle w:val="Nagwek2"/>
         <w:jc w:val="both"/>
       </w:pPr>
-      <w:bookmarkStart w:id="2" w:name="_Toc90048143"/>
+      <w:bookmarkStart w:id="2" w:name="_Toc90331137"/>
       <w:r>
         <w:t xml:space="preserve">Cel </w:t>
       </w:r>
@@ -3240,7 +3412,7 @@
         <w:pStyle w:val="Nagwek2"/>
         <w:jc w:val="both"/>
       </w:pPr>
-      <w:bookmarkStart w:id="3" w:name="_Toc90048144"/>
+      <w:bookmarkStart w:id="3" w:name="_Toc90331138"/>
       <w:r>
         <w:t xml:space="preserve">Zawartość pracy </w:t>
       </w:r>
@@ -3261,7 +3433,7 @@
       <w:pPr>
         <w:pStyle w:val="Nagwek1"/>
       </w:pPr>
-      <w:bookmarkStart w:id="4" w:name="_Toc90048145"/>
+      <w:bookmarkStart w:id="4" w:name="_Toc90331139"/>
       <w:r>
         <w:t>Historia systemów wspomagania</w:t>
       </w:r>
@@ -3279,7 +3451,7 @@
       <w:pPr>
         <w:pStyle w:val="Nagwek1"/>
       </w:pPr>
-      <w:bookmarkStart w:id="5" w:name="_Toc90048146"/>
+      <w:bookmarkStart w:id="5" w:name="_Toc90331140"/>
       <w:r>
         <w:t>Pojazdy autonomiczne</w:t>
       </w:r>
@@ -3294,7 +3466,15 @@
         <w:jc w:val="both"/>
       </w:pPr>
       <w:r>
-        <w:t>Pojazdy autonomiczne mają szansę całkowicie zrewolucjonizować rynek automotive. Ilość elektronicznych systemów wspomagania kierowcy znajdująca się na wyposażeniu samochodów rośnie z roku na rok.</w:t>
+        <w:t xml:space="preserve">Pojazdy autonomiczne mają szansę całkowicie zrewolucjonizować rynek </w:t>
+      </w:r>
+      <w:proofErr w:type="spellStart"/>
+      <w:r>
+        <w:t>automotive</w:t>
+      </w:r>
+      <w:proofErr w:type="spellEnd"/>
+      <w:r>
+        <w:t>. Ilość elektronicznych systemów wspomagania kierowcy znajdująca się na wyposażeniu samochodów rośnie z roku na rok.</w:t>
       </w:r>
       <w:r>
         <w:t xml:space="preserve"> Wprowadza się coraz więcej wymogów bezpieczeństwa, np. automatyczne ograniczniki prędkości, w celu poprawienia bezpieczeństwa na drogach. Dąży się do tego aby wyeliminować wpływ ludzkiej niedokładności i nieostrożności.</w:t>
@@ -3308,7 +3488,7 @@
         <w:pStyle w:val="Nagwek2"/>
         <w:jc w:val="both"/>
       </w:pPr>
-      <w:bookmarkStart w:id="6" w:name="_Toc90048147"/>
+      <w:bookmarkStart w:id="6" w:name="_Toc90331141"/>
       <w:r>
         <w:t>Poziomy autonomiczności według standardu SAE</w:t>
       </w:r>
@@ -3561,7 +3741,13 @@
         <w:t xml:space="preserve">pełną </w:t>
       </w:r>
       <w:r>
-        <w:t xml:space="preserve">ostrożność i dalej ma </w:t>
+        <w:t xml:space="preserve">ostrożność i dalej </w:t>
+      </w:r>
+      <w:r>
+        <w:t>posiada</w:t>
+      </w:r>
+      <w:r>
+        <w:t xml:space="preserve"> </w:t>
       </w:r>
       <w:r>
         <w:t>ostateczną</w:t>
@@ -3579,7 +3765,13 @@
         <w:t>.</w:t>
       </w:r>
       <w:r>
-        <w:t xml:space="preserve"> Komputer staje się kluczowy dopiero na poziomach od trzeciego wzwyż.</w:t>
+        <w:t xml:space="preserve"> Komputer staje się </w:t>
+      </w:r>
+      <w:r>
+        <w:t>dominujący</w:t>
+      </w:r>
+      <w:r>
+        <w:t xml:space="preserve"> dopiero na poziomach od trzeciego wzwyż.</w:t>
       </w:r>
       <w:r>
         <w:t xml:space="preserve"> Obecnie nie są konsumencko dostępne pojazdy trzeciego ani żadnego wyższego poziomu, wynika to głównie z bardzo restrykcyjnych wymogów prawnych</w:t>
@@ -3679,9 +3871,6 @@
         <w:t>3</w:t>
       </w:r>
       <w:r>
-        <w:rPr>
-          <w:noProof/>
-        </w:rPr>
         <w:fldChar w:fldCharType="end"/>
       </w:r>
       <w:r>
@@ -3703,9 +3892,6 @@
         <w:t>1</w:t>
       </w:r>
       <w:r>
-        <w:rPr>
-          <w:noProof/>
-        </w:rPr>
         <w:fldChar w:fldCharType="end"/>
       </w:r>
       <w:r>
@@ -3731,7 +3917,7 @@
       <w:pPr>
         <w:pStyle w:val="Nagwek2"/>
       </w:pPr>
-      <w:bookmarkStart w:id="7" w:name="_Toc90048148"/>
+      <w:bookmarkStart w:id="7" w:name="_Toc90331142"/>
       <w:r>
         <w:t>Liderzy rynku</w:t>
       </w:r>
@@ -3745,7 +3931,7 @@
         <w:pStyle w:val="Nagwek1"/>
         <w:jc w:val="both"/>
       </w:pPr>
-      <w:bookmarkStart w:id="8" w:name="_Toc90048149"/>
+      <w:bookmarkStart w:id="8" w:name="_Toc90331143"/>
       <w:r>
         <w:t>Środowisko symulacyjne – CARLA</w:t>
       </w:r>
@@ -3756,7 +3942,7 @@
         <w:pStyle w:val="Nagwek2"/>
         <w:jc w:val="both"/>
       </w:pPr>
-      <w:bookmarkStart w:id="9" w:name="_Toc90048150"/>
+      <w:bookmarkStart w:id="9" w:name="_Toc90331144"/>
       <w:r>
         <w:t>Czym jest CARLA</w:t>
       </w:r>
@@ -4101,7 +4287,7 @@
           <w:noProof/>
         </w:rPr>
       </w:pPr>
-      <w:bookmarkStart w:id="10" w:name="_Toc90048151"/>
+      <w:bookmarkStart w:id="10" w:name="_Toc90331145"/>
       <w:r>
         <w:rPr>
           <w:rFonts w:eastAsia="Calibri"/>
@@ -4124,7 +4310,21 @@
         <w:rPr>
           <w:rFonts w:eastAsia="Calibri"/>
         </w:rPr>
-        <w:t>Dzięki zastosowaniu nowoczesnych rozwiązań, wsparciu gigantów technologicznych takich jak Intel, Samsung oraz producentów branży automotive takich jak Mercedes, Toyota czy Valeo</w:t>
+        <w:t xml:space="preserve">Dzięki zastosowaniu nowoczesnych rozwiązań, wsparciu gigantów technologicznych takich jak Intel, Samsung oraz producentów branży </w:t>
+      </w:r>
+      <w:proofErr w:type="spellStart"/>
+      <w:r>
+        <w:rPr>
+          <w:rFonts w:eastAsia="Calibri"/>
+        </w:rPr>
+        <w:t>automotive</w:t>
+      </w:r>
+      <w:proofErr w:type="spellEnd"/>
+      <w:r>
+        <w:rPr>
+          <w:rFonts w:eastAsia="Calibri"/>
+        </w:rPr>
+        <w:t xml:space="preserve"> takich jak Mercedes, Toyota czy Valeo</w:t>
       </w:r>
       <w:r>
         <w:rPr>
@@ -4624,7 +4824,7 @@
           <w:noProof/>
         </w:rPr>
       </w:pPr>
-      <w:bookmarkStart w:id="11" w:name="_Toc90048152"/>
+      <w:bookmarkStart w:id="11" w:name="_Toc90331146"/>
       <w:r>
         <w:rPr>
           <w:rFonts w:eastAsia="Calibri"/>
@@ -4767,8 +4967,16 @@
         <w:rPr>
           <w:rFonts w:eastAsia="Calibri"/>
         </w:rPr>
-        <w:t xml:space="preserve"> w języku Python</w:t>
-      </w:r>
+        <w:t xml:space="preserve"> w języku </w:t>
+      </w:r>
+      <w:proofErr w:type="spellStart"/>
+      <w:r>
+        <w:rPr>
+          <w:rFonts w:eastAsia="Calibri"/>
+        </w:rPr>
+        <w:t>Python</w:t>
+      </w:r>
+      <w:proofErr w:type="spellEnd"/>
       <w:r>
         <w:rPr>
           <w:rFonts w:eastAsia="Calibri"/>
@@ -4785,7 +4993,13 @@
         <w:rPr>
           <w:rFonts w:eastAsia="Calibri"/>
         </w:rPr>
-        <w:t xml:space="preserve"> (</w:t>
+        <w:t xml:space="preserve"> </w:t>
+      </w:r>
+      <w:r>
+        <w:rPr>
+          <w:rFonts w:eastAsia="Calibri"/>
+        </w:rPr>
+        <w:t>(</w:t>
       </w:r>
       <w:r>
         <w:rPr>
@@ -4797,36 +5011,60 @@
         <w:rPr>
           <w:rFonts w:eastAsia="Calibri"/>
         </w:rPr>
+        <w:instrText xml:space="preserve"> REF _Ref90329378 \h </w:instrText>
+      </w:r>
+      <w:r>
+        <w:rPr>
+          <w:rFonts w:eastAsia="Calibri"/>
+        </w:rPr>
+      </w:r>
+      <w:r>
+        <w:rPr>
+          <w:rFonts w:eastAsia="Calibri"/>
+        </w:rPr>
+        <w:fldChar w:fldCharType="separate"/>
+      </w:r>
+      <w:r>
+        <w:t xml:space="preserve">Rysunek </w:t>
+      </w:r>
+      <w:r>
+        <w:rPr>
+          <w:noProof/>
+        </w:rPr>
+        <w:t>4</w:t>
+      </w:r>
+      <w:r>
+        <w:t>.</w:t>
+      </w:r>
+      <w:r>
+        <w:rPr>
+          <w:noProof/>
+        </w:rPr>
+        <w:t>2</w:t>
+      </w:r>
+      <w:r>
+        <w:rPr>
+          <w:rFonts w:eastAsia="Calibri"/>
+        </w:rPr>
+        <w:fldChar w:fldCharType="end"/>
+      </w:r>
+      <w:r>
+        <w:rPr>
+          <w:rFonts w:eastAsia="Calibri"/>
+        </w:rPr>
+        <w:fldChar w:fldCharType="begin"/>
+      </w:r>
+      <w:r>
+        <w:rPr>
+          <w:rFonts w:eastAsia="Calibri"/>
+        </w:rPr>
         <w:instrText xml:space="preserve"> REF _Ref90047886 \h </w:instrText>
       </w:r>
       <w:r>
         <w:rPr>
           <w:rFonts w:eastAsia="Calibri"/>
         </w:rPr>
-      </w:r>
-      <w:r>
-        <w:rPr>
-          <w:rFonts w:eastAsia="Calibri"/>
-        </w:rPr>
         <w:fldChar w:fldCharType="separate"/>
-      </w:r>
-      <w:r>
-        <w:t xml:space="preserve">Rysunek </w:t>
-      </w:r>
-      <w:r>
-        <w:rPr>
-          <w:noProof/>
-        </w:rPr>
-        <w:t>4</w:t>
-      </w:r>
-      <w:r>
-        <w:t>.</w:t>
-      </w:r>
-      <w:r>
-        <w:rPr>
-          <w:noProof/>
-        </w:rPr>
-        <w:t>2</w:t>
       </w:r>
       <w:r>
         <w:rPr>
@@ -5035,9 +5273,6 @@
         <w:t>4</w:t>
       </w:r>
       <w:r>
-        <w:rPr>
-          <w:noProof/>
-        </w:rPr>
         <w:fldChar w:fldCharType="end"/>
       </w:r>
       <w:r>
@@ -5059,9 +5294,6 @@
         <w:t>1</w:t>
       </w:r>
       <w:r>
-        <w:rPr>
-          <w:noProof/>
-        </w:rPr>
         <w:fldChar w:fldCharType="end"/>
       </w:r>
       <w:bookmarkEnd w:id="13"/>
@@ -5118,7 +5350,7 @@
             <v:path o:extrusionok="f" gradientshapeok="t" o:connecttype="rect"/>
             <o:lock v:ext="edit" aspectratio="t"/>
           </v:shapetype>
-          <v:shape id="_x0000_i1025" type="#_x0000_t75" style="width:324.95pt;height:147.15pt">
+          <v:shape id="_x0000_i1039" type="#_x0000_t75" style="width:324.85pt;height:147.35pt">
             <v:imagedata r:id="rId16" o:title="Carla_communication_diagram" croptop="4603f" cropbottom="3767f"/>
           </v:shape>
         </w:pict>
@@ -5128,11 +5360,8 @@
       <w:pPr>
         <w:pStyle w:val="Legenda"/>
         <w:jc w:val="center"/>
-        <w:rPr>
-          <w:rFonts w:eastAsia="Calibri"/>
-        </w:rPr>
-      </w:pPr>
-      <w:bookmarkStart w:id="14" w:name="_Ref90047886"/>
+      </w:pPr>
+      <w:bookmarkStart w:id="14" w:name="_Ref90329378"/>
       <w:r>
         <w:t xml:space="preserve">Rysunek </w:t>
       </w:r>
@@ -5152,9 +5381,6 @@
         <w:t>4</w:t>
       </w:r>
       <w:r>
-        <w:rPr>
-          <w:noProof/>
-        </w:rPr>
         <w:fldChar w:fldCharType="end"/>
       </w:r>
       <w:r>
@@ -5176,9 +5402,6 @@
         <w:t>2</w:t>
       </w:r>
       <w:r>
-        <w:rPr>
-          <w:noProof/>
-        </w:rPr>
         <w:fldChar w:fldCharType="end"/>
       </w:r>
       <w:bookmarkEnd w:id="14"/>
@@ -5188,7 +5411,6 @@
     </w:p>
     <w:p>
       <w:pPr>
-        <w:jc w:val="center"/>
         <w:rPr>
           <w:rFonts w:eastAsia="Calibri"/>
         </w:rPr>
@@ -5244,7 +5466,7 @@
         <w:pStyle w:val="Nagwek1"/>
         <w:jc w:val="both"/>
       </w:pPr>
-      <w:bookmarkStart w:id="15" w:name="_Toc90048153"/>
+      <w:bookmarkStart w:id="15" w:name="_Toc90331147"/>
       <w:r>
         <w:t>Tworzenie środowisk testowyc</w:t>
       </w:r>
@@ -5274,8 +5496,13 @@
         <w:t>cechują się znacząco mniejszą wydajnością.</w:t>
       </w:r>
       <w:r>
-        <w:t xml:space="preserve"> W związku z tym projektowane środowiska będą możliwie minimalistyczne. W tym celu symulator CARLA zostanie uruchomiony w trybie odczytu map OpenDRIVE</w:t>
-      </w:r>
+        <w:t xml:space="preserve"> W związku z tym projektowane środowiska będą możliwie minimalistyczne. W tym celu symulator CARLA zostanie uruchomiony w trybie odczytu map </w:t>
+      </w:r>
+      <w:proofErr w:type="spellStart"/>
+      <w:r>
+        <w:t>OpenDRIVE</w:t>
+      </w:r>
+      <w:proofErr w:type="spellEnd"/>
       <w:r>
         <w:rPr>
           <w:rStyle w:val="Odwoanieprzypisudolnego"/>
@@ -5301,11 +5528,16 @@
         <w:pStyle w:val="Nagwek2"/>
         <w:jc w:val="both"/>
       </w:pPr>
-      <w:bookmarkStart w:id="16" w:name="_Toc90048154"/>
-      <w:r>
-        <w:t>Standard OpenDRIVE</w:t>
+      <w:bookmarkStart w:id="16" w:name="_Toc90331148"/>
+      <w:r>
+        <w:t xml:space="preserve">Standard </w:t>
+      </w:r>
+      <w:proofErr w:type="spellStart"/>
+      <w:r>
+        <w:t>OpenDRIVE</w:t>
       </w:r>
       <w:bookmarkEnd w:id="16"/>
+      <w:proofErr w:type="spellEnd"/>
     </w:p>
     <w:p>
       <w:pPr>
@@ -5313,17 +5545,46 @@
         <w:jc w:val="both"/>
       </w:pPr>
       <w:r>
-        <w:t>Symulator CARLA domyślnie korzysta z otoczeń (map) zbudowanych z obiektów 3D. Pod tą warstwą wizualno–fizyczną znajdują się informacje</w:t>
-      </w:r>
-      <w:r>
-        <w:t>,które przekazywane są do symulowanych pojazdów</w:t>
+        <w:t xml:space="preserve">Symulator CARLA domyślnie korzysta z </w:t>
+      </w:r>
+      <w:proofErr w:type="spellStart"/>
+      <w:r>
+        <w:t>otoczeń</w:t>
+      </w:r>
+      <w:proofErr w:type="spellEnd"/>
+      <w:r>
+        <w:t xml:space="preserve"> (map) zbudowanych z obiektów 3D. Pod tą warstwą </w:t>
+      </w:r>
+      <w:proofErr w:type="spellStart"/>
+      <w:r>
+        <w:t>wizualno</w:t>
+      </w:r>
+      <w:proofErr w:type="spellEnd"/>
+      <w:r>
+        <w:t xml:space="preserve">–fizyczną znajdują się </w:t>
+      </w:r>
+      <w:proofErr w:type="spellStart"/>
+      <w:r>
+        <w:t>informacje</w:t>
+      </w:r>
+      <w:r>
+        <w:t>,które</w:t>
+      </w:r>
+      <w:proofErr w:type="spellEnd"/>
+      <w:r>
+        <w:t xml:space="preserve"> przekazywane są do symulowanych pojazdów</w:t>
       </w:r>
       <w:r>
         <w:t>,</w:t>
       </w:r>
       <w:r>
-        <w:t xml:space="preserve"> zapisane w otwartym standardzie OpenDRIVE</w:t>
-      </w:r>
+        <w:t xml:space="preserve"> zapisane w otwartym standardzie </w:t>
+      </w:r>
+      <w:proofErr w:type="spellStart"/>
+      <w:r>
+        <w:t>OpenDRIVE</w:t>
+      </w:r>
+      <w:proofErr w:type="spellEnd"/>
       <w:r>
         <w:t>.</w:t>
       </w:r>
@@ -5355,17 +5616,29 @@
         <w:t xml:space="preserve">Został on zaadoptowany przez liderów branży takich jak </w:t>
       </w:r>
       <w:r>
-        <w:t>BMW, dSPACE</w:t>
-      </w:r>
+        <w:t xml:space="preserve">BMW, </w:t>
+      </w:r>
+      <w:proofErr w:type="spellStart"/>
+      <w:r>
+        <w:t>dSPACE</w:t>
+      </w:r>
+      <w:proofErr w:type="spellEnd"/>
       <w:r>
         <w:t xml:space="preserve"> czy </w:t>
       </w:r>
+      <w:proofErr w:type="spellStart"/>
       <w:r>
         <w:t>Vector</w:t>
       </w:r>
-      <w:r>
-        <w:t xml:space="preserve"> Informatik</w:t>
-      </w:r>
+      <w:proofErr w:type="spellEnd"/>
+      <w:r>
+        <w:t xml:space="preserve"> </w:t>
+      </w:r>
+      <w:proofErr w:type="spellStart"/>
+      <w:r>
+        <w:t>Informatik</w:t>
+      </w:r>
+      <w:proofErr w:type="spellEnd"/>
       <w:r>
         <w:t>.</w:t>
       </w:r>
@@ -5374,14 +5647,16 @@
       <w:pPr>
         <w:pStyle w:val="Nagwek2"/>
       </w:pPr>
-      <w:bookmarkStart w:id="17" w:name="_Toc90048155"/>
+      <w:bookmarkStart w:id="17" w:name="_Toc90331149"/>
       <w:r>
         <w:t xml:space="preserve">Sposób zapisu pliku </w:t>
       </w:r>
+      <w:proofErr w:type="spellStart"/>
       <w:r>
         <w:t>OpenDRIVE</w:t>
       </w:r>
       <w:bookmarkEnd w:id="17"/>
+      <w:proofErr w:type="spellEnd"/>
     </w:p>
     <w:p>
       <w:pPr>
@@ -5389,10 +5664,26 @@
         <w:jc w:val="both"/>
       </w:pPr>
       <w:r>
-        <w:t>Dane zapisywane są jako plik tekstowy języka XML o rozszerzeniu .xodr.</w:t>
-      </w:r>
-      <w:r>
-        <w:t xml:space="preserve"> Każdy węzeł posiada informacje takie jak jego poprzednik, następca, typ obieku, pozycja i wymiary</w:t>
+        <w:t>Dane zapisywane są jako plik tekstowy języka XML o rozszerzeniu .</w:t>
+      </w:r>
+      <w:proofErr w:type="spellStart"/>
+      <w:r>
+        <w:t>xodr</w:t>
+      </w:r>
+      <w:proofErr w:type="spellEnd"/>
+      <w:r>
+        <w:t>.</w:t>
+      </w:r>
+      <w:r>
+        <w:t xml:space="preserve"> Każdy węzeł posiada informacje takie jak jego poprzednik, następca, typ </w:t>
+      </w:r>
+      <w:proofErr w:type="spellStart"/>
+      <w:r>
+        <w:t>obieku</w:t>
+      </w:r>
+      <w:proofErr w:type="spellEnd"/>
+      <w:r>
+        <w:t>, pozycja i wymiary</w:t>
       </w:r>
       <w:r>
         <w:t>.</w:t>
@@ -5484,9 +5775,6 @@
         <w:t>5</w:t>
       </w:r>
       <w:r>
-        <w:rPr>
-          <w:noProof/>
-        </w:rPr>
         <w:fldChar w:fldCharType="end"/>
       </w:r>
       <w:r>
@@ -5508,14 +5796,16 @@
         <w:t>1</w:t>
       </w:r>
       <w:r>
-        <w:rPr>
-          <w:noProof/>
-        </w:rPr>
         <w:fldChar w:fldCharType="end"/>
       </w:r>
       <w:r>
-        <w:t xml:space="preserve"> Przykładowa droga i fragment pliku .xodr</w:t>
-      </w:r>
+        <w:t xml:space="preserve"> Przykładowa droga i fragment pliku .</w:t>
+      </w:r>
+      <w:proofErr w:type="spellStart"/>
+      <w:r>
+        <w:t>xodr</w:t>
+      </w:r>
+      <w:proofErr w:type="spellEnd"/>
       <w:r>
         <w:br/>
         <w:t xml:space="preserve">źródło: </w:t>
@@ -5547,11 +5837,16 @@
       <w:pPr>
         <w:pStyle w:val="Nagwek2"/>
       </w:pPr>
-      <w:bookmarkStart w:id="18" w:name="_Toc90048156"/>
-      <w:r>
-        <w:t>Oprogramowanie do edycji sieci OpenDRIVE</w:t>
+      <w:bookmarkStart w:id="18" w:name="_Toc90331150"/>
+      <w:r>
+        <w:t xml:space="preserve">Oprogramowanie do edycji sieci </w:t>
+      </w:r>
+      <w:proofErr w:type="spellStart"/>
+      <w:r>
+        <w:t>OpenDRIVE</w:t>
       </w:r>
       <w:bookmarkEnd w:id="18"/>
+      <w:proofErr w:type="spellEnd"/>
     </w:p>
     <w:p>
       <w:pPr>
@@ -5641,20 +5936,35 @@
       <w:pPr>
         <w:pStyle w:val="Nagwek3"/>
       </w:pPr>
-      <w:bookmarkStart w:id="19" w:name="_Toc90048157"/>
+      <w:bookmarkStart w:id="19" w:name="_Toc90331151"/>
+      <w:proofErr w:type="spellStart"/>
       <w:r>
         <w:lastRenderedPageBreak/>
-        <w:t>MathWorks RoadRunner</w:t>
+        <w:t>MathWorks</w:t>
+      </w:r>
+      <w:proofErr w:type="spellEnd"/>
+      <w:r>
+        <w:t xml:space="preserve"> </w:t>
+      </w:r>
+      <w:proofErr w:type="spellStart"/>
+      <w:r>
+        <w:t>RoadRunner</w:t>
       </w:r>
       <w:bookmarkEnd w:id="19"/>
+      <w:proofErr w:type="spellEnd"/>
     </w:p>
     <w:p>
       <w:pPr>
         <w:ind w:firstLine="708"/>
         <w:jc w:val="both"/>
       </w:pPr>
-      <w:r>
-        <w:t>RoadRunner jest prawdopodobnie najlepszym z dostępnych rozwiązań. Posiada bardzo rozbudowany edytor modeli 3D co pozwala na wierną reprezentację całego otoczenia</w:t>
+      <w:proofErr w:type="spellStart"/>
+      <w:r>
+        <w:t>RoadRunner</w:t>
+      </w:r>
+      <w:proofErr w:type="spellEnd"/>
+      <w:r>
+        <w:t xml:space="preserve"> jest prawdopodobnie najlepszym z dostępnych rozwiązań. Posiada bardzo rozbudowany edytor modeli 3D co pozwala na wierną reprezentację całego otoczenia</w:t>
       </w:r>
       <w:r>
         <w:t xml:space="preserve"> wraz z mapami </w:t>
@@ -5769,9 +6079,6 @@
         <w:t>5</w:t>
       </w:r>
       <w:r>
-        <w:rPr>
-          <w:noProof/>
-        </w:rPr>
         <w:fldChar w:fldCharType="end"/>
       </w:r>
       <w:r>
@@ -5793,14 +6100,16 @@
         <w:t>2</w:t>
       </w:r>
       <w:r>
-        <w:rPr>
-          <w:noProof/>
-        </w:rPr>
         <w:fldChar w:fldCharType="end"/>
       </w:r>
       <w:r>
-        <w:t xml:space="preserve"> Interfejs edytora RoadRunner</w:t>
-      </w:r>
+        <w:t xml:space="preserve"> Interfejs edytora </w:t>
+      </w:r>
+      <w:proofErr w:type="spellStart"/>
+      <w:r>
+        <w:t>RoadRunner</w:t>
+      </w:r>
+      <w:proofErr w:type="spellEnd"/>
       <w:r>
         <w:br/>
         <w:t xml:space="preserve">źródło: </w:t>
@@ -5820,7 +6129,8 @@
         <w:pStyle w:val="Nagwek3"/>
         <w:jc w:val="both"/>
       </w:pPr>
-      <w:bookmarkStart w:id="20" w:name="_Toc90048158"/>
+      <w:bookmarkStart w:id="20" w:name="_Toc90331152"/>
+      <w:proofErr w:type="spellStart"/>
       <w:r>
         <w:t>OddL</w:t>
       </w:r>
@@ -5828,6 +6138,7 @@
         <w:t>OT</w:t>
       </w:r>
       <w:bookmarkEnd w:id="20"/>
+      <w:proofErr w:type="spellEnd"/>
     </w:p>
     <w:p>
       <w:pPr>
@@ -5924,9 +6235,6 @@
         <w:t>5</w:t>
       </w:r>
       <w:r>
-        <w:rPr>
-          <w:noProof/>
-        </w:rPr>
         <w:fldChar w:fldCharType="end"/>
       </w:r>
       <w:r>
@@ -5948,14 +6256,16 @@
         <w:t>3</w:t>
       </w:r>
       <w:r>
-        <w:rPr>
-          <w:noProof/>
-        </w:rPr>
         <w:fldChar w:fldCharType="end"/>
       </w:r>
       <w:r>
-        <w:t xml:space="preserve"> Interfejs edytora OddLOT</w:t>
-      </w:r>
+        <w:t xml:space="preserve"> Interfejs edytora </w:t>
+      </w:r>
+      <w:proofErr w:type="spellStart"/>
+      <w:r>
+        <w:t>OddLOT</w:t>
+      </w:r>
+      <w:proofErr w:type="spellEnd"/>
       <w:r>
         <w:br/>
         <w:t xml:space="preserve">źródło: </w:t>
@@ -5974,11 +6284,16 @@
       <w:pPr>
         <w:pStyle w:val="Nagwek3"/>
       </w:pPr>
-      <w:bookmarkStart w:id="21" w:name="_Toc90048159"/>
-      <w:r>
-        <w:t>Wtyczka do programu Blender</w:t>
+      <w:bookmarkStart w:id="21" w:name="_Toc90331153"/>
+      <w:r>
+        <w:t xml:space="preserve">Wtyczka do programu </w:t>
+      </w:r>
+      <w:proofErr w:type="spellStart"/>
+      <w:r>
+        <w:t>Blender</w:t>
       </w:r>
       <w:bookmarkEnd w:id="21"/>
+      <w:proofErr w:type="spellEnd"/>
     </w:p>
     <w:p>
       <w:pPr>
@@ -5993,26 +6308,81 @@
       <w:r>
         <w:t>„</w:t>
       </w:r>
-      <w:r>
-        <w:t>Blender Driving Scenario Creator</w:t>
-      </w:r>
+      <w:proofErr w:type="spellStart"/>
+      <w:r>
+        <w:t>Blender</w:t>
+      </w:r>
+      <w:proofErr w:type="spellEnd"/>
+      <w:r>
+        <w:t xml:space="preserve"> </w:t>
+      </w:r>
+      <w:proofErr w:type="spellStart"/>
+      <w:r>
+        <w:t>Driving</w:t>
+      </w:r>
+      <w:proofErr w:type="spellEnd"/>
+      <w:r>
+        <w:t xml:space="preserve"> </w:t>
+      </w:r>
+      <w:proofErr w:type="spellStart"/>
+      <w:r>
+        <w:t>Scenario</w:t>
+      </w:r>
+      <w:proofErr w:type="spellEnd"/>
+      <w:r>
+        <w:t xml:space="preserve"> </w:t>
+      </w:r>
+      <w:proofErr w:type="spellStart"/>
+      <w:r>
+        <w:t>Creator</w:t>
+      </w:r>
+      <w:proofErr w:type="spellEnd"/>
       <w:r>
         <w:t xml:space="preserve">” </w:t>
       </w:r>
       <w:r>
-        <w:t xml:space="preserve">do programu Blender. Jest to </w:t>
-      </w:r>
-      <w:r>
-        <w:t xml:space="preserve">otwarto źródłowe </w:t>
-      </w:r>
-      <w:r>
-        <w:t>oprogramowanie służące do tworzenia modeli 3D, renderowania scen oraz animacji komputerowych.</w:t>
+        <w:t xml:space="preserve">do programu </w:t>
+      </w:r>
+      <w:proofErr w:type="spellStart"/>
+      <w:r>
+        <w:t>Blender</w:t>
+      </w:r>
+      <w:proofErr w:type="spellEnd"/>
+      <w:r>
+        <w:t xml:space="preserve">. Jest to </w:t>
+      </w:r>
+      <w:proofErr w:type="spellStart"/>
+      <w:r>
+        <w:t>otwartoźródłowe</w:t>
+      </w:r>
+      <w:proofErr w:type="spellEnd"/>
+      <w:r>
+        <w:t xml:space="preserve"> </w:t>
+      </w:r>
+      <w:r>
+        <w:t xml:space="preserve">oprogramowanie służące do tworzenia modeli 3D, </w:t>
+      </w:r>
+      <w:proofErr w:type="spellStart"/>
+      <w:r>
+        <w:t>renderowania</w:t>
+      </w:r>
+      <w:proofErr w:type="spellEnd"/>
+      <w:r>
+        <w:t xml:space="preserve"> scen oraz animacji komputerowych.</w:t>
       </w:r>
       <w:r>
         <w:t xml:space="preserve"> Jej największą zaletą jest niezwykła prostota. </w:t>
       </w:r>
       <w:r>
-        <w:t>Drogi tworzone są poprzez dodawanie odpowiednich modeli do trójwymiarowej sceny, a następnie są eksportowane do formatu OpenDRIVE.</w:t>
+        <w:t xml:space="preserve">Drogi tworzone są poprzez dodawanie odpowiednich modeli do trójwymiarowej sceny, a następnie są eksportowane do formatu </w:t>
+      </w:r>
+      <w:proofErr w:type="spellStart"/>
+      <w:r>
+        <w:t>OpenDRIVE</w:t>
+      </w:r>
+      <w:proofErr w:type="spellEnd"/>
+      <w:r>
+        <w:t>.</w:t>
       </w:r>
     </w:p>
     <w:p>
@@ -6090,9 +6460,6 @@
         <w:t>5</w:t>
       </w:r>
       <w:r>
-        <w:rPr>
-          <w:noProof/>
-        </w:rPr>
         <w:fldChar w:fldCharType="end"/>
       </w:r>
       <w:r>
@@ -6114,14 +6481,24 @@
         <w:t>4</w:t>
       </w:r>
       <w:r>
-        <w:rPr>
-          <w:noProof/>
-        </w:rPr>
         <w:fldChar w:fldCharType="end"/>
       </w:r>
       <w:r>
-        <w:t xml:space="preserve"> Interfejs edytora Blender z wtyczką obsługi OpenDRIVE</w:t>
-      </w:r>
+        <w:t xml:space="preserve"> Interfejs edytora </w:t>
+      </w:r>
+      <w:proofErr w:type="spellStart"/>
+      <w:r>
+        <w:t>Blender</w:t>
+      </w:r>
+      <w:proofErr w:type="spellEnd"/>
+      <w:r>
+        <w:t xml:space="preserve"> z wtyczką obsługi </w:t>
+      </w:r>
+      <w:proofErr w:type="spellStart"/>
+      <w:r>
+        <w:t>OpenDRIVE</w:t>
+      </w:r>
+      <w:proofErr w:type="spellEnd"/>
       <w:r>
         <w:br/>
         <w:t xml:space="preserve">źródło: </w:t>
@@ -6140,7 +6517,7 @@
         <w:pStyle w:val="Nagwek1"/>
         <w:jc w:val="both"/>
       </w:pPr>
-      <w:bookmarkStart w:id="22" w:name="_Toc90048160"/>
+      <w:bookmarkStart w:id="22" w:name="_Toc90331154"/>
       <w:r>
         <w:lastRenderedPageBreak/>
         <w:t>Sensory i czujniki</w:t>
@@ -6168,10 +6545,22 @@
         <w:t xml:space="preserve"> </w:t>
       </w:r>
       <w:r>
-        <w:t xml:space="preserve">Czasem używa się dodatkowych czujników </w:t>
-      </w:r>
-      <w:r>
-        <w:t xml:space="preserve">takich jak kamery, </w:t>
+        <w:t xml:space="preserve">Czasem używa się </w:t>
+      </w:r>
+      <w:r>
+        <w:t xml:space="preserve">także </w:t>
+      </w:r>
+      <w:r>
+        <w:t xml:space="preserve">dodatkowych czujników </w:t>
+      </w:r>
+      <w:r>
+        <w:t>takich jak kamery,</w:t>
+      </w:r>
+      <w:r>
+        <w:t xml:space="preserve"> głównie</w:t>
+      </w:r>
+      <w:r>
+        <w:t xml:space="preserve"> </w:t>
       </w:r>
       <w:r>
         <w:t xml:space="preserve">w formie sensorów komplementarnych. </w:t>
@@ -6186,10 +6575,19 @@
         <w:t xml:space="preserve"> </w:t>
       </w:r>
       <w:r>
-        <w:t>za przednimi kratkami wentylacyjnymi, a kamery za przednią szybą.</w:t>
-      </w:r>
-      <w:r>
-        <w:t xml:space="preserve"> W celu realizacji projektu zdecydowano się jednak na pojedynczy czujnik radarowy.</w:t>
+        <w:t>za przednimi kratkami wentylacyjnymi, a kamery za przednią szybą</w:t>
+      </w:r>
+      <w:r>
+        <w:t xml:space="preserve"> w okolicach miejsca mocowania lusterka wstecznego</w:t>
+      </w:r>
+      <w:r>
+        <w:t>.</w:t>
+      </w:r>
+      <w:r>
+        <w:t xml:space="preserve"> W celu realizacji projektu zdecydowano się jednak na pojedynczy czujnik radarowy</w:t>
+      </w:r>
+      <w:r>
+        <w:t>.</w:t>
       </w:r>
     </w:p>
     <w:p>
@@ -6197,28 +6595,1008 @@
         <w:pStyle w:val="Nagwek2"/>
         <w:jc w:val="both"/>
       </w:pPr>
-      <w:bookmarkStart w:id="23" w:name="_Toc90048161"/>
-      <w:r>
-        <w:t>Działanie radaru</w:t>
+      <w:bookmarkStart w:id="23" w:name="_Toc90331155"/>
+      <w:r>
+        <w:t xml:space="preserve">Działanie </w:t>
+      </w:r>
+      <w:r>
+        <w:t xml:space="preserve">i historia </w:t>
+      </w:r>
+      <w:r>
+        <w:t>radaru</w:t>
       </w:r>
       <w:r>
         <w:t xml:space="preserve"> @TODO</w:t>
       </w:r>
       <w:bookmarkEnd w:id="23"/>
+    </w:p>
+    <w:p>
+      <w:pPr>
+        <w:ind w:firstLine="578"/>
+        <w:jc w:val="both"/>
+      </w:pPr>
+      <w:r>
+        <w:t xml:space="preserve">RADAR – pierwotnie z języka angielskiego </w:t>
+      </w:r>
+      <w:r>
+        <w:rPr>
+          <w:b/>
+          <w:bCs/>
+        </w:rPr>
+        <w:t>Ra</w:t>
+      </w:r>
+      <w:r>
+        <w:t xml:space="preserve">dio </w:t>
+      </w:r>
+      <w:proofErr w:type="spellStart"/>
+      <w:r>
+        <w:rPr>
+          <w:b/>
+          <w:bCs/>
+        </w:rPr>
+        <w:t>D</w:t>
+      </w:r>
+      <w:r>
+        <w:t>etection</w:t>
+      </w:r>
+      <w:proofErr w:type="spellEnd"/>
+      <w:r>
+        <w:t xml:space="preserve"> </w:t>
+      </w:r>
+      <w:r>
+        <w:rPr>
+          <w:b/>
+          <w:bCs/>
+        </w:rPr>
+        <w:t>A</w:t>
+      </w:r>
+      <w:r>
+        <w:t xml:space="preserve">nd </w:t>
+      </w:r>
+      <w:proofErr w:type="spellStart"/>
+      <w:r>
+        <w:rPr>
+          <w:b/>
+          <w:bCs/>
+        </w:rPr>
+        <w:t>R</w:t>
+      </w:r>
+      <w:r>
+        <w:t>anging</w:t>
+      </w:r>
+      <w:proofErr w:type="spellEnd"/>
+      <w:r>
+        <w:t>, obecnie używany jako nazwa własna</w:t>
+      </w:r>
+      <w:r>
+        <w:t>, j</w:t>
+      </w:r>
+      <w:r>
+        <w:t>est to system wykrywania i wyznaczania odległości przy pomocy fal radiowych.</w:t>
+      </w:r>
+      <w:r>
+        <w:t xml:space="preserve"> Nazwa ta została po raz pierwszy użyta w roku 1940 przez marynarkę Stanów Zjednoczonych Ameryki</w:t>
+      </w:r>
+      <w:r>
+        <w:t xml:space="preserve"> [</w:t>
+      </w:r>
+      <w:r>
+        <w:t xml:space="preserve">@TODO RADAR and </w:t>
+      </w:r>
+      <w:proofErr w:type="spellStart"/>
+      <w:r>
+        <w:t>its</w:t>
+      </w:r>
+      <w:proofErr w:type="spellEnd"/>
+      <w:r>
+        <w:t xml:space="preserve"> Applications</w:t>
+      </w:r>
+      <w:r>
+        <w:t>]</w:t>
+      </w:r>
+      <w:r>
+        <w:t xml:space="preserve">, choć rozwój tej technologii trwał </w:t>
+      </w:r>
+      <w:r>
+        <w:t xml:space="preserve">już </w:t>
+      </w:r>
+      <w:r>
+        <w:t xml:space="preserve">od początku lat trzydziestych </w:t>
+      </w:r>
+      <w:r>
+        <w:t>XX wieku</w:t>
+      </w:r>
+      <w:r>
+        <w:t xml:space="preserve"> przez wszystkie największe armie</w:t>
+      </w:r>
+      <w:r>
+        <w:t xml:space="preserve">, a podstawy teoretyczne potrzebne do wynalezienia urządzenia </w:t>
+      </w:r>
+      <w:r>
+        <w:t>badane</w:t>
+      </w:r>
+      <w:r>
+        <w:t xml:space="preserve"> od kilkudziesięciu lat</w:t>
+      </w:r>
+      <w:r>
+        <w:t>.</w:t>
+      </w:r>
+      <w:r>
+        <w:t xml:space="preserve"> Jak miało się okazać w trakcie II Wojny Światowej, wynalazek ten na zawsze odmienił oblicze </w:t>
+      </w:r>
+      <w:r>
+        <w:t xml:space="preserve">pól </w:t>
+      </w:r>
+      <w:r>
+        <w:t>walk powietrzn</w:t>
+      </w:r>
+      <w:r>
+        <w:t>ych</w:t>
+      </w:r>
+      <w:r>
+        <w:t xml:space="preserve"> i morsk</w:t>
+      </w:r>
+      <w:r>
+        <w:t>ich.</w:t>
+      </w:r>
+      <w:r>
+        <w:t xml:space="preserve"> Dotychczasowo kluczowy w starciach element zaskoczenia, został skutecznie zmniejszony o zasięg i </w:t>
+      </w:r>
+      <w:r>
+        <w:t>pokrytą</w:t>
+      </w:r>
+      <w:r>
+        <w:t xml:space="preserve"> przez systemy radarowe</w:t>
+      </w:r>
+      <w:r>
+        <w:t xml:space="preserve"> </w:t>
+      </w:r>
+      <w:r>
+        <w:t>przestrzeń</w:t>
+      </w:r>
+      <w:r>
+        <w:t>.</w:t>
+      </w:r>
+      <w:r>
+        <w:t xml:space="preserve"> W późniejszych latach poza systemami ostrzegawczymi rozwój technologii doprowadził do powstania systemów defensywnych i ofensywnych.</w:t>
+      </w:r>
+      <w:r>
+        <w:t xml:space="preserve"> </w:t>
+      </w:r>
+      <w:r>
+        <w:t>Systemy defensywne powstały wcześniej, były to przede wszystkim stanowiska SAM (Surface-to-</w:t>
+      </w:r>
+      <w:proofErr w:type="spellStart"/>
+      <w:r>
+        <w:t>air</w:t>
+      </w:r>
+      <w:proofErr w:type="spellEnd"/>
+      <w:r>
+        <w:t xml:space="preserve"> </w:t>
+      </w:r>
+      <w:proofErr w:type="spellStart"/>
+      <w:r>
+        <w:t>missile</w:t>
+      </w:r>
+      <w:proofErr w:type="spellEnd"/>
+      <w:r>
+        <w:t xml:space="preserve"> –</w:t>
+      </w:r>
+      <w:r>
+        <w:t xml:space="preserve"> </w:t>
+      </w:r>
+      <w:r>
+        <w:t xml:space="preserve">pociski ziemia-powietrze), ale </w:t>
+      </w:r>
+      <w:r>
+        <w:t>miniaturyzacja</w:t>
+      </w:r>
+      <w:r>
+        <w:t xml:space="preserve"> systemu namierzania</w:t>
+      </w:r>
+      <w:r>
+        <w:t xml:space="preserve"> oraz rozwój komunikacji</w:t>
+      </w:r>
+      <w:r>
+        <w:t xml:space="preserve"> pozwolił</w:t>
+      </w:r>
+      <w:r>
+        <w:t xml:space="preserve"> z czasem</w:t>
+      </w:r>
+      <w:r>
+        <w:t xml:space="preserve"> na budowę</w:t>
+      </w:r>
+      <w:r>
+        <w:t xml:space="preserve"> uzbrojenia ofensywnego</w:t>
+      </w:r>
+      <w:r>
+        <w:t xml:space="preserve"> np.</w:t>
+      </w:r>
+      <w:r>
+        <w:t xml:space="preserve"> AAM (</w:t>
+      </w:r>
+      <w:proofErr w:type="spellStart"/>
+      <w:r>
+        <w:t>Air</w:t>
+      </w:r>
+      <w:proofErr w:type="spellEnd"/>
+      <w:r>
+        <w:t>-to-</w:t>
+      </w:r>
+      <w:proofErr w:type="spellStart"/>
+      <w:r>
+        <w:t>air</w:t>
+      </w:r>
+      <w:proofErr w:type="spellEnd"/>
+      <w:r>
+        <w:t xml:space="preserve"> </w:t>
+      </w:r>
+      <w:proofErr w:type="spellStart"/>
+      <w:r>
+        <w:t>missile</w:t>
+      </w:r>
+      <w:proofErr w:type="spellEnd"/>
+      <w:r>
+        <w:t xml:space="preserve"> – pocisk powietrze-powietrze) będącego na wyposażeniu większości nowoczesnych myśliwców.</w:t>
+      </w:r>
+    </w:p>
+    <w:p>
+      <w:pPr>
+        <w:ind w:firstLine="578"/>
+        <w:jc w:val="both"/>
+      </w:pPr>
+      <w:r>
+        <w:t>Generalnie zasada działania radaru jest dość prosta i składają się na nią</w:t>
+      </w:r>
+      <w:r>
+        <w:t xml:space="preserve"> tylko</w:t>
+      </w:r>
+      <w:r>
+        <w:t xml:space="preserve"> trzy kluczowe etapy. Etapem pierwszym jest wyemitowanie za pomocą anteny</w:t>
+      </w:r>
+      <w:r>
+        <w:t xml:space="preserve"> nadajnika</w:t>
+      </w:r>
+      <w:r>
+        <w:t xml:space="preserve"> fal elektromagnetycznych</w:t>
+      </w:r>
+      <w:r>
+        <w:t>, np. w formie pojedynczego pulsu,</w:t>
+      </w:r>
+      <w:r>
+        <w:t xml:space="preserve"> w </w:t>
+      </w:r>
+      <w:r>
+        <w:t xml:space="preserve">kierunku </w:t>
+      </w:r>
+      <w:r>
+        <w:t>badan</w:t>
+      </w:r>
+      <w:r>
+        <w:t>ego</w:t>
+      </w:r>
+      <w:r>
+        <w:t xml:space="preserve"> na obecność obiektów </w:t>
+      </w:r>
+      <w:r>
+        <w:t>obszaru</w:t>
+      </w:r>
+      <w:r>
+        <w:t xml:space="preserve">. </w:t>
+      </w:r>
+      <w:r>
+        <w:t xml:space="preserve">Obiekty znajdujące się w </w:t>
+      </w:r>
+      <w:r>
+        <w:t>obszarze</w:t>
+      </w:r>
+      <w:r>
+        <w:t xml:space="preserve"> emisji odbijają część fal</w:t>
+      </w:r>
+      <w:r>
+        <w:t xml:space="preserve"> w kierunku odbiornika</w:t>
+      </w:r>
+      <w:r>
+        <w:t xml:space="preserve">, które </w:t>
+      </w:r>
+      <w:r>
+        <w:t xml:space="preserve">są </w:t>
+      </w:r>
+      <w:r>
+        <w:t xml:space="preserve">następnie </w:t>
+      </w:r>
+      <w:r>
+        <w:t>rejestrowane</w:t>
+      </w:r>
+      <w:r>
+        <w:t xml:space="preserve"> przez system radarowy. </w:t>
+      </w:r>
+      <w:r>
+        <w:t>Ostatnim etapem jest filtrowanie i przetwarzanie otrzymanego sygnału</w:t>
+      </w:r>
+      <w:r>
+        <w:t>, w celu eliminacji fałszywych detekcji oraz oddzielenia statycznego tła.</w:t>
+      </w:r>
+    </w:p>
+    <w:p>
+      <w:pPr>
+        <w:keepNext/>
+        <w:ind w:firstLine="578"/>
+        <w:jc w:val="center"/>
+        <w:rPr>
+          <w:noProof/>
+        </w:rPr>
+      </w:pPr>
+    </w:p>
+    <w:p>
+      <w:pPr>
+        <w:keepNext/>
+        <w:ind w:firstLine="578"/>
+        <w:jc w:val="center"/>
+      </w:pPr>
+      <w:r>
+        <w:rPr>
+          <w:noProof/>
+        </w:rPr>
+        <w:drawing>
+          <wp:inline distT="0" distB="0" distL="0" distR="0" wp14:anchorId="267E12C1" wp14:editId="06CD0E27">
+            <wp:extent cx="4320000" cy="2253406"/>
+            <wp:effectExtent l="0" t="0" r="4445" b="0"/>
+            <wp:docPr id="6" name="Obraz 6"/>
+            <wp:cNvGraphicFramePr>
+              <a:graphicFrameLocks xmlns:a="http://schemas.openxmlformats.org/drawingml/2006/main" noChangeAspect="1"/>
+            </wp:cNvGraphicFramePr>
+            <a:graphic xmlns:a="http://schemas.openxmlformats.org/drawingml/2006/main">
+              <a:graphicData uri="http://schemas.openxmlformats.org/drawingml/2006/picture">
+                <pic:pic xmlns:pic="http://schemas.openxmlformats.org/drawingml/2006/picture">
+                  <pic:nvPicPr>
+                    <pic:cNvPr id="0" name="Picture 3"/>
+                    <pic:cNvPicPr>
+                      <a:picLocks noChangeAspect="1" noChangeArrowheads="1"/>
+                    </pic:cNvPicPr>
+                  </pic:nvPicPr>
+                  <pic:blipFill rotWithShape="1">
+                    <a:blip r:embed="rId25">
+                      <a:extLst>
+                        <a:ext uri="{28A0092B-C50C-407E-A947-70E740481C1C}">
+                          <a14:useLocalDpi xmlns:a14="http://schemas.microsoft.com/office/drawing/2010/main" val="0"/>
+                        </a:ext>
+                      </a:extLst>
+                    </a:blip>
+                    <a:srcRect l="39778" t="33330" r="9111" b="7646"/>
+                    <a:stretch/>
+                  </pic:blipFill>
+                  <pic:spPr bwMode="auto">
+                    <a:xfrm>
+                      <a:off x="0" y="0"/>
+                      <a:ext cx="4320000" cy="2253406"/>
+                    </a:xfrm>
+                    <a:prstGeom prst="rect">
+                      <a:avLst/>
+                    </a:prstGeom>
+                    <a:noFill/>
+                    <a:ln>
+                      <a:noFill/>
+                    </a:ln>
+                    <a:extLst>
+                      <a:ext uri="{53640926-AAD7-44D8-BBD7-CCE9431645EC}">
+                        <a14:shadowObscured xmlns:a14="http://schemas.microsoft.com/office/drawing/2010/main"/>
+                      </a:ext>
+                    </a:extLst>
+                  </pic:spPr>
+                </pic:pic>
+              </a:graphicData>
+            </a:graphic>
+          </wp:inline>
+        </w:drawing>
+      </w:r>
+    </w:p>
+    <w:p>
+      <w:pPr>
+        <w:pStyle w:val="Legenda"/>
+        <w:jc w:val="center"/>
+      </w:pPr>
+      <w:r>
+        <w:t xml:space="preserve">Rysunek </w:t>
+      </w:r>
+      <w:r>
+        <w:fldChar w:fldCharType="begin"/>
+      </w:r>
+      <w:r>
+        <w:instrText xml:space="preserve"> STYLEREF 1 \s </w:instrText>
+      </w:r>
+      <w:r>
+        <w:fldChar w:fldCharType="separate"/>
+      </w:r>
+      <w:r>
+        <w:rPr>
+          <w:noProof/>
+        </w:rPr>
+        <w:t>6</w:t>
+      </w:r>
+      <w:r>
+        <w:fldChar w:fldCharType="end"/>
+      </w:r>
+      <w:r>
+        <w:t>.</w:t>
+      </w:r>
+      <w:r>
+        <w:fldChar w:fldCharType="begin"/>
+      </w:r>
+      <w:r>
+        <w:instrText xml:space="preserve"> SEQ Rysunek \* ARABIC \s 1 </w:instrText>
+      </w:r>
+      <w:r>
+        <w:fldChar w:fldCharType="separate"/>
+      </w:r>
+      <w:r>
+        <w:rPr>
+          <w:noProof/>
+        </w:rPr>
+        <w:t>1</w:t>
+      </w:r>
+      <w:r>
+        <w:fldChar w:fldCharType="end"/>
+      </w:r>
+      <w:r>
+        <w:t xml:space="preserve"> Zasada działania radaru</w:t>
+      </w:r>
+    </w:p>
+    <w:p/>
+    <w:p>
+      <w:pPr>
+        <w:jc w:val="both"/>
+      </w:pPr>
+      <w:r>
+        <w:t>Po odpowiedniej filtracji danych zebranych przez odbiornik radarowy można przystąpić do obliczeń.</w:t>
+      </w:r>
+      <w:r>
+        <w:t xml:space="preserve"> Znając prędkość rozchodzenia się fal </w:t>
+      </w:r>
+      <w:r>
+        <w:t>można obliczyć odległość od wykrytego obiektu na podstawie czasu potrzebnego na powrót wyemitowanej fali.</w:t>
+      </w:r>
+      <w:r>
+        <w:t xml:space="preserve"> Dodatkowo dzięki zjawisku Dopplera można określić prędkość </w:t>
+      </w:r>
+      <w:r>
+        <w:t xml:space="preserve">względną </w:t>
+      </w:r>
+      <w:r>
+        <w:t>z jaką porusza się dany obiekt.</w:t>
+      </w:r>
+      <w:r>
+        <w:t xml:space="preserve"> Jest to zjawisko fizyczne, które polega na zmianie zarejestrowanej częstotliwości</w:t>
+      </w:r>
+      <w:r>
+        <w:t xml:space="preserve"> fali</w:t>
+      </w:r>
+      <w:r>
+        <w:t xml:space="preserve"> przez obserwatora</w:t>
+      </w:r>
+      <w:r>
+        <w:t>, który porusza się względnie do źródła fal.</w:t>
+      </w:r>
+      <w:r>
+        <w:t xml:space="preserve"> W najprostszym przypadku tego zjawiska</w:t>
+      </w:r>
+      <w:r>
+        <w:t xml:space="preserve"> dla</w:t>
+      </w:r>
+      <w:r>
+        <w:t xml:space="preserve"> obiektów poruszających się względem siebie w prostej linii</w:t>
+      </w:r>
+      <w:r>
+        <w:t>,</w:t>
+      </w:r>
+      <w:r>
+        <w:t xml:space="preserve"> zmianę częstotliwości</w:t>
+      </w:r>
+      <w:r>
+        <w:t xml:space="preserve"> fali elektromagnetycznej</w:t>
+      </w:r>
+      <w:r>
+        <w:t xml:space="preserve"> można wyrazić wzorem (</w:t>
+      </w:r>
+      <w:proofErr w:type="spellStart"/>
+      <w:r>
+        <w:t>x.x</w:t>
+      </w:r>
+      <w:proofErr w:type="spellEnd"/>
+      <w:r>
+        <w:t>)</w:t>
+      </w:r>
+      <w:r>
+        <w:t xml:space="preserve"> [</w:t>
+      </w:r>
+      <w:r>
+        <w:t>@TODO</w:t>
+      </w:r>
+      <w:r>
+        <w:t xml:space="preserve"> </w:t>
+      </w:r>
+      <w:r>
+        <w:rPr>
+          <w:rFonts w:eastAsia="Calibri"/>
+        </w:rPr>
+        <w:t xml:space="preserve">MIT </w:t>
+      </w:r>
+      <w:proofErr w:type="spellStart"/>
+      <w:r>
+        <w:rPr>
+          <w:rFonts w:eastAsia="Calibri"/>
+        </w:rPr>
+        <w:t>Radiation</w:t>
+      </w:r>
+      <w:proofErr w:type="spellEnd"/>
+      <w:r>
+        <w:rPr>
+          <w:rFonts w:eastAsia="Calibri"/>
+        </w:rPr>
+        <w:t xml:space="preserve"> Lab</w:t>
+      </w:r>
+      <w:r>
+        <w:t>]</w:t>
+      </w:r>
+      <w:r>
+        <w:t>.</w:t>
+      </w:r>
+    </w:p>
+    <w:p>
+      <w:pPr>
+        <w:jc w:val="both"/>
+      </w:pPr>
+    </w:p>
+    <w:tbl>
+      <w:tblPr>
+        <w:tblStyle w:val="Tabela-Siatka"/>
+        <w:tblW w:w="0" w:type="auto"/>
+        <w:tblLook w:val="04A0" w:firstRow="1" w:lastRow="0" w:firstColumn="1" w:lastColumn="0" w:noHBand="0" w:noVBand="1"/>
+      </w:tblPr>
+      <w:tblGrid>
+        <w:gridCol w:w="8217"/>
+        <w:gridCol w:w="845"/>
+      </w:tblGrid>
+      <w:tr>
+        <w:tc>
+          <w:tcPr>
+            <w:tcW w:w="8217" w:type="dxa"/>
+            <w:vAlign w:val="center"/>
+          </w:tcPr>
+          <w:p>
+            <w:pPr>
+              <w:keepNext/>
+              <w:jc w:val="center"/>
+            </w:pPr>
+            <m:oMathPara>
+              <m:oMath>
+                <m:sSub>
+                  <m:sSubPr>
+                    <m:ctrlPr>
+                      <w:rPr>
+                        <w:rFonts w:ascii="Cambria Math" w:hAnsi="Cambria Math"/>
+                        <w:i/>
+                      </w:rPr>
+                    </m:ctrlPr>
+                  </m:sSubPr>
+                  <m:e>
+                    <m:r>
+                      <w:rPr>
+                        <w:rFonts w:ascii="Cambria Math" w:hAnsi="Cambria Math"/>
+                      </w:rPr>
+                      <m:t>f</m:t>
+                    </m:r>
+                  </m:e>
+                  <m:sub>
+                    <m:r>
+                      <w:rPr>
+                        <w:rFonts w:ascii="Cambria Math" w:hAnsi="Cambria Math"/>
+                      </w:rPr>
+                      <m:t>r</m:t>
+                    </m:r>
+                  </m:sub>
+                </m:sSub>
+                <m:r>
+                  <w:rPr>
+                    <w:rFonts w:ascii="Cambria Math" w:hAnsi="Cambria Math"/>
+                  </w:rPr>
+                  <m:t>=</m:t>
+                </m:r>
+                <m:sSub>
+                  <m:sSubPr>
+                    <m:ctrlPr>
+                      <w:rPr>
+                        <w:rFonts w:ascii="Cambria Math" w:hAnsi="Cambria Math"/>
+                        <w:i/>
+                      </w:rPr>
+                    </m:ctrlPr>
+                  </m:sSubPr>
+                  <m:e>
+                    <m:r>
+                      <w:rPr>
+                        <w:rFonts w:ascii="Cambria Math" w:hAnsi="Cambria Math"/>
+                      </w:rPr>
+                      <m:t>f</m:t>
+                    </m:r>
+                  </m:e>
+                  <m:sub>
+                    <m:r>
+                      <w:rPr>
+                        <w:rFonts w:ascii="Cambria Math" w:hAnsi="Cambria Math"/>
+                      </w:rPr>
+                      <m:t>t</m:t>
+                    </m:r>
+                  </m:sub>
+                </m:sSub>
+                <m:f>
+                  <m:fPr>
+                    <m:ctrlPr>
+                      <w:rPr>
+                        <w:rFonts w:ascii="Cambria Math" w:hAnsi="Cambria Math"/>
+                        <w:i/>
+                      </w:rPr>
+                    </m:ctrlPr>
+                  </m:fPr>
+                  <m:num>
+                    <m:r>
+                      <w:rPr>
+                        <w:rFonts w:ascii="Cambria Math" w:hAnsi="Cambria Math"/>
+                      </w:rPr>
+                      <m:t>c+v</m:t>
+                    </m:r>
+                  </m:num>
+                  <m:den>
+                    <m:r>
+                      <w:rPr>
+                        <w:rFonts w:ascii="Cambria Math" w:hAnsi="Cambria Math"/>
+                      </w:rPr>
+                      <m:t>c-v</m:t>
+                    </m:r>
+                  </m:den>
+                </m:f>
+              </m:oMath>
+            </m:oMathPara>
+          </w:p>
+        </w:tc>
+        <w:tc>
+          <w:tcPr>
+            <w:tcW w:w="845" w:type="dxa"/>
+            <w:vAlign w:val="center"/>
+          </w:tcPr>
+          <w:p>
+            <w:pPr>
+              <w:keepNext/>
+              <w:jc w:val="center"/>
+            </w:pPr>
+            <w:r>
+              <w:t xml:space="preserve">( </w:t>
+            </w:r>
+            <w:proofErr w:type="spellStart"/>
+            <w:r>
+              <w:t>x</w:t>
+            </w:r>
+            <w:r>
+              <w:t>.</w:t>
+            </w:r>
+            <w:r>
+              <w:t>x</w:t>
+            </w:r>
+            <w:proofErr w:type="spellEnd"/>
+            <w:r>
+              <w:t xml:space="preserve"> )</w:t>
+            </w:r>
+          </w:p>
+        </w:tc>
+      </w:tr>
+    </w:tbl>
+    <w:p>
+      <w:pPr>
+        <w:jc w:val="both"/>
+      </w:pPr>
+      <w:r>
+        <w:tab/>
+      </w:r>
+    </w:p>
+    <w:p>
+      <w:pPr>
+        <w:jc w:val="both"/>
+      </w:pPr>
+      <w:r>
+        <w:t>Gdzie:</w:t>
+      </w:r>
+    </w:p>
+    <w:p>
+      <w:pPr>
+        <w:jc w:val="both"/>
+      </w:pPr>
+      <m:oMath>
+        <m:sSub>
+          <m:sSubPr>
+            <m:ctrlPr>
+              <w:rPr>
+                <w:rFonts w:ascii="Cambria Math" w:hAnsi="Cambria Math"/>
+                <w:i/>
+              </w:rPr>
+            </m:ctrlPr>
+          </m:sSubPr>
+          <m:e>
+            <m:r>
+              <w:rPr>
+                <w:rFonts w:ascii="Cambria Math" w:hAnsi="Cambria Math"/>
+              </w:rPr>
+              <m:t>f</m:t>
+            </m:r>
+          </m:e>
+          <m:sub>
+            <m:r>
+              <w:rPr>
+                <w:rFonts w:ascii="Cambria Math" w:hAnsi="Cambria Math"/>
+              </w:rPr>
+              <m:t>r</m:t>
+            </m:r>
+          </m:sub>
+        </m:sSub>
+        <m:r>
+          <w:rPr>
+            <w:rFonts w:ascii="Cambria Math" w:hAnsi="Cambria Math"/>
+          </w:rPr>
+          <m:t>-</m:t>
+        </m:r>
+      </m:oMath>
+      <w:r>
+        <w:t xml:space="preserve"> zmierzona częstotliwość fali</w:t>
+      </w:r>
+    </w:p>
+    <w:p>
+      <w:pPr>
+        <w:jc w:val="both"/>
+      </w:pPr>
+      <m:oMath>
+        <m:sSub>
+          <m:sSubPr>
+            <m:ctrlPr>
+              <w:rPr>
+                <w:rFonts w:ascii="Cambria Math" w:hAnsi="Cambria Math"/>
+                <w:i/>
+              </w:rPr>
+            </m:ctrlPr>
+          </m:sSubPr>
+          <m:e>
+            <m:r>
+              <w:rPr>
+                <w:rFonts w:ascii="Cambria Math" w:hAnsi="Cambria Math"/>
+              </w:rPr>
+              <m:t>f</m:t>
+            </m:r>
+          </m:e>
+          <m:sub>
+            <m:r>
+              <w:rPr>
+                <w:rFonts w:ascii="Cambria Math" w:hAnsi="Cambria Math"/>
+              </w:rPr>
+              <m:t>t</m:t>
+            </m:r>
+          </m:sub>
+        </m:sSub>
+        <m:r>
+          <w:rPr>
+            <w:rFonts w:ascii="Cambria Math" w:hAnsi="Cambria Math"/>
+          </w:rPr>
+          <m:t>-</m:t>
+        </m:r>
+      </m:oMath>
+      <w:r>
+        <w:t xml:space="preserve"> częstotliwość emitowanej fali</w:t>
+      </w:r>
+    </w:p>
+    <w:p>
+      <w:pPr>
+        <w:jc w:val="both"/>
+      </w:pPr>
+      <m:oMath>
+        <m:r>
+          <w:rPr>
+            <w:rFonts w:ascii="Cambria Math" w:hAnsi="Cambria Math"/>
+          </w:rPr>
+          <m:t xml:space="preserve">v- </m:t>
+        </m:r>
+      </m:oMath>
+      <w:r>
+        <w:t>prędkość źródła</w:t>
+      </w:r>
+    </w:p>
+    <w:p>
+      <w:pPr>
+        <w:jc w:val="both"/>
+      </w:pPr>
+      <m:oMath>
+        <m:r>
+          <w:rPr>
+            <w:rFonts w:ascii="Cambria Math" w:hAnsi="Cambria Math"/>
+          </w:rPr>
+          <m:t xml:space="preserve">c- </m:t>
+        </m:r>
+      </m:oMath>
+      <w:r>
+        <w:t>prędkość światła</w:t>
+      </w:r>
+    </w:p>
+    <w:p>
+      <w:pPr>
+        <w:jc w:val="both"/>
+      </w:pPr>
+    </w:p>
+    <w:p>
+      <w:pPr>
+        <w:ind w:firstLine="578"/>
+        <w:jc w:val="both"/>
+      </w:pPr>
+      <w:r>
+        <w:t xml:space="preserve">Choć w praktyce zagadnienie efektu Dopplera jest zdecydowanie bardziej złożone, to na potrzeby niniejszej pracy taka aproksymacja daje wystarczające pojęcie do zrozumienia podstaw działania </w:t>
+      </w:r>
+      <w:r>
+        <w:t>rzeczywistego systemu radaru dopplerowskiego.</w:t>
+      </w:r>
+    </w:p>
+    <w:p>
+      <w:pPr>
+        <w:pStyle w:val="Nagwek2"/>
+      </w:pPr>
+      <w:bookmarkStart w:id="24" w:name="_Toc90331156"/>
+      <w:r>
+        <w:t>Zastosowania systemów radarowych</w:t>
+      </w:r>
+      <w:bookmarkEnd w:id="24"/>
+    </w:p>
+    <w:p>
+      <w:pPr>
+        <w:ind w:firstLine="578"/>
+        <w:jc w:val="both"/>
+      </w:pPr>
+      <w:r>
+        <w:t xml:space="preserve">Choć technologia </w:t>
+      </w:r>
+      <w:r>
+        <w:t xml:space="preserve">radarowa </w:t>
+      </w:r>
+      <w:r>
+        <w:t>powstała początkowo w celach militarnych,</w:t>
+      </w:r>
+      <w:r>
+        <w:t xml:space="preserve"> </w:t>
+      </w:r>
+      <w:r>
+        <w:t xml:space="preserve">znalazła ona szereg innych zastosowań, są to </w:t>
+      </w:r>
+      <w:r>
+        <w:t>między innymi</w:t>
+      </w:r>
+      <w:r>
+        <w:t xml:space="preserve"> [</w:t>
+      </w:r>
+      <w:r>
+        <w:t xml:space="preserve">@ TODO RADAR and </w:t>
+      </w:r>
+      <w:proofErr w:type="spellStart"/>
+      <w:r>
+        <w:t>its</w:t>
+      </w:r>
+      <w:proofErr w:type="spellEnd"/>
+      <w:r>
+        <w:t xml:space="preserve"> Applications</w:t>
+      </w:r>
+      <w:r>
+        <w:t>]</w:t>
+      </w:r>
+      <w:r>
+        <w:t>:</w:t>
+      </w:r>
+    </w:p>
+    <w:p>
+      <w:pPr>
+        <w:pStyle w:val="Akapitzlist"/>
+        <w:numPr>
+          <w:ilvl w:val="0"/>
+          <w:numId w:val="10"/>
+        </w:numPr>
+        <w:jc w:val="both"/>
+      </w:pPr>
+      <w:r>
+        <w:t>Kontrola lotów</w:t>
+      </w:r>
+    </w:p>
+    <w:p>
+      <w:pPr>
+        <w:pStyle w:val="Akapitzlist"/>
+        <w:numPr>
+          <w:ilvl w:val="0"/>
+          <w:numId w:val="10"/>
+        </w:numPr>
+        <w:jc w:val="both"/>
+      </w:pPr>
+      <w:r>
+        <w:t>Nawigacja lotnicza i morska w trudnych warunkach pogodowych</w:t>
+      </w:r>
+    </w:p>
+    <w:p>
+      <w:pPr>
+        <w:pStyle w:val="Akapitzlist"/>
+        <w:numPr>
+          <w:ilvl w:val="0"/>
+          <w:numId w:val="10"/>
+        </w:numPr>
+        <w:jc w:val="both"/>
+      </w:pPr>
+      <w:r>
+        <w:lastRenderedPageBreak/>
+        <w:t>Systemy bezpieczeństwa nawigacji</w:t>
+      </w:r>
+    </w:p>
+    <w:p>
+      <w:pPr>
+        <w:pStyle w:val="Akapitzlist"/>
+        <w:numPr>
+          <w:ilvl w:val="0"/>
+          <w:numId w:val="10"/>
+        </w:numPr>
+        <w:jc w:val="both"/>
+      </w:pPr>
+      <w:r>
+        <w:t>Obserwacja zjawisk atmosferycznych</w:t>
+      </w:r>
+    </w:p>
+    <w:p>
+      <w:pPr>
+        <w:pStyle w:val="Akapitzlist"/>
+        <w:numPr>
+          <w:ilvl w:val="0"/>
+          <w:numId w:val="10"/>
+        </w:numPr>
+        <w:jc w:val="both"/>
+      </w:pPr>
+      <w:r>
+        <w:t>Drogowe pomiary prędkości</w:t>
+      </w:r>
+    </w:p>
+    <w:p>
+      <w:pPr>
+        <w:pStyle w:val="Akapitzlist"/>
+        <w:numPr>
+          <w:ilvl w:val="0"/>
+          <w:numId w:val="10"/>
+        </w:numPr>
+        <w:jc w:val="both"/>
+      </w:pPr>
+      <w:r>
+        <w:t>Badanie topografii terenu</w:t>
+      </w:r>
+    </w:p>
+    <w:p>
+      <w:pPr>
+        <w:pStyle w:val="Akapitzlist"/>
+        <w:numPr>
+          <w:ilvl w:val="0"/>
+          <w:numId w:val="10"/>
+        </w:numPr>
+        <w:jc w:val="both"/>
+      </w:pPr>
+      <w:r>
+        <w:t>Badania geologiczne</w:t>
+      </w:r>
     </w:p>
     <w:p>
       <w:pPr>
         <w:pStyle w:val="Nagwek2"/>
         <w:jc w:val="both"/>
       </w:pPr>
-      <w:bookmarkStart w:id="24" w:name="_Toc90048162"/>
+      <w:bookmarkStart w:id="25" w:name="_Toc90331157"/>
       <w:r>
         <w:t>Uproszczenia symulacyjne</w:t>
       </w:r>
       <w:r>
         <w:t xml:space="preserve"> @TODO</w:t>
       </w:r>
-      <w:bookmarkEnd w:id="24"/>
+      <w:bookmarkEnd w:id="25"/>
     </w:p>
     <w:p>
       <w:pPr>
@@ -6235,10 +7613,34 @@
         <w:t xml:space="preserve">wersja radaru jest jednak znacznie uproszczona. </w:t>
       </w:r>
       <w:r>
-        <w:t>Symulowanie rzeczywistego odbijania się fal od powierzchni wymagałoby bardzo dużej mocy obliczeniowej. Tego typu technologie nazywane są śledzeniem promieni (z angielskiego „ray tracing”).</w:t>
-      </w:r>
-      <w:r>
-        <w:t xml:space="preserve"> Ta technika używana jest przede wszystkim przy kalkulacjach oświetlenia podczas renderowania scen i animacji. Dopiero niedawno układy graficzne osiągnęły moc potrzebną na obliczenia</w:t>
+        <w:t>Symulowanie rzeczywistego odbijania się fal od powierzchni wymagałoby bardzo dużej mocy obliczeniowej. Tego typu technologie nazywane są śledzeniem promieni (z angielskiego „</w:t>
+      </w:r>
+      <w:proofErr w:type="spellStart"/>
+      <w:r>
+        <w:t>ray</w:t>
+      </w:r>
+      <w:proofErr w:type="spellEnd"/>
+      <w:r>
+        <w:t xml:space="preserve"> </w:t>
+      </w:r>
+      <w:proofErr w:type="spellStart"/>
+      <w:r>
+        <w:t>tracing</w:t>
+      </w:r>
+      <w:proofErr w:type="spellEnd"/>
+      <w:r>
+        <w:t>”).</w:t>
+      </w:r>
+      <w:r>
+        <w:t xml:space="preserve"> Ta technika używana jest przede wszystkim przy kalkulacjach oświetlenia podczas </w:t>
+      </w:r>
+      <w:proofErr w:type="spellStart"/>
+      <w:r>
+        <w:t>renderowania</w:t>
+      </w:r>
+      <w:proofErr w:type="spellEnd"/>
+      <w:r>
+        <w:t xml:space="preserve"> scen i animacji. Dopiero niedawno układy graficzne osiągnęły moc potrzebną na obliczenia</w:t>
       </w:r>
       <w:r>
         <w:t xml:space="preserve"> śledzenia promieni</w:t>
@@ -6256,7 +7658,18 @@
         <w:t>.</w:t>
       </w:r>
       <w:r>
-        <w:t xml:space="preserve"> Znacznie prostszą metodą jest rzucanie promieni (z angielskiego „ray casting”). Polega ona na wyprowadzaniu promienia z puntu obserwacji i ustaleniu miejsca przecięcia z geometrią sceny.</w:t>
+        <w:t xml:space="preserve"> Znacznie prostszą metodą jest rzucanie promieni (z angielskiego „</w:t>
+      </w:r>
+      <w:proofErr w:type="spellStart"/>
+      <w:r>
+        <w:t>ray</w:t>
+      </w:r>
+      <w:proofErr w:type="spellEnd"/>
+      <w:r>
+        <w:t xml:space="preserve"> casting”). Polega ona na wyprowadzaniu promienia z puntu obserwacji i ustaleniu miejsca przecięcia z geometrią sceny.</w:t>
+      </w:r>
+      <w:r>
+        <w:t xml:space="preserve"> Przy dostatecznej liczbie wystrzelonych promieni otrzymujemy dostatecznie dobrą aproksymację, aby móc wykonać obliczenia odległości i prędkości obiektów.</w:t>
       </w:r>
     </w:p>
     <w:p>
@@ -6290,7 +7703,7 @@
                     <pic:cNvPicPr/>
                   </pic:nvPicPr>
                   <pic:blipFill>
-                    <a:blip r:embed="rId25"/>
+                    <a:blip r:embed="rId26"/>
                     <a:stretch>
                       <a:fillRect/>
                     </a:stretch>
@@ -6335,9 +7748,6 @@
         <w:t>6</w:t>
       </w:r>
       <w:r>
-        <w:rPr>
-          <w:noProof/>
-        </w:rPr>
         <w:fldChar w:fldCharType="end"/>
       </w:r>
       <w:r>
@@ -6356,12 +7766,9 @@
         <w:rPr>
           <w:noProof/>
         </w:rPr>
-        <w:t>1</w:t>
-      </w:r>
-      <w:r>
-        <w:rPr>
-          <w:noProof/>
-        </w:rPr>
+        <w:t>2</w:t>
+      </w:r>
+      <w:r>
         <w:fldChar w:fldCharType="end"/>
       </w:r>
       <w:r>
@@ -6375,7 +7782,7 @@
       <w:pPr>
         <w:pStyle w:val="Nagwek2"/>
       </w:pPr>
-      <w:bookmarkStart w:id="25" w:name="_Toc90048163"/>
+      <w:bookmarkStart w:id="26" w:name="_Toc90331158"/>
       <w:r>
         <w:lastRenderedPageBreak/>
         <w:t>Symulowany radar</w:t>
@@ -6383,7 +7790,7 @@
       <w:r>
         <w:t xml:space="preserve"> @TODO</w:t>
       </w:r>
-      <w:bookmarkEnd w:id="25"/>
+      <w:bookmarkEnd w:id="26"/>
     </w:p>
     <w:p>
       <w:pPr>
@@ -6391,13 +7798,22 @@
         <w:jc w:val="both"/>
       </w:pPr>
       <w:r>
-        <w:t>Symulacyjny radar w każdej aktualizacji wystrzeliwuje pewną ilość promieni o losowych wychyleniach względem punktu początkowego</w:t>
+        <w:t>Symulacyjny radar w każd</w:t>
+      </w:r>
+      <w:r>
+        <w:t>ym korku</w:t>
+      </w:r>
+      <w:r>
+        <w:t xml:space="preserve"> aktualizacji wystrzeliwuje pewną ilość promieni o losowych wychyleniach względem punktu początkowego</w:t>
       </w:r>
       <w:r>
         <w:t xml:space="preserve">. Jeśli </w:t>
       </w:r>
       <w:r>
-        <w:t>długość odcinka pomiędzy punktem początkowym, a przecięciem z geometrią jest mniejsza niż maksymalna odległość</w:t>
+        <w:t>długość odcinka pomiędzy punktem początkowym, a przecięciem z geometrią jest mniejsza niż maksymaln</w:t>
+      </w:r>
+      <w:r>
+        <w:t>y ustalony przez użytkownika zasięg</w:t>
       </w:r>
       <w:r>
         <w:t>,</w:t>
@@ -6492,14 +7908,14 @@
       <w:pPr>
         <w:pStyle w:val="Nagwek2"/>
       </w:pPr>
-      <w:bookmarkStart w:id="26" w:name="_Toc90048164"/>
+      <w:bookmarkStart w:id="27" w:name="_Toc90331159"/>
       <w:r>
         <w:t>Filtrowanie obiektów tła</w:t>
       </w:r>
       <w:r>
         <w:t xml:space="preserve"> @TODO</w:t>
       </w:r>
-      <w:bookmarkEnd w:id="26"/>
+      <w:bookmarkEnd w:id="27"/>
     </w:p>
     <w:p>
       <w:pPr>
@@ -6538,14 +7954,19 @@
       <w:pPr>
         <w:pStyle w:val="Nagwek1"/>
       </w:pPr>
-      <w:bookmarkStart w:id="27" w:name="_Toc90048165"/>
+      <w:bookmarkStart w:id="28" w:name="_Toc90331160"/>
       <w:r>
         <w:t>Regulatory</w:t>
       </w:r>
       <w:r>
         <w:t xml:space="preserve"> @TODO</w:t>
       </w:r>
-      <w:bookmarkEnd w:id="27"/>
+      <w:bookmarkEnd w:id="28"/>
+    </w:p>
+    <w:p>
+      <w:r>
+        <w:t>@TODO wstęp o regulatorach, rodzaje</w:t>
+      </w:r>
     </w:p>
     <w:p>
       <w:pPr>
@@ -6840,6 +8261,7 @@
             <w:r>
               <w:t xml:space="preserve">( </w:t>
             </w:r>
+            <w:proofErr w:type="spellStart"/>
             <w:r>
               <w:t>x</w:t>
             </w:r>
@@ -6849,6 +8271,7 @@
             <w:r>
               <w:t>x</w:t>
             </w:r>
+            <w:proofErr w:type="spellEnd"/>
             <w:r>
               <w:t xml:space="preserve"> )</w:t>
             </w:r>
@@ -6885,13 +8308,7 @@
         </m:r>
       </m:oMath>
       <w:r>
-        <w:t xml:space="preserve"> </w:t>
-      </w:r>
-      <w:r>
-        <w:t>–</w:t>
-      </w:r>
-      <w:r>
-        <w:t xml:space="preserve"> transformata Laplace’a sterowania</w:t>
+        <w:t xml:space="preserve"> – transformata Laplace’a sterowania</w:t>
       </w:r>
     </w:p>
     <w:p>
@@ -6904,13 +8321,7 @@
         </m:r>
       </m:oMath>
       <w:r>
-        <w:t xml:space="preserve"> </w:t>
-      </w:r>
-      <w:r>
-        <w:t>–</w:t>
-      </w:r>
-      <w:r>
-        <w:t xml:space="preserve"> transformata Laplace’a uchybu sterowania</w:t>
+        <w:t xml:space="preserve"> – transformata Laplace’a uchybu sterowania</w:t>
       </w:r>
       <w:r>
         <w:br/>
@@ -7063,7 +8474,7 @@
                     </pic:cNvPicPr>
                   </pic:nvPicPr>
                   <pic:blipFill rotWithShape="1">
-                    <a:blip r:embed="rId26" cstate="print">
+                    <a:blip r:embed="rId27" cstate="print">
                       <a:extLst>
                         <a:ext uri="{28A0092B-C50C-407E-A947-70E740481C1C}">
                           <a14:useLocalDpi xmlns:a14="http://schemas.microsoft.com/office/drawing/2010/main" val="0"/>
@@ -7122,9 +8533,6 @@
         <w:t>7</w:t>
       </w:r>
       <w:r>
-        <w:rPr>
-          <w:noProof/>
-        </w:rPr>
         <w:fldChar w:fldCharType="end"/>
       </w:r>
       <w:r>
@@ -7146,9 +8554,6 @@
         <w:t>1</w:t>
       </w:r>
       <w:r>
-        <w:rPr>
-          <w:noProof/>
-        </w:rPr>
         <w:fldChar w:fldCharType="end"/>
       </w:r>
       <w:r>
@@ -7213,7 +8618,15 @@
       </w:pPr>
       <w:r>
         <w:tab/>
-        <w:t xml:space="preserve">W wyniku nasycenia sygnału pojawia się jednak problem z członem całkującym. Mamy do czynienia ze zjawiskiem windup’u całkowania. </w:t>
+        <w:t xml:space="preserve">W wyniku nasycenia sygnału pojawia się jednak problem z członem całkującym. Mamy do czynienia ze zjawiskiem </w:t>
+      </w:r>
+      <w:proofErr w:type="spellStart"/>
+      <w:r>
+        <w:t>windup’u</w:t>
+      </w:r>
+      <w:proofErr w:type="spellEnd"/>
+      <w:r>
+        <w:t xml:space="preserve"> całkowania. </w:t>
       </w:r>
       <w:r>
         <w:t>Kiedy następuje duża zmiana wartości zadanej</w:t>
@@ -7228,7 +8641,15 @@
         <w:t>ograniczenia wyjścia regulatora, co powoduje powstawanie przeregulowań wartości sterowanej.</w:t>
       </w:r>
       <w:r>
-        <w:t xml:space="preserve"> Aby temu zapobiec należy zaimplementować mechanizm anti-windup. W tym celu </w:t>
+        <w:t xml:space="preserve"> Aby temu zapobiec należy zaimplementować mechanizm </w:t>
+      </w:r>
+      <w:proofErr w:type="spellStart"/>
+      <w:r>
+        <w:t>anti-windup</w:t>
+      </w:r>
+      <w:proofErr w:type="spellEnd"/>
+      <w:r>
+        <w:t xml:space="preserve">. W tym celu </w:t>
       </w:r>
       <w:r>
         <w:t>dodano</w:t>
@@ -7240,7 +8661,23 @@
         <w:t>sprzężenie</w:t>
       </w:r>
       <w:r>
-        <w:t xml:space="preserve"> kalkulacji zwrotnej (ang. back calculation), który </w:t>
+        <w:t xml:space="preserve"> kalkulacji zwrotnej (ang. </w:t>
+      </w:r>
+      <w:proofErr w:type="spellStart"/>
+      <w:r>
+        <w:t>back</w:t>
+      </w:r>
+      <w:proofErr w:type="spellEnd"/>
+      <w:r>
+        <w:t xml:space="preserve"> </w:t>
+      </w:r>
+      <w:proofErr w:type="spellStart"/>
+      <w:r>
+        <w:t>calculation</w:t>
+      </w:r>
+      <w:proofErr w:type="spellEnd"/>
+      <w:r>
+        <w:t xml:space="preserve">), który </w:t>
       </w:r>
       <w:r>
         <w:t>oblicza</w:t>
@@ -7298,7 +8735,7 @@
                     </pic:cNvPicPr>
                   </pic:nvPicPr>
                   <pic:blipFill>
-                    <a:blip r:embed="rId27">
+                    <a:blip r:embed="rId28">
                       <a:extLst>
                         <a:ext uri="{28A0092B-C50C-407E-A947-70E740481C1C}">
                           <a14:useLocalDpi xmlns:a14="http://schemas.microsoft.com/office/drawing/2010/main" val="0"/>
@@ -7335,7 +8772,7 @@
         <w:pStyle w:val="Legenda"/>
         <w:jc w:val="center"/>
       </w:pPr>
-      <w:bookmarkStart w:id="28" w:name="_Ref89978460"/>
+      <w:bookmarkStart w:id="29" w:name="_Ref89978460"/>
       <w:r>
         <w:t xml:space="preserve">Rysunek </w:t>
       </w:r>
@@ -7355,9 +8792,6 @@
         <w:t>7</w:t>
       </w:r>
       <w:r>
-        <w:rPr>
-          <w:noProof/>
-        </w:rPr>
         <w:fldChar w:fldCharType="end"/>
       </w:r>
       <w:r>
@@ -7379,31 +8813,33 @@
         <w:t>2</w:t>
       </w:r>
       <w:r>
-        <w:rPr>
-          <w:noProof/>
-        </w:rPr>
         <w:fldChar w:fldCharType="end"/>
       </w:r>
       <w:r>
         <w:t xml:space="preserve"> </w:t>
       </w:r>
       <w:r>
-        <w:t>Schemat blokowy regulatora PID z filtrem części różniczkującej, nasyceniem sygnału sterowania i mechanizmem anti-windup</w:t>
-      </w:r>
-      <w:bookmarkEnd w:id="28"/>
+        <w:t xml:space="preserve">Schemat blokowy regulatora PID z filtrem części różniczkującej, nasyceniem sygnału sterowania i mechanizmem </w:t>
+      </w:r>
+      <w:proofErr w:type="spellStart"/>
+      <w:r>
+        <w:t>anti-windup</w:t>
+      </w:r>
+      <w:bookmarkEnd w:id="29"/>
+      <w:proofErr w:type="spellEnd"/>
     </w:p>
     <w:p>
       <w:pPr>
         <w:pStyle w:val="Nagwek2"/>
       </w:pPr>
-      <w:bookmarkStart w:id="29" w:name="_Toc90048166"/>
+      <w:bookmarkStart w:id="30" w:name="_Toc90331161"/>
       <w:r>
         <w:t>Przejście na dziedzinę dyskretną</w:t>
       </w:r>
       <w:r>
         <w:t xml:space="preserve"> @TODO</w:t>
       </w:r>
-      <w:bookmarkEnd w:id="29"/>
+      <w:bookmarkEnd w:id="30"/>
     </w:p>
     <w:p>
       <w:pPr>
@@ -7431,7 +8867,23 @@
         </m:r>
       </m:oMath>
       <w:r>
-        <w:t xml:space="preserve"> jest aproksymacja biliniowa, zwana także aproksymacją lub metodą Tustina.</w:t>
+        <w:t xml:space="preserve"> jest aproksymacja </w:t>
+      </w:r>
+      <w:proofErr w:type="spellStart"/>
+      <w:r>
+        <w:t>biliniowa</w:t>
+      </w:r>
+      <w:proofErr w:type="spellEnd"/>
+      <w:r>
+        <w:t xml:space="preserve">, zwana także aproksymacją lub metodą </w:t>
+      </w:r>
+      <w:proofErr w:type="spellStart"/>
+      <w:r>
+        <w:t>Tustina</w:t>
+      </w:r>
+      <w:proofErr w:type="spellEnd"/>
+      <w:r>
+        <w:t>.</w:t>
       </w:r>
       <w:r>
         <w:t xml:space="preserve"> Jest to aproksymacja </w:t>
@@ -7445,9 +8897,11 @@
       <w:r>
         <w:t>(</w:t>
       </w:r>
+      <w:proofErr w:type="spellStart"/>
       <w:r>
         <w:t>x.x</w:t>
       </w:r>
+      <w:proofErr w:type="spellEnd"/>
       <w:r>
         <w:t>)</w:t>
       </w:r>
@@ -7568,6 +9022,7 @@
             <w:r>
               <w:t xml:space="preserve">( </w:t>
             </w:r>
+            <w:proofErr w:type="spellStart"/>
             <w:r>
               <w:t>x</w:t>
             </w:r>
@@ -7577,6 +9032,7 @@
             <w:r>
               <w:t>x</w:t>
             </w:r>
+            <w:proofErr w:type="spellEnd"/>
             <w:r>
               <w:t xml:space="preserve"> )</w:t>
             </w:r>
@@ -7630,9 +9086,11 @@
       <w:r>
         <w:t>(</w:t>
       </w:r>
+      <w:proofErr w:type="spellStart"/>
       <w:r>
         <w:t>x.x</w:t>
       </w:r>
+      <w:proofErr w:type="spellEnd"/>
       <w:r>
         <w:t>)</w:t>
       </w:r>
@@ -7645,9 +9103,11 @@
       <w:r>
         <w:t>(</w:t>
       </w:r>
+      <w:proofErr w:type="spellStart"/>
       <w:r>
         <w:t>x.x</w:t>
       </w:r>
+      <w:proofErr w:type="spellEnd"/>
       <w:r>
         <w:t>)</w:t>
       </w:r>
@@ -7793,6 +9253,7 @@
             <w:r>
               <w:t xml:space="preserve">( </w:t>
             </w:r>
+            <w:proofErr w:type="spellStart"/>
             <w:r>
               <w:t>x</w:t>
             </w:r>
@@ -7802,6 +9263,7 @@
             <w:r>
               <w:t>x</w:t>
             </w:r>
+            <w:proofErr w:type="spellEnd"/>
             <w:r>
               <w:t xml:space="preserve"> )</w:t>
             </w:r>
@@ -7885,6 +9347,7 @@
             <w:r>
               <w:t xml:space="preserve">( </w:t>
             </w:r>
+            <w:proofErr w:type="spellStart"/>
             <w:r>
               <w:t>x</w:t>
             </w:r>
@@ -7894,6 +9357,7 @@
             <w:r>
               <w:t>x</w:t>
             </w:r>
+            <w:proofErr w:type="spellEnd"/>
             <w:r>
               <w:t xml:space="preserve"> )</w:t>
             </w:r>
@@ -7914,7 +9378,31 @@
         <w:t>Po dokonaniu odpowiednich przekształceń otrzymujemy trzy cztery równania, po jednym dla każdego członu</w:t>
       </w:r>
       <w:r>
-        <w:t xml:space="preserve"> (x.x),(x.x) oraz (x.x)</w:t>
+        <w:t xml:space="preserve"> (</w:t>
+      </w:r>
+      <w:proofErr w:type="spellStart"/>
+      <w:r>
+        <w:t>x.x</w:t>
+      </w:r>
+      <w:proofErr w:type="spellEnd"/>
+      <w:r>
+        <w:t>),(</w:t>
+      </w:r>
+      <w:proofErr w:type="spellStart"/>
+      <w:r>
+        <w:t>x.x</w:t>
+      </w:r>
+      <w:proofErr w:type="spellEnd"/>
+      <w:r>
+        <w:t>) oraz (</w:t>
+      </w:r>
+      <w:proofErr w:type="spellStart"/>
+      <w:r>
+        <w:t>x.x</w:t>
+      </w:r>
+      <w:proofErr w:type="spellEnd"/>
+      <w:r>
+        <w:t>)</w:t>
       </w:r>
       <w:r>
         <w:t xml:space="preserve"> regulatora oraz jedno opisujące wyjście sterujące</w:t>
@@ -8013,13 +9501,7 @@
                   <w:rPr>
                     <w:rFonts w:ascii="Cambria Math" w:hAnsi="Cambria Math"/>
                   </w:rPr>
-                  <m:t>⋅</m:t>
-                </m:r>
-                <m:r>
-                  <w:rPr>
-                    <w:rFonts w:ascii="Cambria Math" w:hAnsi="Cambria Math"/>
-                  </w:rPr>
-                  <m:t>e[n]</m:t>
+                  <m:t>⋅e[n]</m:t>
                 </m:r>
               </m:oMath>
             </m:oMathPara>
@@ -8038,6 +9520,7 @@
             <w:r>
               <w:t xml:space="preserve">( </w:t>
             </w:r>
+            <w:proofErr w:type="spellStart"/>
             <w:r>
               <w:t>x</w:t>
             </w:r>
@@ -8047,6 +9530,7 @@
             <w:r>
               <w:t>x</w:t>
             </w:r>
+            <w:proofErr w:type="spellEnd"/>
             <w:r>
               <w:t xml:space="preserve"> )</w:t>
             </w:r>
@@ -8154,13 +9638,7 @@
                       <w:rPr>
                         <w:rFonts w:ascii="Cambria Math" w:hAnsi="Cambria Math"/>
                       </w:rPr>
-                      <m:t xml:space="preserve"> </m:t>
-                    </m:r>
-                    <m:r>
-                      <w:rPr>
-                        <w:rFonts w:ascii="Cambria Math" w:hAnsi="Cambria Math"/>
-                      </w:rPr>
-                      <m:t>T</m:t>
+                      <m:t xml:space="preserve"> T</m:t>
                     </m:r>
                   </m:num>
                   <m:den>
@@ -8259,6 +9737,7 @@
             <w:r>
               <w:t xml:space="preserve">( </w:t>
             </w:r>
+            <w:proofErr w:type="spellStart"/>
             <w:r>
               <w:t>x</w:t>
             </w:r>
@@ -8268,6 +9747,7 @@
             <w:r>
               <w:t>x</w:t>
             </w:r>
+            <w:proofErr w:type="spellEnd"/>
             <w:r>
               <w:t xml:space="preserve"> )</w:t>
             </w:r>
@@ -8507,6 +9987,7 @@
             <w:r>
               <w:t xml:space="preserve">( </w:t>
             </w:r>
+            <w:proofErr w:type="spellStart"/>
             <w:r>
               <w:t>x</w:t>
             </w:r>
@@ -8516,6 +9997,7 @@
             <w:r>
               <w:t>x</w:t>
             </w:r>
+            <w:proofErr w:type="spellEnd"/>
             <w:r>
               <w:t xml:space="preserve"> )</w:t>
             </w:r>
@@ -8652,6 +10134,7 @@
             <w:r>
               <w:t xml:space="preserve">( </w:t>
             </w:r>
+            <w:proofErr w:type="spellStart"/>
             <w:r>
               <w:t>x</w:t>
             </w:r>
@@ -8661,6 +10144,7 @@
             <w:r>
               <w:t>x</w:t>
             </w:r>
+            <w:proofErr w:type="spellEnd"/>
             <w:r>
               <w:t xml:space="preserve"> )</w:t>
             </w:r>
@@ -8744,19 +10228,7 @@
           <w:rPr>
             <w:rFonts w:ascii="Cambria Math" w:hAnsi="Cambria Math"/>
           </w:rPr>
-          <m:t>[</m:t>
-        </m:r>
-        <m:r>
-          <w:rPr>
-            <w:rFonts w:ascii="Cambria Math" w:hAnsi="Cambria Math"/>
-          </w:rPr>
-          <m:t>n</m:t>
-        </m:r>
-        <m:r>
-          <w:rPr>
-            <w:rFonts w:ascii="Cambria Math" w:hAnsi="Cambria Math"/>
-          </w:rPr>
-          <m:t>]</m:t>
+          <m:t>[n]</m:t>
         </m:r>
       </m:oMath>
     </w:p>
@@ -8832,19 +10304,7 @@
           <w:rPr>
             <w:rFonts w:ascii="Cambria Math" w:hAnsi="Cambria Math"/>
           </w:rPr>
-          <m:t>[</m:t>
-        </m:r>
-        <m:r>
-          <w:rPr>
-            <w:rFonts w:ascii="Cambria Math" w:hAnsi="Cambria Math"/>
-          </w:rPr>
-          <m:t>n</m:t>
-        </m:r>
-        <m:r>
-          <w:rPr>
-            <w:rFonts w:ascii="Cambria Math" w:hAnsi="Cambria Math"/>
-          </w:rPr>
-          <m:t>]</m:t>
+          <m:t>[n]</m:t>
         </m:r>
       </m:oMath>
     </w:p>
@@ -8852,64 +10312,432 @@
       <w:pPr>
         <w:pStyle w:val="Nagwek2"/>
       </w:pPr>
-      <w:bookmarkStart w:id="30" w:name="_Toc90048167"/>
+      <w:bookmarkStart w:id="31" w:name="_Toc90331162"/>
       <w:r>
         <w:t>Układ regulacji</w:t>
       </w:r>
       <w:r>
+        <w:t xml:space="preserve"> zamkniętej</w:t>
+      </w:r>
+      <w:r>
         <w:t xml:space="preserve"> @TODO</w:t>
       </w:r>
-      <w:bookmarkEnd w:id="30"/>
+      <w:bookmarkEnd w:id="31"/>
+    </w:p>
+    <w:p>
+      <w:pPr>
+        <w:ind w:firstLine="578"/>
+        <w:jc w:val="both"/>
+      </w:pPr>
+      <w:r>
+        <w:t>W celu regulacji systemu tempomatu adaptacyjnego zdecydowano się na stworzenie zamkniętego</w:t>
+      </w:r>
+      <w:r>
+        <w:t>,</w:t>
+      </w:r>
+      <w:r>
+        <w:t xml:space="preserve"> hybrydowego układu regulacji opartego o dwa niezależne regulatory PID</w:t>
+      </w:r>
+      <w:r>
+        <w:t xml:space="preserve"> (R</w:t>
+      </w:r>
+      <w:r>
+        <w:fldChar w:fldCharType="begin"/>
+      </w:r>
+      <w:r>
+        <w:instrText xml:space="preserve"> REF _Ref90329055 \h </w:instrText>
+      </w:r>
+      <w:r>
+        <w:fldChar w:fldCharType="separate"/>
+      </w:r>
+      <w:r>
+        <w:t xml:space="preserve">ys. </w:t>
+      </w:r>
+      <w:r>
+        <w:rPr>
+          <w:noProof/>
+        </w:rPr>
+        <w:t>7</w:t>
+      </w:r>
+      <w:r>
+        <w:t>.</w:t>
+      </w:r>
+      <w:r>
+        <w:rPr>
+          <w:noProof/>
+        </w:rPr>
+        <w:t>3</w:t>
+      </w:r>
+      <w:r>
+        <w:fldChar w:fldCharType="end"/>
+      </w:r>
+      <w:r>
+        <w:t>)</w:t>
+      </w:r>
+      <w:r>
+        <w:t>.</w:t>
+      </w:r>
+      <w:r>
+        <w:t xml:space="preserve"> Dzięki tej konstrukcji może on pracować zarówno w trybie</w:t>
+      </w:r>
+      <w:r>
+        <w:t xml:space="preserve"> klasycznym</w:t>
+      </w:r>
+      <w:r>
+        <w:t>,</w:t>
+      </w:r>
+      <w:r>
+        <w:t xml:space="preserve"> tempomatu</w:t>
+      </w:r>
+      <w:r>
+        <w:t xml:space="preserve"> utrzymującego stałą prędkość, jak i w trybie adaptacyjnym.</w:t>
+      </w:r>
+      <w:r>
+        <w:br/>
+      </w:r>
+    </w:p>
+    <w:p>
+      <w:pPr>
+        <w:ind w:firstLine="578"/>
+        <w:jc w:val="both"/>
+      </w:pPr>
+      <w:r>
+        <w:t>System posiada dwa wejścia wartości zadanych,</w:t>
+      </w:r>
+      <w:r>
+        <w:t xml:space="preserve"> prędkości </w:t>
+      </w:r>
+      <w:r>
+        <w:t>i</w:t>
+      </w:r>
+      <w:r>
+        <w:t xml:space="preserve"> odległości od pojazdu poprzedzającego oraz dwa wyjścia</w:t>
+      </w:r>
+      <w:r>
+        <w:t>,</w:t>
+      </w:r>
+      <w:r>
+        <w:t xml:space="preserve"> </w:t>
+      </w:r>
+      <w:r>
+        <w:t>z</w:t>
+      </w:r>
+      <w:r>
+        <w:t>mierzon</w:t>
+      </w:r>
+      <w:r>
+        <w:t>ą</w:t>
+      </w:r>
+      <w:r>
+        <w:t xml:space="preserve"> prędkoś</w:t>
+      </w:r>
+      <w:r>
+        <w:t>ć</w:t>
+      </w:r>
+      <w:r>
+        <w:t xml:space="preserve"> i odległoś</w:t>
+      </w:r>
+      <w:r>
+        <w:t>ć</w:t>
+      </w:r>
+      <w:r>
+        <w:t>.</w:t>
+      </w:r>
+    </w:p>
+    <w:p>
+      <w:pPr>
+        <w:rPr>
+          <w:noProof/>
+        </w:rPr>
+      </w:pPr>
+    </w:p>
+    <w:p>
+      <w:pPr>
+        <w:keepNext/>
+      </w:pPr>
+      <w:r>
+        <w:rPr>
+          <w:noProof/>
+        </w:rPr>
+        <w:drawing>
+          <wp:inline distT="0" distB="0" distL="0" distR="0" wp14:anchorId="601DB3F7" wp14:editId="0E31A93D">
+            <wp:extent cx="5760000" cy="2650436"/>
+            <wp:effectExtent l="0" t="0" r="0" b="0"/>
+            <wp:docPr id="14" name="Obraz 14"/>
+            <wp:cNvGraphicFramePr>
+              <a:graphicFrameLocks xmlns:a="http://schemas.openxmlformats.org/drawingml/2006/main" noChangeAspect="1"/>
+            </wp:cNvGraphicFramePr>
+            <a:graphic xmlns:a="http://schemas.openxmlformats.org/drawingml/2006/main">
+              <a:graphicData uri="http://schemas.openxmlformats.org/drawingml/2006/picture">
+                <pic:pic xmlns:pic="http://schemas.openxmlformats.org/drawingml/2006/picture">
+                  <pic:nvPicPr>
+                    <pic:cNvPr id="0" name="Picture 25"/>
+                    <pic:cNvPicPr>
+                      <a:picLocks noChangeAspect="1" noChangeArrowheads="1"/>
+                    </pic:cNvPicPr>
+                  </pic:nvPicPr>
+                  <pic:blipFill rotWithShape="1">
+                    <a:blip r:embed="rId29" cstate="print">
+                      <a:extLst>
+                        <a:ext uri="{28A0092B-C50C-407E-A947-70E740481C1C}">
+                          <a14:useLocalDpi xmlns:a14="http://schemas.microsoft.com/office/drawing/2010/main" val="0"/>
+                        </a:ext>
+                      </a:extLst>
+                    </a:blip>
+                    <a:srcRect l="15569" t="22156" r="1787" b="3787"/>
+                    <a:stretch/>
+                  </pic:blipFill>
+                  <pic:spPr bwMode="auto">
+                    <a:xfrm>
+                      <a:off x="0" y="0"/>
+                      <a:ext cx="5760000" cy="2650436"/>
+                    </a:xfrm>
+                    <a:prstGeom prst="rect">
+                      <a:avLst/>
+                    </a:prstGeom>
+                    <a:noFill/>
+                    <a:ln>
+                      <a:noFill/>
+                    </a:ln>
+                    <a:extLst>
+                      <a:ext uri="{53640926-AAD7-44D8-BBD7-CCE9431645EC}">
+                        <a14:shadowObscured xmlns:a14="http://schemas.microsoft.com/office/drawing/2010/main"/>
+                      </a:ext>
+                    </a:extLst>
+                  </pic:spPr>
+                </pic:pic>
+              </a:graphicData>
+            </a:graphic>
+          </wp:inline>
+        </w:drawing>
+      </w:r>
+    </w:p>
+    <w:p>
+      <w:pPr>
+        <w:pStyle w:val="Legenda"/>
+        <w:jc w:val="center"/>
+      </w:pPr>
+      <w:r>
+        <w:t xml:space="preserve">Rysunek </w:t>
+      </w:r>
+      <w:r>
+        <w:fldChar w:fldCharType="begin"/>
+      </w:r>
+      <w:r>
+        <w:instrText xml:space="preserve"> STYLEREF 1 \s </w:instrText>
+      </w:r>
+      <w:r>
+        <w:fldChar w:fldCharType="separate"/>
+      </w:r>
+      <w:r>
+        <w:rPr>
+          <w:noProof/>
+        </w:rPr>
+        <w:t>7</w:t>
+      </w:r>
+      <w:r>
+        <w:fldChar w:fldCharType="end"/>
+      </w:r>
+      <w:r>
+        <w:t>.</w:t>
+      </w:r>
+      <w:r>
+        <w:fldChar w:fldCharType="begin"/>
+      </w:r>
+      <w:r>
+        <w:instrText xml:space="preserve"> SEQ Rysunek \* ARABIC \s 1 </w:instrText>
+      </w:r>
+      <w:r>
+        <w:fldChar w:fldCharType="separate"/>
+      </w:r>
+      <w:r>
+        <w:rPr>
+          <w:noProof/>
+        </w:rPr>
+        <w:t>3</w:t>
+      </w:r>
+      <w:r>
+        <w:fldChar w:fldCharType="end"/>
+      </w:r>
+      <w:r>
+        <w:t xml:space="preserve"> </w:t>
+      </w:r>
+      <w:r>
+        <w:t>Zaprojektowany układ regulacji tempomatu adaptacyjnego</w:t>
+      </w:r>
+    </w:p>
+    <w:p/>
+    <w:p>
+      <w:pPr>
+        <w:ind w:firstLine="432"/>
+        <w:jc w:val="both"/>
+      </w:pPr>
+      <w:r>
+        <w:t>W sytuacji braku detekcji radarowych, tempomat działa w trybie klasycznym. Jego zadaniem jest utrzymanie prędkości zadanej przez kierującego pojazdem.</w:t>
+      </w:r>
+      <w:r>
+        <w:t xml:space="preserve"> Przełącznik pomiędzy prędkościami mierzonymi znajduje się w pozycji górnej, a do obliczenia </w:t>
+      </w:r>
+      <w:r>
+        <w:t xml:space="preserve">uchybu regulacji </w:t>
+      </w:r>
+      <w:r>
+        <w:t xml:space="preserve">prędkości </w:t>
+      </w:r>
+      <w:r>
+        <w:t xml:space="preserve">brana jest pod uwagę prędkość </w:t>
+      </w:r>
+      <w:r>
+        <w:t>zadana</w:t>
+      </w:r>
+      <w:r>
+        <w:t>.</w:t>
+      </w:r>
+      <w:r>
+        <w:t xml:space="preserve"> W tej sytuacji wartość dolnej gałęzi regulacji zawierającej regulator PID odległości wynosi </w:t>
+      </w:r>
+      <w:r>
+        <w:t>zero</w:t>
+      </w:r>
+      <w:r>
+        <w:t xml:space="preserve"> i nie ma wpływu na sterowanie.</w:t>
+      </w:r>
+    </w:p>
+    <w:p>
+      <w:pPr>
+        <w:ind w:firstLine="432"/>
+        <w:jc w:val="both"/>
+      </w:pPr>
+      <w:r>
+        <w:lastRenderedPageBreak/>
+        <w:t>Działanie układu ulega znacznej zmianie w momencie otrzymania detekcji radarowych.</w:t>
+      </w:r>
+      <w:r>
+        <w:t xml:space="preserve"> Prędkość zadana dla regulatora prędkości zostaje przełączona na wartość prędkości wykrytego obiektu. </w:t>
+      </w:r>
+      <w:r>
+        <w:t>Dzięki temu układ dąży do utrzymania zerowej prędkości względnej pojazd</w:t>
+      </w:r>
+      <w:r>
+        <w:t>ów</w:t>
+      </w:r>
+      <w:r>
+        <w:t>, tym samym pozostając w stałej odległości.</w:t>
+      </w:r>
+      <w:r>
+        <w:t xml:space="preserve"> </w:t>
+      </w:r>
+      <w:r>
+        <w:t xml:space="preserve">Dolna gałąź układu zawierająca regulator odległości oblicza uchyb pomiędzy zadanym, a wykrytym dystansem i odpowiednio reguluje sygnał sterujący. Po wyliczeniu składowych sterowania przez poszczególne regulatory ich wartości są sumowane i podawane na </w:t>
+      </w:r>
+      <w:r>
+        <w:t>wejście sterujące obiektu regulacji.</w:t>
+      </w:r>
+      <w:r>
+        <w:t xml:space="preserve"> Warto zauważyć, że w rzeczywistym systemie </w:t>
+      </w:r>
+      <w:r>
+        <w:t>po utracie obiektu z pola widzenia czujnika, pojazd utrzymuje zadaną prędkość pobraną z ostatniej detekcji i wymagana jest ingerencja kierowcy aby wznowić działanie klasycznego tempomatu. W powyższym systemie ta operacja jest wykonywana automatycznie ze względu na wygodę użytkownika.</w:t>
+      </w:r>
     </w:p>
     <w:p>
       <w:pPr>
         <w:pStyle w:val="Nagwek1"/>
       </w:pPr>
-      <w:bookmarkStart w:id="31" w:name="_Toc90048168"/>
-      <w:r>
-        <w:t>Implementacja regulacji w języku Python</w:t>
-      </w:r>
+      <w:bookmarkStart w:id="32" w:name="_Toc90331163"/>
+      <w:r>
+        <w:t xml:space="preserve">Implementacja regulacji w języku </w:t>
+      </w:r>
+      <w:proofErr w:type="spellStart"/>
+      <w:r>
+        <w:t>Python</w:t>
+      </w:r>
+      <w:proofErr w:type="spellEnd"/>
       <w:r>
         <w:t xml:space="preserve"> @TODO</w:t>
       </w:r>
-      <w:bookmarkEnd w:id="31"/>
+      <w:bookmarkEnd w:id="32"/>
+    </w:p>
+    <w:p>
+      <w:pPr>
+        <w:ind w:firstLine="432"/>
+        <w:jc w:val="both"/>
+      </w:pPr>
+      <w:r>
+        <w:t xml:space="preserve">Do implementacji układu regulacji dyskretnej posłużono się </w:t>
+      </w:r>
+      <w:r>
+        <w:t>językiem</w:t>
+      </w:r>
+      <w:r>
+        <w:t xml:space="preserve"> </w:t>
+      </w:r>
+      <w:proofErr w:type="spellStart"/>
+      <w:r>
+        <w:t>Python</w:t>
+      </w:r>
+      <w:proofErr w:type="spellEnd"/>
+      <w:r>
+        <w:t xml:space="preserve"> obsługującym moduł API użytego symulatora. Dzięki temu projekt systemu został podzielony na kilka modułów składowych, co </w:t>
+      </w:r>
+      <w:r>
+        <w:t>pozwala</w:t>
+      </w:r>
+      <w:r>
+        <w:t xml:space="preserve"> na zachowanie przejrzystości rozwiązania oraz ułatwia</w:t>
+      </w:r>
+      <w:r>
+        <w:t xml:space="preserve"> dokonywanie wszelakich modyfikacji bez ingerencji w skrypty odpowiedzialne za </w:t>
+      </w:r>
+      <w:r>
+        <w:t>sterowani</w:t>
+      </w:r>
+      <w:r>
+        <w:t>e symulacją i wizualizacją.</w:t>
+      </w:r>
+    </w:p>
+    <w:p>
+      <w:pPr>
+        <w:ind w:firstLine="432"/>
+        <w:jc w:val="both"/>
+      </w:pPr>
+      <w:r>
+        <w:t>System został podzielony</w:t>
+      </w:r>
+      <w:r>
+        <w:t xml:space="preserve"> na trzy kluczowe moduły implementujące główne klasy, skrypt sterujący symulacją i testami oraz skrypt inicjalizujący zmienne parametrów.</w:t>
+      </w:r>
     </w:p>
     <w:p>
       <w:pPr>
         <w:pStyle w:val="Nagwek1"/>
       </w:pPr>
-      <w:bookmarkStart w:id="32" w:name="_Toc90048169"/>
+      <w:bookmarkStart w:id="33" w:name="_Toc90331164"/>
       <w:r>
         <w:t>Scenariusze testowe i testy regulacji</w:t>
       </w:r>
-      <w:bookmarkEnd w:id="32"/>
+      <w:bookmarkEnd w:id="33"/>
     </w:p>
     <w:p>
       <w:pPr>
         <w:pStyle w:val="Nagwek1"/>
       </w:pPr>
+      <w:bookmarkStart w:id="34" w:name="_Toc90331165"/>
       <w:r>
         <w:t>Wnioski</w:t>
       </w:r>
+      <w:bookmarkEnd w:id="34"/>
     </w:p>
     <w:p>
       <w:pPr>
         <w:pStyle w:val="Nagwek1"/>
         <w:jc w:val="both"/>
       </w:pPr>
-      <w:bookmarkStart w:id="33" w:name="_Toc90048170"/>
+      <w:bookmarkStart w:id="35" w:name="_Toc90331166"/>
       <w:r>
         <w:t>Bibliografia</w:t>
       </w:r>
-      <w:bookmarkEnd w:id="33"/>
-    </w:p>
-    <w:p>
-      <w:pPr>
-        <w:jc w:val="both"/>
-        <w:rPr>
-          <w:rFonts w:eastAsia="Calibri"/>
-        </w:rPr>
-      </w:pPr>
+      <w:bookmarkEnd w:id="35"/>
     </w:p>
     <w:p>
       <w:pPr>
@@ -8927,13 +10755,29 @@
           <w:rFonts w:eastAsia="Calibri"/>
           <w:lang w:val="en-GB"/>
         </w:rPr>
-        <w:t xml:space="preserve">A. Dosovitskiy, </w:t>
-      </w:r>
+        <w:t xml:space="preserve">A. </w:t>
+      </w:r>
+      <w:proofErr w:type="spellStart"/>
       <w:r>
         <w:rPr>
           <w:rFonts w:eastAsia="Calibri"/>
           <w:lang w:val="en-GB"/>
         </w:rPr>
+        <w:t>Dosovitskiy</w:t>
+      </w:r>
+      <w:proofErr w:type="spellEnd"/>
+      <w:r>
+        <w:rPr>
+          <w:rFonts w:eastAsia="Calibri"/>
+          <w:lang w:val="en-GB"/>
+        </w:rPr>
+        <w:t xml:space="preserve">, </w:t>
+      </w:r>
+      <w:r>
+        <w:rPr>
+          <w:rFonts w:eastAsia="Calibri"/>
+          <w:lang w:val="en-GB"/>
+        </w:rPr>
         <w:t>G</w:t>
       </w:r>
       <w:r>
@@ -8948,13 +10792,43 @@
           <w:rFonts w:eastAsia="Calibri"/>
           <w:lang w:val="en-GB"/>
         </w:rPr>
-        <w:t xml:space="preserve">, F. Codevilla, A. </w:t>
-      </w:r>
-      <w:r>
-        <w:rPr>
+        <w:t xml:space="preserve">, F. </w:t>
+      </w:r>
+      <w:proofErr w:type="spellStart"/>
+      <w:r>
+        <w:rPr>
+          <w:rFonts w:eastAsia="Calibri"/>
           <w:lang w:val="en-GB"/>
         </w:rPr>
-        <w:t xml:space="preserve">López, V. Koltun – </w:t>
+        <w:t>Codevilla</w:t>
+      </w:r>
+      <w:proofErr w:type="spellEnd"/>
+      <w:r>
+        <w:rPr>
+          <w:rFonts w:eastAsia="Calibri"/>
+          <w:lang w:val="en-GB"/>
+        </w:rPr>
+        <w:t xml:space="preserve">, A. </w:t>
+      </w:r>
+      <w:r>
+        <w:rPr>
+          <w:lang w:val="en-GB"/>
+        </w:rPr>
+        <w:t xml:space="preserve">López, V. </w:t>
+      </w:r>
+      <w:proofErr w:type="spellStart"/>
+      <w:r>
+        <w:rPr>
+          <w:lang w:val="en-GB"/>
+        </w:rPr>
+        <w:t>Koltun</w:t>
+      </w:r>
+      <w:proofErr w:type="spellEnd"/>
+      <w:r>
+        <w:rPr>
+          <w:lang w:val="en-GB"/>
+        </w:rPr>
+        <w:t xml:space="preserve"> – </w:t>
       </w:r>
       <w:r>
         <w:rPr>
@@ -9008,7 +10882,7 @@
         </w:rPr>
         <w:t xml:space="preserve">dostępna pod adresem: </w:t>
       </w:r>
-      <w:hyperlink r:id="rId28" w:history="1">
+      <w:hyperlink r:id="rId30" w:history="1">
         <w:r>
           <w:rPr>
             <w:rStyle w:val="Hipercze"/>
@@ -9032,9 +10906,23 @@
         <w:rPr>
           <w:rFonts w:eastAsia="Calibri"/>
         </w:rPr>
-        <w:t xml:space="preserve">Dokumentacja standardu OpenDRIVE dostępna pod adresem: </w:t>
-      </w:r>
-      <w:hyperlink r:id="rId29" w:history="1">
+        <w:t xml:space="preserve">Dokumentacja standardu </w:t>
+      </w:r>
+      <w:proofErr w:type="spellStart"/>
+      <w:r>
+        <w:rPr>
+          <w:rFonts w:eastAsia="Calibri"/>
+        </w:rPr>
+        <w:t>OpenDRIVE</w:t>
+      </w:r>
+      <w:proofErr w:type="spellEnd"/>
+      <w:r>
+        <w:rPr>
+          <w:rFonts w:eastAsia="Calibri"/>
+        </w:rPr>
+        <w:t xml:space="preserve"> dostępna pod adresem: </w:t>
+      </w:r>
+      <w:hyperlink r:id="rId31" w:history="1">
         <w:r>
           <w:rPr>
             <w:rStyle w:val="Hipercze"/>
@@ -9087,8 +10975,58 @@
         <w:rPr>
           <w:lang w:val="en-US"/>
         </w:rPr>
-        <w:t>J. Ondruša, , E. Kollab , P. Vertaľb and Ž. Šarić</w:t>
-      </w:r>
+        <w:t xml:space="preserve">J. </w:t>
+      </w:r>
+      <w:proofErr w:type="spellStart"/>
+      <w:r>
+        <w:rPr>
+          <w:lang w:val="en-US"/>
+        </w:rPr>
+        <w:t>Ondruša</w:t>
+      </w:r>
+      <w:proofErr w:type="spellEnd"/>
+      <w:r>
+        <w:rPr>
+          <w:lang w:val="en-US"/>
+        </w:rPr>
+        <w:t xml:space="preserve">, , E. </w:t>
+      </w:r>
+      <w:proofErr w:type="spellStart"/>
+      <w:r>
+        <w:rPr>
+          <w:lang w:val="en-US"/>
+        </w:rPr>
+        <w:t>Kollab</w:t>
+      </w:r>
+      <w:proofErr w:type="spellEnd"/>
+      <w:r>
+        <w:rPr>
+          <w:lang w:val="en-US"/>
+        </w:rPr>
+        <w:t xml:space="preserve"> , P. </w:t>
+      </w:r>
+      <w:proofErr w:type="spellStart"/>
+      <w:r>
+        <w:rPr>
+          <w:lang w:val="en-US"/>
+        </w:rPr>
+        <w:t>Vertaľb</w:t>
+      </w:r>
+      <w:proofErr w:type="spellEnd"/>
+      <w:r>
+        <w:rPr>
+          <w:lang w:val="en-US"/>
+        </w:rPr>
+        <w:t xml:space="preserve"> and Ž. </w:t>
+      </w:r>
+      <w:proofErr w:type="spellStart"/>
+      <w:r>
+        <w:rPr>
+          <w:lang w:val="en-US"/>
+        </w:rPr>
+        <w:t>Šarić</w:t>
+      </w:r>
+      <w:proofErr w:type="spellEnd"/>
       <w:r>
         <w:rPr>
           <w:rFonts w:eastAsia="Calibri"/>
@@ -9122,14 +11060,107 @@
         </w:numPr>
         <w:rPr>
           <w:rFonts w:eastAsia="Calibri"/>
+          <w:lang w:val="en-GB"/>
+        </w:rPr>
+      </w:pPr>
+      <w:r>
+        <w:rPr>
+          <w:rFonts w:eastAsia="Calibri"/>
+          <w:lang w:val="en-GB"/>
+        </w:rPr>
+        <w:t xml:space="preserve">N. Prasad Bhatta, M. Geetha Priya </w:t>
+      </w:r>
+      <w:r>
+        <w:rPr>
+          <w:rFonts w:eastAsia="Calibri"/>
           <w:lang w:val="en-US"/>
         </w:rPr>
-      </w:pPr>
-      <w:r>
-        <w:rPr>
+        <w:t>„</w:t>
+      </w:r>
+      <w:r>
+        <w:rPr>
+          <w:rFonts w:eastAsia="Calibri"/>
+          <w:lang w:val="en-GB"/>
+        </w:rPr>
+        <w:t>RADAR and its Applications</w:t>
+      </w:r>
+      <w:r>
+        <w:rPr>
+          <w:rFonts w:eastAsia="Calibri"/>
+          <w:lang w:val="en-GB"/>
+        </w:rPr>
+        <w:t>”</w:t>
+      </w:r>
+    </w:p>
+    <w:p>
+      <w:pPr>
+        <w:numPr>
+          <w:ilvl w:val="0"/>
+          <w:numId w:val="6"/>
+        </w:numPr>
+        <w:rPr>
+          <w:rFonts w:eastAsia="Calibri"/>
+          <w:lang w:val="en-GB"/>
+        </w:rPr>
+      </w:pPr>
+      <w:bookmarkStart w:id="36" w:name="_Ref90324887"/>
+      <w:bookmarkStart w:id="37" w:name="_Ref90325562"/>
+      <w:r>
+        <w:rPr>
+          <w:rFonts w:eastAsia="Calibri"/>
+          <w:lang w:val="en-GB"/>
+        </w:rPr>
+        <w:t xml:space="preserve">Ridenour, "Radar System Engineering", MIT Radiation Lab series, Tom 1, 1947, </w:t>
+      </w:r>
+      <w:proofErr w:type="spellStart"/>
+      <w:r>
+        <w:rPr>
+          <w:rFonts w:eastAsia="Calibri"/>
+          <w:lang w:val="en-GB"/>
+        </w:rPr>
+        <w:t>strona</w:t>
+      </w:r>
+      <w:proofErr w:type="spellEnd"/>
+      <w:r>
+        <w:rPr>
+          <w:rFonts w:eastAsia="Calibri"/>
+          <w:lang w:val="en-GB"/>
+        </w:rPr>
+        <w:t xml:space="preserve"> 629</w:t>
+      </w:r>
+      <w:bookmarkEnd w:id="36"/>
+      <w:bookmarkEnd w:id="37"/>
+    </w:p>
+    <w:p>
+      <w:pPr>
+        <w:numPr>
+          <w:ilvl w:val="0"/>
+          <w:numId w:val="6"/>
+        </w:numPr>
+        <w:rPr>
+          <w:rFonts w:eastAsia="Calibri"/>
           <w:lang w:val="en-US"/>
         </w:rPr>
-        <w:t xml:space="preserve">Johannes Schmitz wtyczka </w:t>
+      </w:pPr>
+      <w:r>
+        <w:rPr>
+          <w:lang w:val="en-US"/>
+        </w:rPr>
+        <w:t xml:space="preserve">Johannes Schmitz </w:t>
+      </w:r>
+      <w:proofErr w:type="spellStart"/>
+      <w:r>
+        <w:rPr>
+          <w:lang w:val="en-US"/>
+        </w:rPr>
+        <w:t>wtyczka</w:t>
+      </w:r>
+      <w:proofErr w:type="spellEnd"/>
+      <w:r>
+        <w:rPr>
+          <w:lang w:val="en-US"/>
+        </w:rPr>
+        <w:t xml:space="preserve"> </w:t>
       </w:r>
       <w:r>
         <w:rPr>
@@ -9154,13 +11185,35 @@
         </w:rPr>
         <w:t xml:space="preserve"> </w:t>
       </w:r>
+      <w:proofErr w:type="spellStart"/>
       <w:r>
         <w:rPr>
           <w:lang w:val="en-US"/>
         </w:rPr>
-        <w:t xml:space="preserve">dostępna pod adresem: </w:t>
-      </w:r>
-      <w:hyperlink r:id="rId30" w:history="1">
+        <w:t>dostępna</w:t>
+      </w:r>
+      <w:proofErr w:type="spellEnd"/>
+      <w:r>
+        <w:rPr>
+          <w:lang w:val="en-US"/>
+        </w:rPr>
+        <w:t xml:space="preserve"> pod </w:t>
+      </w:r>
+      <w:proofErr w:type="spellStart"/>
+      <w:r>
+        <w:rPr>
+          <w:lang w:val="en-US"/>
+        </w:rPr>
+        <w:t>adresem</w:t>
+      </w:r>
+      <w:proofErr w:type="spellEnd"/>
+      <w:r>
+        <w:rPr>
+          <w:lang w:val="en-US"/>
+        </w:rPr>
+        <w:t xml:space="preserve">: </w:t>
+      </w:r>
+      <w:hyperlink r:id="rId32" w:history="1">
         <w:r>
           <w:rPr>
             <w:rStyle w:val="Hipercze"/>
@@ -9197,22 +11250,30 @@
           <w:lang w:val="en-US"/>
         </w:rPr>
       </w:pPr>
+      <w:proofErr w:type="spellStart"/>
       <w:r>
         <w:rPr>
           <w:lang w:val="en-US"/>
         </w:rPr>
-        <w:t xml:space="preserve">Matrerials: </w:t>
-      </w:r>
+        <w:t>Matrerials</w:t>
+      </w:r>
+      <w:proofErr w:type="spellEnd"/>
       <w:r>
         <w:rPr>
           <w:lang w:val="en-US"/>
         </w:rPr>
+        <w:t xml:space="preserve">: </w:t>
+      </w:r>
+      <w:r>
+        <w:rPr>
+          <w:lang w:val="en-US"/>
+        </w:rPr>
         <w:t>https://github.com/carla-simulator/traffic-generation-editor#openscenario-support-list</w:t>
       </w:r>
     </w:p>
     <w:sectPr>
-      <w:headerReference w:type="default" r:id="rId31"/>
-      <w:footerReference w:type="default" r:id="rId32"/>
+      <w:headerReference w:type="default" r:id="rId33"/>
+      <w:footerReference w:type="default" r:id="rId34"/>
       <w:pgSz w:w="11906" w:h="16838"/>
       <w:pgMar w:top="1417" w:right="1417" w:bottom="1417" w:left="1417" w:header="709" w:footer="709" w:gutter="0"/>
       <w:cols w:space="708"/>
@@ -9316,7 +11377,23 @@
         <w:footnoteRef/>
       </w:r>
       <w:r>
-        <w:t xml:space="preserve"> SAE International – pierwotnie Society of Automotive Engineers – amerykańska organizacja zrzeszająca inżynierów z</w:t>
+        <w:t xml:space="preserve"> SAE International – pierwotnie </w:t>
+      </w:r>
+      <w:proofErr w:type="spellStart"/>
+      <w:r>
+        <w:t>Society</w:t>
+      </w:r>
+      <w:proofErr w:type="spellEnd"/>
+      <w:r>
+        <w:t xml:space="preserve"> of Automotive </w:t>
+      </w:r>
+      <w:proofErr w:type="spellStart"/>
+      <w:r>
+        <w:t>Engineers</w:t>
+      </w:r>
+      <w:proofErr w:type="spellEnd"/>
+      <w:r>
+        <w:t xml:space="preserve"> – amerykańska organizacja zrzeszająca inżynierów z</w:t>
       </w:r>
       <w:r>
         <w:t>wiązanych z branżami motoryzacyjnymi i lotniczymi</w:t>
@@ -9443,7 +11520,31 @@
         <w:footnoteRef/>
       </w:r>
       <w:r>
-        <w:t xml:space="preserve"> W oficjalnej dokumentacji ta funkcjonalność ma miano „OpenDRIVE standalone mode”</w:t>
+        <w:t xml:space="preserve"> W oficjalnej dokumentacji ta funkcjonalność ma miano „</w:t>
+      </w:r>
+      <w:proofErr w:type="spellStart"/>
+      <w:r>
+        <w:t>OpenDRIVE</w:t>
+      </w:r>
+      <w:proofErr w:type="spellEnd"/>
+      <w:r>
+        <w:t xml:space="preserve"> </w:t>
+      </w:r>
+      <w:proofErr w:type="spellStart"/>
+      <w:r>
+        <w:t>standalone</w:t>
+      </w:r>
+      <w:proofErr w:type="spellEnd"/>
+      <w:r>
+        <w:t xml:space="preserve"> </w:t>
+      </w:r>
+      <w:proofErr w:type="spellStart"/>
+      <w:r>
+        <w:t>mode</w:t>
+      </w:r>
+      <w:proofErr w:type="spellEnd"/>
+      <w:r>
+        <w:t>”</w:t>
       </w:r>
     </w:p>
   </w:footnote>
@@ -9465,7 +11566,23 @@
         <w:t>ku</w:t>
       </w:r>
       <w:r>
-        <w:t xml:space="preserve"> jako seria Nvidia GeForce RTX 2000</w:t>
+        <w:t xml:space="preserve"> jako seria </w:t>
+      </w:r>
+      <w:proofErr w:type="spellStart"/>
+      <w:r>
+        <w:t>Nvidia</w:t>
+      </w:r>
+      <w:proofErr w:type="spellEnd"/>
+      <w:r>
+        <w:t xml:space="preserve"> </w:t>
+      </w:r>
+      <w:proofErr w:type="spellStart"/>
+      <w:r>
+        <w:t>GeForce</w:t>
+      </w:r>
+      <w:proofErr w:type="spellEnd"/>
+      <w:r>
+        <w:t xml:space="preserve"> RTX 2000</w:t>
       </w:r>
       <w:r>
         <w:t>.</w:t>
@@ -10179,6 +12296,119 @@
     </w:lvl>
   </w:abstractNum>
   <w:abstractNum w:abstractNumId="7" w15:restartNumberingAfterBreak="0">
+    <w:nsid w:val="2D2A62B8"/>
+    <w:multiLevelType w:val="hybridMultilevel"/>
+    <w:tmpl w:val="0F2C6F18"/>
+    <w:lvl w:ilvl="0" w:tplc="04150001">
+      <w:start w:val="1"/>
+      <w:numFmt w:val="bullet"/>
+      <w:lvlText w:val=""/>
+      <w:lvlJc w:val="left"/>
+      <w:pPr>
+        <w:ind w:left="1298" w:hanging="360"/>
+      </w:pPr>
+      <w:rPr>
+        <w:rFonts w:ascii="Symbol" w:hAnsi="Symbol" w:hint="default"/>
+      </w:rPr>
+    </w:lvl>
+    <w:lvl w:ilvl="1" w:tplc="04150003" w:tentative="1">
+      <w:start w:val="1"/>
+      <w:numFmt w:val="bullet"/>
+      <w:lvlText w:val="o"/>
+      <w:lvlJc w:val="left"/>
+      <w:pPr>
+        <w:ind w:left="2018" w:hanging="360"/>
+      </w:pPr>
+      <w:rPr>
+        <w:rFonts w:ascii="Courier New" w:hAnsi="Courier New" w:cs="Courier New" w:hint="default"/>
+      </w:rPr>
+    </w:lvl>
+    <w:lvl w:ilvl="2" w:tplc="04150005" w:tentative="1">
+      <w:start w:val="1"/>
+      <w:numFmt w:val="bullet"/>
+      <w:lvlText w:val=""/>
+      <w:lvlJc w:val="left"/>
+      <w:pPr>
+        <w:ind w:left="2738" w:hanging="360"/>
+      </w:pPr>
+      <w:rPr>
+        <w:rFonts w:ascii="Wingdings" w:hAnsi="Wingdings" w:hint="default"/>
+      </w:rPr>
+    </w:lvl>
+    <w:lvl w:ilvl="3" w:tplc="04150001" w:tentative="1">
+      <w:start w:val="1"/>
+      <w:numFmt w:val="bullet"/>
+      <w:lvlText w:val=""/>
+      <w:lvlJc w:val="left"/>
+      <w:pPr>
+        <w:ind w:left="3458" w:hanging="360"/>
+      </w:pPr>
+      <w:rPr>
+        <w:rFonts w:ascii="Symbol" w:hAnsi="Symbol" w:hint="default"/>
+      </w:rPr>
+    </w:lvl>
+    <w:lvl w:ilvl="4" w:tplc="04150003" w:tentative="1">
+      <w:start w:val="1"/>
+      <w:numFmt w:val="bullet"/>
+      <w:lvlText w:val="o"/>
+      <w:lvlJc w:val="left"/>
+      <w:pPr>
+        <w:ind w:left="4178" w:hanging="360"/>
+      </w:pPr>
+      <w:rPr>
+        <w:rFonts w:ascii="Courier New" w:hAnsi="Courier New" w:cs="Courier New" w:hint="default"/>
+      </w:rPr>
+    </w:lvl>
+    <w:lvl w:ilvl="5" w:tplc="04150005" w:tentative="1">
+      <w:start w:val="1"/>
+      <w:numFmt w:val="bullet"/>
+      <w:lvlText w:val=""/>
+      <w:lvlJc w:val="left"/>
+      <w:pPr>
+        <w:ind w:left="4898" w:hanging="360"/>
+      </w:pPr>
+      <w:rPr>
+        <w:rFonts w:ascii="Wingdings" w:hAnsi="Wingdings" w:hint="default"/>
+      </w:rPr>
+    </w:lvl>
+    <w:lvl w:ilvl="6" w:tplc="04150001" w:tentative="1">
+      <w:start w:val="1"/>
+      <w:numFmt w:val="bullet"/>
+      <w:lvlText w:val=""/>
+      <w:lvlJc w:val="left"/>
+      <w:pPr>
+        <w:ind w:left="5618" w:hanging="360"/>
+      </w:pPr>
+      <w:rPr>
+        <w:rFonts w:ascii="Symbol" w:hAnsi="Symbol" w:hint="default"/>
+      </w:rPr>
+    </w:lvl>
+    <w:lvl w:ilvl="7" w:tplc="04150003" w:tentative="1">
+      <w:start w:val="1"/>
+      <w:numFmt w:val="bullet"/>
+      <w:lvlText w:val="o"/>
+      <w:lvlJc w:val="left"/>
+      <w:pPr>
+        <w:ind w:left="6338" w:hanging="360"/>
+      </w:pPr>
+      <w:rPr>
+        <w:rFonts w:ascii="Courier New" w:hAnsi="Courier New" w:cs="Courier New" w:hint="default"/>
+      </w:rPr>
+    </w:lvl>
+    <w:lvl w:ilvl="8" w:tplc="04150005" w:tentative="1">
+      <w:start w:val="1"/>
+      <w:numFmt w:val="bullet"/>
+      <w:lvlText w:val=""/>
+      <w:lvlJc w:val="left"/>
+      <w:pPr>
+        <w:ind w:left="7058" w:hanging="360"/>
+      </w:pPr>
+      <w:rPr>
+        <w:rFonts w:ascii="Wingdings" w:hAnsi="Wingdings" w:hint="default"/>
+      </w:rPr>
+    </w:lvl>
+  </w:abstractNum>
+  <w:abstractNum w:abstractNumId="8" w15:restartNumberingAfterBreak="0">
     <w:nsid w:val="79836D6B"/>
     <w:multiLevelType w:val="hybridMultilevel"/>
     <w:tmpl w:val="D1E02F50"/>
@@ -10337,13 +12567,16 @@
     <w:abstractNumId w:val="1"/>
   </w:num>
   <w:num w:numId="7">
-    <w:abstractNumId w:val="7"/>
+    <w:abstractNumId w:val="8"/>
   </w:num>
   <w:num w:numId="8">
     <w:abstractNumId w:val="5"/>
   </w:num>
   <w:num w:numId="9">
     <w:abstractNumId w:val="4"/>
+  </w:num>
+  <w:num w:numId="10">
+    <w:abstractNumId w:val="7"/>
   </w:num>
 </w:numbering>
 </file>
@@ -10740,7 +12973,7 @@
   <w:style w:type="paragraph" w:default="1" w:styleId="Normalny">
     <w:name w:val="Normal"/>
     <w:qFormat/>
-    <w:rsid w:val="0098059A"/>
+    <w:rsid w:val="001A18B1"/>
     <w:pPr>
       <w:spacing w:line="300" w:lineRule="auto"/>
     </w:pPr>
@@ -10981,7 +13214,6 @@
   <w:style w:type="character" w:default="1" w:styleId="Domylnaczcionkaakapitu">
     <w:name w:val="Default Paragraph Font"/>
     <w:uiPriority w:val="1"/>
-    <w:semiHidden/>
     <w:unhideWhenUsed/>
   </w:style>
   <w:style w:type="table" w:default="1" w:styleId="Standardowy">
@@ -11792,10 +14024,6 @@
 </file>
 
 <file path=customXml/item1.xml><?xml version="1.0" encoding="utf-8"?>
-<b:Sources xmlns:b="http://schemas.openxmlformats.org/officeDocument/2006/bibliography" xmlns="http://schemas.openxmlformats.org/officeDocument/2006/bibliography" SelectedStyle="\APASixthEditionOfficeOnline.xsl" StyleName="APA" Version="6"/>
-</file>
-
-<file path=customXml/item2.xml><?xml version="1.0" encoding="utf-8"?>
 <?mso-contentType ?>
 <FormTemplates xmlns="http://schemas.microsoft.com/sharepoint/v3/contenttype/forms">
   <Display>DocumentLibraryForm</Display>
@@ -11804,7 +14032,17 @@
 </FormTemplates>
 </file>
 
+<file path=customXml/item2.xml><?xml version="1.0" encoding="utf-8"?>
+<b:Sources xmlns:b="http://schemas.openxmlformats.org/officeDocument/2006/bibliography" xmlns="http://schemas.openxmlformats.org/officeDocument/2006/bibliography" SelectedStyle="\APASixthEditionOfficeOnline.xsl" StyleName="APA" Version="6"/>
+</file>
+
 <file path=customXml/item3.xml><?xml version="1.0" encoding="utf-8"?>
+<p:properties xmlns:p="http://schemas.microsoft.com/office/2006/metadata/properties" xmlns:xsi="http://www.w3.org/2001/XMLSchema-instance" xmlns:pc="http://schemas.microsoft.com/office/infopath/2007/PartnerControls">
+  <documentManagement/>
+</p:properties>
+</file>
+
+<file path=customXml/item4.xml><?xml version="1.0" encoding="utf-8"?>
 <ct:contentTypeSchema xmlns:ct="http://schemas.microsoft.com/office/2006/metadata/contentType" xmlns:ma="http://schemas.microsoft.com/office/2006/metadata/properties/metaAttributes" ct:_="" ma:_="" ma:contentTypeName="Dokument" ma:contentTypeID="0x0101000A48C344C904C34498CCAE5611C7A88C" ma:contentTypeVersion="5" ma:contentTypeDescription="Utwórz nowy dokument." ma:contentTypeScope="" ma:versionID="9bb1b6e9d002f3e55888271f3fd96c5f">
   <xsd:schema xmlns:xsd="http://www.w3.org/2001/XMLSchema" xmlns:xs="http://www.w3.org/2001/XMLSchema" xmlns:p="http://schemas.microsoft.com/office/2006/metadata/properties" xmlns:ns3="cfbd55dc-3b26-4063-8998-0652d661aaca" xmlns:ns4="e37ecbda-2670-4340-98db-0a5473548432" targetNamespace="http://schemas.microsoft.com/office/2006/metadata/properties" ma:root="true" ma:fieldsID="38cd05fd6abdece182023a233ada9ea6" ns3:_="" ns4:_="">
     <xsd:import namespace="cfbd55dc-3b26-4063-8998-0652d661aaca"/>
@@ -11975,13 +14213,15 @@
 </ct:contentTypeSchema>
 </file>
 
-<file path=customXml/item4.xml><?xml version="1.0" encoding="utf-8"?>
-<p:properties xmlns:p="http://schemas.microsoft.com/office/2006/metadata/properties" xmlns:xsi="http://www.w3.org/2001/XMLSchema-instance" xmlns:pc="http://schemas.microsoft.com/office/infopath/2007/PartnerControls">
-  <documentManagement/>
-</p:properties>
+<file path=customXml/itemProps1.xml><?xml version="1.0" encoding="utf-8"?>
+<ds:datastoreItem xmlns:ds="http://schemas.openxmlformats.org/officeDocument/2006/customXml" ds:itemID="{EB9D7378-F449-405F-A764-BC542E0379F4}">
+  <ds:schemaRefs>
+    <ds:schemaRef ds:uri="http://schemas.microsoft.com/sharepoint/v3/contenttype/forms"/>
+  </ds:schemaRefs>
+</ds:datastoreItem>
 </file>
 
-<file path=customXml/itemProps1.xml><?xml version="1.0" encoding="utf-8"?>
+<file path=customXml/itemProps2.xml><?xml version="1.0" encoding="utf-8"?>
 <ds:datastoreItem xmlns:ds="http://schemas.openxmlformats.org/officeDocument/2006/customXml" ds:itemID="{619AE4C4-C5DA-48C3-804B-386A0BC86666}">
   <ds:schemaRefs>
     <ds:schemaRef ds:uri="http://schemas.openxmlformats.org/officeDocument/2006/bibliography"/>
@@ -11989,15 +14229,16 @@
 </ds:datastoreItem>
 </file>
 
-<file path=customXml/itemProps2.xml><?xml version="1.0" encoding="utf-8"?>
-<ds:datastoreItem xmlns:ds="http://schemas.openxmlformats.org/officeDocument/2006/customXml" ds:itemID="{EB9D7378-F449-405F-A764-BC542E0379F4}">
+<file path=customXml/itemProps3.xml><?xml version="1.0" encoding="utf-8"?>
+<ds:datastoreItem xmlns:ds="http://schemas.openxmlformats.org/officeDocument/2006/customXml" ds:itemID="{4650A2EC-A6B6-4EA8-85D0-9787447A45E7}">
   <ds:schemaRefs>
-    <ds:schemaRef ds:uri="http://schemas.microsoft.com/sharepoint/v3/contenttype/forms"/>
+    <ds:schemaRef ds:uri="http://schemas.microsoft.com/office/2006/metadata/properties"/>
+    <ds:schemaRef ds:uri="http://schemas.microsoft.com/office/infopath/2007/PartnerControls"/>
   </ds:schemaRefs>
 </ds:datastoreItem>
 </file>
 
-<file path=customXml/itemProps3.xml><?xml version="1.0" encoding="utf-8"?>
+<file path=customXml/itemProps4.xml><?xml version="1.0" encoding="utf-8"?>
 <ds:datastoreItem xmlns:ds="http://schemas.openxmlformats.org/officeDocument/2006/customXml" ds:itemID="{970D592C-A099-4498-B702-8E227EFE125A}">
   <ds:schemaRefs>
     <ds:schemaRef ds:uri="http://schemas.microsoft.com/office/2006/metadata/contentType"/>
@@ -12014,13 +14255,4 @@
     <ds:schemaRef ds:uri="http://schemas.microsoft.com/internal/obd"/>
   </ds:schemaRefs>
 </ds:datastoreItem>
-</file>
-
-<file path=customXml/itemProps4.xml><?xml version="1.0" encoding="utf-8"?>
-<ds:datastoreItem xmlns:ds="http://schemas.openxmlformats.org/officeDocument/2006/customXml" ds:itemID="{4650A2EC-A6B6-4EA8-85D0-9787447A45E7}">
-  <ds:schemaRefs>
-    <ds:schemaRef ds:uri="http://schemas.microsoft.com/office/2006/metadata/properties"/>
-    <ds:schemaRef ds:uri="http://schemas.microsoft.com/office/infopath/2007/PartnerControls"/>
-  </ds:schemaRefs>
-</ds:datastoreItem>
 </file>
</xml_diff>